<commit_message>
updated credits according to course
</commit_message>
<xml_diff>
--- a/project_files/CURRICULUM FRAMEWORK (1).docx
+++ b/project_files/CURRICULUM FRAMEWORK (1).docx
@@ -1,6 +1,6 @@
 
 <file path=word/document.xml><?xml version="1.0" encoding="utf-8"?>
-<w:document xmlns:ve="http://schemas.openxmlformats.org/markup-compatibility/2006" xmlns:o="urn:schemas-microsoft-com:office:office" xmlns:r="http://schemas.openxmlformats.org/officeDocument/2006/relationships" xmlns:m="http://schemas.openxmlformats.org/officeDocument/2006/math" xmlns:v="urn:schemas-microsoft-com:vml" xmlns:wp="http://schemas.openxmlformats.org/drawingml/2006/wordprocessingDrawing" xmlns:w10="urn:schemas-microsoft-com:office:word" xmlns:w="http://schemas.openxmlformats.org/wordprocessingml/2006/main" xmlns:wne="http://schemas.microsoft.com/office/word/2006/wordml">
+<w:document xmlns:wpc="http://schemas.microsoft.com/office/word/2010/wordprocessingCanvas" xmlns:cx="http://schemas.microsoft.com/office/drawing/2014/chartex" xmlns:cx1="http://schemas.microsoft.com/office/drawing/2015/9/8/chartex" xmlns:cx2="http://schemas.microsoft.com/office/drawing/2015/10/21/chartex" xmlns:cx3="http://schemas.microsoft.com/office/drawing/2016/5/9/chartex" xmlns:cx4="http://schemas.microsoft.com/office/drawing/2016/5/10/chartex" xmlns:cx5="http://schemas.microsoft.com/office/drawing/2016/5/11/chartex" xmlns:cx6="http://schemas.microsoft.com/office/drawing/2016/5/12/chartex" xmlns:cx7="http://schemas.microsoft.com/office/drawing/2016/5/13/chartex" xmlns:cx8="http://schemas.microsoft.com/office/drawing/2016/5/14/chartex" xmlns:mc="http://schemas.openxmlformats.org/markup-compatibility/2006" xmlns:aink="http://schemas.microsoft.com/office/drawing/2016/ink" xmlns:am3d="http://schemas.microsoft.com/office/drawing/2017/model3d" xmlns:o="urn:schemas-microsoft-com:office:office" xmlns:r="http://schemas.openxmlformats.org/officeDocument/2006/relationships" xmlns:m="http://schemas.openxmlformats.org/officeDocument/2006/math" xmlns:v="urn:schemas-microsoft-com:vml" xmlns:wp14="http://schemas.microsoft.com/office/word/2010/wordprocessingDrawing" xmlns:wp="http://schemas.openxmlformats.org/drawingml/2006/wordprocessingDrawing" xmlns:w10="urn:schemas-microsoft-com:office:word" xmlns:w="http://schemas.openxmlformats.org/wordprocessingml/2006/main" xmlns:w14="http://schemas.microsoft.com/office/word/2010/wordml" xmlns:w15="http://schemas.microsoft.com/office/word/2012/wordml" xmlns:w16cid="http://schemas.microsoft.com/office/word/2016/wordml/cid" xmlns:w16se="http://schemas.microsoft.com/office/word/2015/wordml/symex" xmlns:wpg="http://schemas.microsoft.com/office/word/2010/wordprocessingGroup" xmlns:wpi="http://schemas.microsoft.com/office/word/2010/wordprocessingInk" xmlns:wne="http://schemas.microsoft.com/office/word/2006/wordml" xmlns:wps="http://schemas.microsoft.com/office/word/2010/wordprocessingShape" mc:Ignorable="w14 w15 w16se w16cid wp14">
   <w:body>
     <w:p>
       <w:pPr>
@@ -699,6 +699,74 @@
       </w:r>
     </w:p>
     <w:p>
+      <w:pPr>
+        <w:rPr>
+          <w:lang w:val="en-IN"/>
+        </w:rPr>
+      </w:pPr>
+    </w:p>
+    <w:p>
+      <w:pPr>
+        <w:rPr>
+          <w:lang w:val="en-IN"/>
+        </w:rPr>
+      </w:pPr>
+      <w:r>
+        <w:rPr>
+          <w:lang w:val="en-IN"/>
+        </w:rPr>
+        <w:t xml:space="preserve">Note:  </w:t>
+      </w:r>
+      <w:r>
+        <w:rPr>
+          <w:lang w:val="en-IN"/>
+        </w:rPr>
+        <w:t>Typical credits are: Minimum – 100, Maximum – 180 -&gt;</w:t>
+      </w:r>
+      <w:bookmarkStart w:id="0" w:name="_GoBack"/>
+      <w:bookmarkEnd w:id="0"/>
+      <w:r>
+        <w:rPr>
+          <w:lang w:val="en-IN"/>
+        </w:rPr>
+        <w:t xml:space="preserve">  ( update credits in course level &amp; individual </w:t>
+      </w:r>
+      <w:proofErr w:type="spellStart"/>
+      <w:r>
+        <w:rPr>
+          <w:lang w:val="en-IN"/>
+        </w:rPr>
+        <w:t>inst</w:t>
+      </w:r>
+      <w:proofErr w:type="spellEnd"/>
+      <w:r>
+        <w:rPr>
+          <w:lang w:val="en-IN"/>
+        </w:rPr>
+        <w:t xml:space="preserve"> level)</w:t>
+      </w:r>
+    </w:p>
+    <w:p>
+      <w:pPr>
+        <w:rPr>
+          <w:lang w:val="en-IN"/>
+        </w:rPr>
+      </w:pPr>
+      <w:r>
+        <w:rPr>
+          <w:lang w:val="en-IN"/>
+        </w:rPr>
+        <w:t>Define your own credits -&gt; button</w:t>
+      </w:r>
+    </w:p>
+    <w:p>
+      <w:pPr>
+        <w:rPr>
+          <w:lang w:val="en-IN"/>
+        </w:rPr>
+      </w:pPr>
+    </w:p>
+    <w:p>
       <w:r>
         <w:rPr>
           <w:noProof/>
@@ -1050,7 +1118,7 @@
       <w:tblPr>
         <w:tblStyle w:val="TableGrid"/>
         <w:tblW w:w="0" w:type="auto"/>
-        <w:tblLook w:val="04A0"/>
+        <w:tblLook w:val="04A0" w:firstRow="1" w:lastRow="0" w:firstColumn="1" w:lastColumn="0" w:noHBand="0" w:noVBand="1"/>
       </w:tblPr>
       <w:tblGrid>
         <w:gridCol w:w="3190"/>
@@ -1274,6 +1342,7 @@
                 <w:bCs/>
                 <w:lang w:val="en-IN"/>
               </w:rPr>
+              <w:lastRenderedPageBreak/>
               <w:t>Lab/Practical</w:t>
             </w:r>
           </w:p>
@@ -1441,7 +1510,6 @@
         <w:rPr>
           <w:lang w:val="en-IN"/>
         </w:rPr>
-        <w:lastRenderedPageBreak/>
         <w:t>Also, show a pie graph chart according to the weightages.</w:t>
       </w:r>
     </w:p>
@@ -1674,6 +1742,7 @@
         <w:rPr>
           <w:lang w:val="en-IN"/>
         </w:rPr>
+        <w:lastRenderedPageBreak/>
         <w:t xml:space="preserve">In the below screen, Instead of the marked sentence, write ‘Select Subjects’. and those course categories must be displayed based on the selection priority in the first screen. And increase the height of the list </w:t>
       </w:r>
       <w:proofErr w:type="gramStart"/>
@@ -1788,7 +1857,6 @@
           <w:noProof/>
           <w:lang w:eastAsia="en-US"/>
         </w:rPr>
-        <w:lastRenderedPageBreak/>
         <w:drawing>
           <wp:inline distT="0" distB="0" distL="114300" distR="114300">
             <wp:extent cx="5928995" cy="3602355"/>
@@ -1980,6 +2048,7 @@
         <w:rPr>
           <w:lang w:val="en-IN"/>
         </w:rPr>
+        <w:lastRenderedPageBreak/>
         <w:t xml:space="preserve">There is no back button and any page to go back, Pls provide. Pls save the data in every page </w:t>
       </w:r>
       <w:proofErr w:type="spellStart"/>
@@ -2074,7 +2143,6 @@
         <w:rPr>
           <w:lang w:val="en-IN"/>
         </w:rPr>
-        <w:lastRenderedPageBreak/>
         <w:t>ISSUE: if we enter into edit mode and update the course, then there are few duplicate records showing in the list as shown in below screenshot, showing the same subjects multiple times in subject selection screen, please fix this issue.</w:t>
       </w:r>
       <w:r>
@@ -2297,7 +2365,6 @@
           <w:noProof/>
           <w:lang w:eastAsia="en-US"/>
         </w:rPr>
-        <w:lastRenderedPageBreak/>
         <w:drawing>
           <wp:inline distT="0" distB="0" distL="114300" distR="114300">
             <wp:extent cx="5931535" cy="5491480"/>
@@ -2914,21 +2981,7 @@
         <w:rPr>
           <w:lang w:val="en-IN"/>
         </w:rPr>
-        <w:t xml:space="preserve">A Note must be there in the </w:t>
-      </w:r>
-      <w:proofErr w:type="spellStart"/>
-      <w:r>
-        <w:rPr>
-          <w:lang w:val="en-IN"/>
-        </w:rPr>
-        <w:t>weightages</w:t>
-      </w:r>
-      <w:proofErr w:type="spellEnd"/>
-      <w:r>
-        <w:rPr>
-          <w:lang w:val="en-IN"/>
-        </w:rPr>
-        <w:t xml:space="preserve"> page:</w:t>
+        <w:t>A Note must be there in the weightages page:</w:t>
       </w:r>
       <w:r>
         <w:rPr>
@@ -3445,15 +3498,9 @@
         <w:rPr>
           <w:lang w:val="en-IN"/>
         </w:rPr>
-        <w:t xml:space="preserve">, </w:t>
+        <w:t>, 7</w:t>
       </w:r>
       <w:proofErr w:type="gramStart"/>
-      <w:r>
-        <w:rPr>
-          <w:lang w:val="en-IN"/>
-        </w:rPr>
-        <w:t>7</w:t>
-      </w:r>
       <w:r>
         <w:rPr>
           <w:vertAlign w:val="superscript"/>
@@ -3658,15 +3705,7 @@
           <w:lang w:val="en-IN"/>
         </w:rPr>
         <w:tab/>
-        <w:t>(1</w:t>
-      </w:r>
-      <w:bookmarkStart w:id="0" w:name="_GoBack"/>
-      <w:bookmarkEnd w:id="0"/>
-      <w:r>
-        <w:rPr>
-          <w:lang w:val="en-IN"/>
-        </w:rPr>
-        <w:t>2 hrs)</w:t>
+        <w:t>(12 hrs)</w:t>
       </w:r>
       <w:r>
         <w:rPr>
@@ -3707,8 +3746,8 @@
 </file>
 
 <file path=word/numbering.xml><?xml version="1.0" encoding="utf-8"?>
-<w:numbering xmlns:ve="http://schemas.openxmlformats.org/markup-compatibility/2006" xmlns:o="urn:schemas-microsoft-com:office:office" xmlns:r="http://schemas.openxmlformats.org/officeDocument/2006/relationships" xmlns:m="http://schemas.openxmlformats.org/officeDocument/2006/math" xmlns:v="urn:schemas-microsoft-com:vml" xmlns:wp="http://schemas.openxmlformats.org/drawingml/2006/wordprocessingDrawing" xmlns:w10="urn:schemas-microsoft-com:office:word" xmlns:w="http://schemas.openxmlformats.org/wordprocessingml/2006/main" xmlns:wne="http://schemas.microsoft.com/office/word/2006/wordml">
-  <w:abstractNum w:abstractNumId="0">
+<w:numbering xmlns:wpc="http://schemas.microsoft.com/office/word/2010/wordprocessingCanvas" xmlns:cx="http://schemas.microsoft.com/office/drawing/2014/chartex" xmlns:cx1="http://schemas.microsoft.com/office/drawing/2015/9/8/chartex" xmlns:cx2="http://schemas.microsoft.com/office/drawing/2015/10/21/chartex" xmlns:cx3="http://schemas.microsoft.com/office/drawing/2016/5/9/chartex" xmlns:cx4="http://schemas.microsoft.com/office/drawing/2016/5/10/chartex" xmlns:cx5="http://schemas.microsoft.com/office/drawing/2016/5/11/chartex" xmlns:cx6="http://schemas.microsoft.com/office/drawing/2016/5/12/chartex" xmlns:cx7="http://schemas.microsoft.com/office/drawing/2016/5/13/chartex" xmlns:cx8="http://schemas.microsoft.com/office/drawing/2016/5/14/chartex" xmlns:mc="http://schemas.openxmlformats.org/markup-compatibility/2006" xmlns:aink="http://schemas.microsoft.com/office/drawing/2016/ink" xmlns:am3d="http://schemas.microsoft.com/office/drawing/2017/model3d" xmlns:o="urn:schemas-microsoft-com:office:office" xmlns:r="http://schemas.openxmlformats.org/officeDocument/2006/relationships" xmlns:m="http://schemas.openxmlformats.org/officeDocument/2006/math" xmlns:v="urn:schemas-microsoft-com:vml" xmlns:wp14="http://schemas.microsoft.com/office/word/2010/wordprocessingDrawing" xmlns:wp="http://schemas.openxmlformats.org/drawingml/2006/wordprocessingDrawing" xmlns:w10="urn:schemas-microsoft-com:office:word" xmlns:w="http://schemas.openxmlformats.org/wordprocessingml/2006/main" xmlns:w14="http://schemas.microsoft.com/office/word/2010/wordml" xmlns:w15="http://schemas.microsoft.com/office/word/2012/wordml" xmlns:w16cid="http://schemas.microsoft.com/office/word/2016/wordml/cid" xmlns:w16se="http://schemas.microsoft.com/office/word/2015/wordml/symex" xmlns:wpg="http://schemas.microsoft.com/office/word/2010/wordprocessingGroup" xmlns:wpi="http://schemas.microsoft.com/office/word/2010/wordprocessingInk" xmlns:wne="http://schemas.microsoft.com/office/word/2006/wordml" xmlns:wps="http://schemas.microsoft.com/office/word/2010/wordprocessingShape" mc:Ignorable="w14 w15 w16se w16cid wp14">
+  <w:abstractNum w:abstractNumId="0" w15:restartNumberingAfterBreak="0">
     <w:nsid w:val="FFFFFF7C"/>
     <w:multiLevelType w:val="singleLevel"/>
     <w:tmpl w:val="FFFFFF7C"/>
@@ -3726,7 +3765,7 @@
       </w:pPr>
     </w:lvl>
   </w:abstractNum>
-  <w:abstractNum w:abstractNumId="1">
+  <w:abstractNum w:abstractNumId="1" w15:restartNumberingAfterBreak="0">
     <w:nsid w:val="FFFFFF7D"/>
     <w:multiLevelType w:val="singleLevel"/>
     <w:tmpl w:val="FFFFFF7D"/>
@@ -3744,7 +3783,7 @@
       </w:pPr>
     </w:lvl>
   </w:abstractNum>
-  <w:abstractNum w:abstractNumId="2">
+  <w:abstractNum w:abstractNumId="2" w15:restartNumberingAfterBreak="0">
     <w:nsid w:val="FFFFFF7E"/>
     <w:multiLevelType w:val="singleLevel"/>
     <w:tmpl w:val="FFFFFF7E"/>
@@ -3762,7 +3801,7 @@
       </w:pPr>
     </w:lvl>
   </w:abstractNum>
-  <w:abstractNum w:abstractNumId="3">
+  <w:abstractNum w:abstractNumId="3" w15:restartNumberingAfterBreak="0">
     <w:nsid w:val="FFFFFF7F"/>
     <w:multiLevelType w:val="singleLevel"/>
     <w:tmpl w:val="FFFFFF7F"/>
@@ -3780,7 +3819,7 @@
       </w:pPr>
     </w:lvl>
   </w:abstractNum>
-  <w:abstractNum w:abstractNumId="4">
+  <w:abstractNum w:abstractNumId="4" w15:restartNumberingAfterBreak="0">
     <w:nsid w:val="FFFFFF80"/>
     <w:multiLevelType w:val="singleLevel"/>
     <w:tmpl w:val="FFFFFF80"/>
@@ -3801,7 +3840,7 @@
       </w:rPr>
     </w:lvl>
   </w:abstractNum>
-  <w:abstractNum w:abstractNumId="5">
+  <w:abstractNum w:abstractNumId="5" w15:restartNumberingAfterBreak="0">
     <w:nsid w:val="FFFFFF81"/>
     <w:multiLevelType w:val="singleLevel"/>
     <w:tmpl w:val="FFFFFF81"/>
@@ -3822,7 +3861,7 @@
       </w:rPr>
     </w:lvl>
   </w:abstractNum>
-  <w:abstractNum w:abstractNumId="6">
+  <w:abstractNum w:abstractNumId="6" w15:restartNumberingAfterBreak="0">
     <w:nsid w:val="FFFFFF82"/>
     <w:multiLevelType w:val="singleLevel"/>
     <w:tmpl w:val="FFFFFF82"/>
@@ -3843,7 +3882,7 @@
       </w:rPr>
     </w:lvl>
   </w:abstractNum>
-  <w:abstractNum w:abstractNumId="7">
+  <w:abstractNum w:abstractNumId="7" w15:restartNumberingAfterBreak="0">
     <w:nsid w:val="FFFFFF83"/>
     <w:multiLevelType w:val="singleLevel"/>
     <w:tmpl w:val="FFFFFF83"/>
@@ -3864,7 +3903,7 @@
       </w:rPr>
     </w:lvl>
   </w:abstractNum>
-  <w:abstractNum w:abstractNumId="8">
+  <w:abstractNum w:abstractNumId="8" w15:restartNumberingAfterBreak="0">
     <w:nsid w:val="FFFFFF88"/>
     <w:multiLevelType w:val="singleLevel"/>
     <w:tmpl w:val="FFFFFF88"/>
@@ -3882,7 +3921,7 @@
       </w:pPr>
     </w:lvl>
   </w:abstractNum>
-  <w:abstractNum w:abstractNumId="9">
+  <w:abstractNum w:abstractNumId="9" w15:restartNumberingAfterBreak="0">
     <w:nsid w:val="FFFFFF89"/>
     <w:multiLevelType w:val="singleLevel"/>
     <w:tmpl w:val="FFFFFF89"/>
@@ -3903,7 +3942,7 @@
       </w:rPr>
     </w:lvl>
   </w:abstractNum>
-  <w:abstractNum w:abstractNumId="10">
+  <w:abstractNum w:abstractNumId="10" w15:restartNumberingAfterBreak="0">
     <w:nsid w:val="434B9A6B"/>
     <w:multiLevelType w:val="multilevel"/>
     <w:tmpl w:val="434B9A6B"/>
@@ -4035,7 +4074,7 @@
       </w:rPr>
     </w:lvl>
   </w:abstractNum>
-  <w:abstractNum w:abstractNumId="11">
+  <w:abstractNum w:abstractNumId="11" w15:restartNumberingAfterBreak="0">
     <w:nsid w:val="6FA707AC"/>
     <w:multiLevelType w:val="singleLevel"/>
     <w:tmpl w:val="6FA707AC"/>
@@ -4087,7 +4126,7 @@
 </file>
 
 <file path=word/styles.xml><?xml version="1.0" encoding="utf-8"?>
-<w:styles xmlns:r="http://schemas.openxmlformats.org/officeDocument/2006/relationships" xmlns:w="http://schemas.openxmlformats.org/wordprocessingml/2006/main">
+<w:styles xmlns:mc="http://schemas.openxmlformats.org/markup-compatibility/2006" xmlns:r="http://schemas.openxmlformats.org/officeDocument/2006/relationships" xmlns:w="http://schemas.openxmlformats.org/wordprocessingml/2006/main" xmlns:w14="http://schemas.microsoft.com/office/word/2010/wordml" xmlns:w15="http://schemas.microsoft.com/office/word/2012/wordml" xmlns:w16cid="http://schemas.microsoft.com/office/word/2016/wordml/cid" xmlns:w16se="http://schemas.microsoft.com/office/word/2015/wordml/symex" mc:Ignorable="w14 w15 w16se w16cid">
   <w:docDefaults>
     <w:rPrDefault>
       <w:rPr>
@@ -4097,7 +4136,7 @@
     </w:rPrDefault>
     <w:pPrDefault/>
   </w:docDefaults>
-  <w:latentStyles w:defLockedState="0" w:defUIPriority="0" w:defSemiHidden="0" w:defUnhideWhenUsed="0" w:defQFormat="1" w:count="267">
+  <w:latentStyles w:defLockedState="0" w:defUIPriority="0" w:defSemiHidden="0" w:defUnhideWhenUsed="0" w:defQFormat="1" w:count="375">
     <w:lsdException w:name="heading 2" w:semiHidden="1" w:unhideWhenUsed="1"/>
     <w:lsdException w:name="heading 3" w:semiHidden="1" w:unhideWhenUsed="1"/>
     <w:lsdException w:name="heading 4" w:semiHidden="1" w:unhideWhenUsed="1"/>
@@ -4106,11 +4145,92 @@
     <w:lsdException w:name="heading 7" w:semiHidden="1" w:unhideWhenUsed="1"/>
     <w:lsdException w:name="heading 8" w:semiHidden="1" w:unhideWhenUsed="1"/>
     <w:lsdException w:name="heading 9" w:semiHidden="1" w:unhideWhenUsed="1"/>
+    <w:lsdException w:name="index 1" w:semiHidden="1" w:unhideWhenUsed="1"/>
+    <w:lsdException w:name="index 2" w:semiHidden="1" w:unhideWhenUsed="1"/>
+    <w:lsdException w:name="index 3" w:semiHidden="1" w:unhideWhenUsed="1"/>
+    <w:lsdException w:name="index 4" w:semiHidden="1" w:unhideWhenUsed="1"/>
+    <w:lsdException w:name="index 5" w:semiHidden="1" w:unhideWhenUsed="1"/>
+    <w:lsdException w:name="index 6" w:semiHidden="1" w:unhideWhenUsed="1"/>
+    <w:lsdException w:name="index 7" w:semiHidden="1" w:unhideWhenUsed="1"/>
+    <w:lsdException w:name="index 8" w:semiHidden="1" w:unhideWhenUsed="1"/>
+    <w:lsdException w:name="index 9" w:semiHidden="1" w:unhideWhenUsed="1"/>
+    <w:lsdException w:name="toc 1" w:semiHidden="1" w:unhideWhenUsed="1"/>
+    <w:lsdException w:name="toc 2" w:semiHidden="1" w:unhideWhenUsed="1"/>
+    <w:lsdException w:name="toc 3" w:semiHidden="1" w:unhideWhenUsed="1"/>
+    <w:lsdException w:name="toc 4" w:semiHidden="1" w:unhideWhenUsed="1"/>
+    <w:lsdException w:name="toc 5" w:semiHidden="1" w:unhideWhenUsed="1"/>
+    <w:lsdException w:name="toc 6" w:semiHidden="1" w:unhideWhenUsed="1"/>
+    <w:lsdException w:name="toc 7" w:semiHidden="1" w:unhideWhenUsed="1"/>
+    <w:lsdException w:name="toc 8" w:semiHidden="1" w:unhideWhenUsed="1"/>
+    <w:lsdException w:name="toc 9" w:semiHidden="1" w:unhideWhenUsed="1"/>
+    <w:lsdException w:name="Normal Indent" w:semiHidden="1" w:unhideWhenUsed="1"/>
+    <w:lsdException w:name="footnote text" w:semiHidden="1" w:unhideWhenUsed="1"/>
+    <w:lsdException w:name="annotation text" w:semiHidden="1" w:unhideWhenUsed="1"/>
+    <w:lsdException w:name="header" w:semiHidden="1" w:unhideWhenUsed="1"/>
+    <w:lsdException w:name="footer" w:semiHidden="1" w:unhideWhenUsed="1"/>
+    <w:lsdException w:name="index heading" w:semiHidden="1" w:unhideWhenUsed="1"/>
     <w:lsdException w:name="caption" w:semiHidden="1" w:unhideWhenUsed="1"/>
-    <w:lsdException w:name="Default Paragraph Font" w:semiHidden="1"/>
+    <w:lsdException w:name="table of figures" w:semiHidden="1" w:unhideWhenUsed="1"/>
+    <w:lsdException w:name="envelope address" w:semiHidden="1" w:unhideWhenUsed="1"/>
+    <w:lsdException w:name="envelope return" w:semiHidden="1" w:unhideWhenUsed="1"/>
+    <w:lsdException w:name="footnote reference" w:semiHidden="1" w:unhideWhenUsed="1"/>
+    <w:lsdException w:name="annotation reference" w:semiHidden="1" w:unhideWhenUsed="1"/>
+    <w:lsdException w:name="line number" w:semiHidden="1" w:unhideWhenUsed="1"/>
+    <w:lsdException w:name="page number" w:semiHidden="1" w:unhideWhenUsed="1"/>
+    <w:lsdException w:name="endnote reference" w:semiHidden="1" w:unhideWhenUsed="1"/>
+    <w:lsdException w:name="endnote text" w:semiHidden="1" w:unhideWhenUsed="1"/>
+    <w:lsdException w:name="table of authorities" w:semiHidden="1" w:unhideWhenUsed="1"/>
+    <w:lsdException w:name="toa heading" w:semiHidden="1" w:unhideWhenUsed="1"/>
+    <w:lsdException w:name="List" w:semiHidden="1" w:unhideWhenUsed="1"/>
+    <w:lsdException w:name="List 2" w:semiHidden="1" w:unhideWhenUsed="1"/>
+    <w:lsdException w:name="List 3" w:semiHidden="1" w:unhideWhenUsed="1"/>
+    <w:lsdException w:name="List 4" w:semiHidden="1" w:unhideWhenUsed="1"/>
+    <w:lsdException w:name="List 5" w:semiHidden="1" w:unhideWhenUsed="1"/>
+    <w:lsdException w:name="List Bullet 2" w:semiHidden="1" w:unhideWhenUsed="1"/>
+    <w:lsdException w:name="List Bullet 3" w:semiHidden="1" w:unhideWhenUsed="1"/>
+    <w:lsdException w:name="List Bullet 4" w:semiHidden="1" w:unhideWhenUsed="1"/>
+    <w:lsdException w:name="List Bullet 5" w:semiHidden="1" w:unhideWhenUsed="1"/>
+    <w:lsdException w:name="List Number 2" w:semiHidden="1" w:unhideWhenUsed="1"/>
+    <w:lsdException w:name="List Number 3" w:semiHidden="1" w:unhideWhenUsed="1"/>
+    <w:lsdException w:name="List Number 4" w:semiHidden="1" w:unhideWhenUsed="1"/>
+    <w:lsdException w:name="List Number 5" w:semiHidden="1" w:unhideWhenUsed="1"/>
+    <w:lsdException w:name="Closing" w:semiHidden="1" w:unhideWhenUsed="1"/>
+    <w:lsdException w:name="Signature" w:semiHidden="1" w:unhideWhenUsed="1"/>
+    <w:lsdException w:name="Default Paragraph Font" w:semiHidden="1" w:unhideWhenUsed="1"/>
+    <w:lsdException w:name="Body Text" w:semiHidden="1" w:unhideWhenUsed="1"/>
+    <w:lsdException w:name="Body Text Indent" w:semiHidden="1" w:unhideWhenUsed="1"/>
+    <w:lsdException w:name="List Continue" w:semiHidden="1" w:unhideWhenUsed="1"/>
+    <w:lsdException w:name="List Continue 2" w:semiHidden="1" w:unhideWhenUsed="1"/>
+    <w:lsdException w:name="Salutation" w:semiHidden="1" w:unhideWhenUsed="1"/>
+    <w:lsdException w:name="Date" w:semiHidden="1" w:unhideWhenUsed="1"/>
+    <w:lsdException w:name="Body Text First Indent" w:semiHidden="1" w:unhideWhenUsed="1"/>
+    <w:lsdException w:name="Body Text First Indent 2" w:semiHidden="1" w:unhideWhenUsed="1"/>
+    <w:lsdException w:name="Note Heading" w:semiHidden="1" w:unhideWhenUsed="1"/>
+    <w:lsdException w:name="Body Text 2" w:semiHidden="1" w:unhideWhenUsed="1"/>
+    <w:lsdException w:name="Body Text 3" w:semiHidden="1" w:unhideWhenUsed="1"/>
+    <w:lsdException w:name="Body Text Indent 2" w:semiHidden="1" w:unhideWhenUsed="1"/>
+    <w:lsdException w:name="Body Text Indent 3" w:semiHidden="1" w:unhideWhenUsed="1"/>
+    <w:lsdException w:name="Block Text" w:semiHidden="1" w:unhideWhenUsed="1"/>
+    <w:lsdException w:name="Hyperlink" w:semiHidden="1" w:unhideWhenUsed="1"/>
+    <w:lsdException w:name="FollowedHyperlink" w:semiHidden="1" w:unhideWhenUsed="1"/>
+    <w:lsdException w:name="Document Map" w:semiHidden="1" w:unhideWhenUsed="1"/>
+    <w:lsdException w:name="Plain Text" w:semiHidden="1" w:unhideWhenUsed="1"/>
+    <w:lsdException w:name="E-mail Signature" w:semiHidden="1" w:unhideWhenUsed="1"/>
     <w:lsdException w:name="HTML Top of Form" w:semiHidden="1" w:uiPriority="99" w:unhideWhenUsed="1" w:qFormat="0"/>
     <w:lsdException w:name="HTML Bottom of Form" w:semiHidden="1" w:uiPriority="99" w:unhideWhenUsed="1" w:qFormat="0"/>
+    <w:lsdException w:name="Normal (Web)" w:semiHidden="1" w:unhideWhenUsed="1"/>
+    <w:lsdException w:name="HTML Acronym" w:semiHidden="1" w:unhideWhenUsed="1"/>
+    <w:lsdException w:name="HTML Address" w:semiHidden="1" w:unhideWhenUsed="1"/>
+    <w:lsdException w:name="HTML Cite" w:semiHidden="1" w:unhideWhenUsed="1"/>
+    <w:lsdException w:name="HTML Code" w:semiHidden="1" w:unhideWhenUsed="1"/>
+    <w:lsdException w:name="HTML Definition" w:semiHidden="1" w:unhideWhenUsed="1"/>
+    <w:lsdException w:name="HTML Keyboard" w:semiHidden="1" w:unhideWhenUsed="1"/>
+    <w:lsdException w:name="HTML Preformatted" w:semiHidden="1" w:unhideWhenUsed="1"/>
+    <w:lsdException w:name="HTML Sample" w:semiHidden="1" w:unhideWhenUsed="1"/>
+    <w:lsdException w:name="HTML Typewriter" w:semiHidden="1" w:unhideWhenUsed="1"/>
+    <w:lsdException w:name="HTML Variable" w:semiHidden="1" w:unhideWhenUsed="1"/>
     <w:lsdException w:name="Normal Table" w:semiHidden="1" w:unhideWhenUsed="1"/>
+    <w:lsdException w:name="annotation subject" w:semiHidden="1" w:unhideWhenUsed="1"/>
     <w:lsdException w:name="No List" w:semiHidden="1" w:uiPriority="99" w:unhideWhenUsed="1" w:qFormat="0"/>
     <w:lsdException w:name="Outline List 1" w:semiHidden="1" w:uiPriority="99" w:unhideWhenUsed="1" w:qFormat="0"/>
     <w:lsdException w:name="Outline List 2" w:semiHidden="1" w:uiPriority="99" w:unhideWhenUsed="1" w:qFormat="0"/>
@@ -4156,8 +4276,6 @@
     <w:lsdException w:name="Table Subtle 2" w:semiHidden="1" w:unhideWhenUsed="1"/>
     <w:lsdException w:name="Table Web 1" w:semiHidden="1" w:unhideWhenUsed="1"/>
     <w:lsdException w:name="Table Web 2" w:semiHidden="1" w:unhideWhenUsed="1"/>
-    <w:lsdException w:name="Table Web 3" w:semiHidden="1" w:unhideWhenUsed="1"/>
-    <w:lsdException w:name="Table Theme" w:semiHidden="1" w:unhideWhenUsed="1"/>
     <w:lsdException w:name="Placeholder Text" w:semiHidden="1" w:uiPriority="99" w:qFormat="0"/>
     <w:lsdException w:name="No Spacing" w:uiPriority="99" w:qFormat="0"/>
     <w:lsdException w:name="Light Shading" w:uiPriority="60"/>
@@ -4269,6 +4387,114 @@
     <w:lsdException w:name="Book Title" w:uiPriority="33"/>
     <w:lsdException w:name="Bibliography" w:semiHidden="1" w:uiPriority="37" w:unhideWhenUsed="1" w:qFormat="0"/>
     <w:lsdException w:name="TOC Heading" w:semiHidden="1" w:uiPriority="39" w:unhideWhenUsed="1"/>
+    <w:lsdException w:name="Plain Table 1" w:uiPriority="41" w:qFormat="0"/>
+    <w:lsdException w:name="Plain Table 2" w:uiPriority="42" w:qFormat="0"/>
+    <w:lsdException w:name="Plain Table 3" w:uiPriority="43" w:qFormat="0"/>
+    <w:lsdException w:name="Plain Table 4" w:uiPriority="44" w:qFormat="0"/>
+    <w:lsdException w:name="Plain Table 5" w:uiPriority="45" w:qFormat="0"/>
+    <w:lsdException w:name="Grid Table Light" w:uiPriority="40" w:qFormat="0"/>
+    <w:lsdException w:name="Grid Table 1 Light" w:uiPriority="46" w:qFormat="0"/>
+    <w:lsdException w:name="Grid Table 2" w:uiPriority="47" w:qFormat="0"/>
+    <w:lsdException w:name="Grid Table 3" w:uiPriority="48" w:qFormat="0"/>
+    <w:lsdException w:name="Grid Table 4" w:uiPriority="49" w:qFormat="0"/>
+    <w:lsdException w:name="Grid Table 5 Dark" w:uiPriority="50" w:qFormat="0"/>
+    <w:lsdException w:name="Grid Table 6 Colorful" w:uiPriority="51" w:qFormat="0"/>
+    <w:lsdException w:name="Grid Table 7 Colorful" w:uiPriority="52" w:qFormat="0"/>
+    <w:lsdException w:name="Grid Table 1 Light Accent 1" w:uiPriority="46" w:qFormat="0"/>
+    <w:lsdException w:name="Grid Table 2 Accent 1" w:uiPriority="47" w:qFormat="0"/>
+    <w:lsdException w:name="Grid Table 3 Accent 1" w:uiPriority="48" w:qFormat="0"/>
+    <w:lsdException w:name="Grid Table 4 Accent 1" w:uiPriority="49" w:qFormat="0"/>
+    <w:lsdException w:name="Grid Table 5 Dark Accent 1" w:uiPriority="50" w:qFormat="0"/>
+    <w:lsdException w:name="Grid Table 6 Colorful Accent 1" w:uiPriority="51" w:qFormat="0"/>
+    <w:lsdException w:name="Grid Table 7 Colorful Accent 1" w:uiPriority="52" w:qFormat="0"/>
+    <w:lsdException w:name="Grid Table 1 Light Accent 2" w:uiPriority="46" w:qFormat="0"/>
+    <w:lsdException w:name="Grid Table 2 Accent 2" w:uiPriority="47" w:qFormat="0"/>
+    <w:lsdException w:name="Grid Table 3 Accent 2" w:uiPriority="48" w:qFormat="0"/>
+    <w:lsdException w:name="Grid Table 4 Accent 2" w:uiPriority="49" w:qFormat="0"/>
+    <w:lsdException w:name="Grid Table 5 Dark Accent 2" w:uiPriority="50" w:qFormat="0"/>
+    <w:lsdException w:name="Grid Table 6 Colorful Accent 2" w:uiPriority="51" w:qFormat="0"/>
+    <w:lsdException w:name="Grid Table 7 Colorful Accent 2" w:uiPriority="52" w:qFormat="0"/>
+    <w:lsdException w:name="Grid Table 1 Light Accent 3" w:uiPriority="46" w:qFormat="0"/>
+    <w:lsdException w:name="Grid Table 2 Accent 3" w:uiPriority="47" w:qFormat="0"/>
+    <w:lsdException w:name="Grid Table 3 Accent 3" w:uiPriority="48" w:qFormat="0"/>
+    <w:lsdException w:name="Grid Table 4 Accent 3" w:uiPriority="49" w:qFormat="0"/>
+    <w:lsdException w:name="Grid Table 5 Dark Accent 3" w:uiPriority="50" w:qFormat="0"/>
+    <w:lsdException w:name="Grid Table 6 Colorful Accent 3" w:uiPriority="51" w:qFormat="0"/>
+    <w:lsdException w:name="Grid Table 7 Colorful Accent 3" w:uiPriority="52" w:qFormat="0"/>
+    <w:lsdException w:name="Grid Table 1 Light Accent 4" w:uiPriority="46" w:qFormat="0"/>
+    <w:lsdException w:name="Grid Table 2 Accent 4" w:uiPriority="47" w:qFormat="0"/>
+    <w:lsdException w:name="Grid Table 3 Accent 4" w:uiPriority="48" w:qFormat="0"/>
+    <w:lsdException w:name="Grid Table 4 Accent 4" w:uiPriority="49" w:qFormat="0"/>
+    <w:lsdException w:name="Grid Table 5 Dark Accent 4" w:uiPriority="50" w:qFormat="0"/>
+    <w:lsdException w:name="Grid Table 6 Colorful Accent 4" w:uiPriority="51" w:qFormat="0"/>
+    <w:lsdException w:name="Grid Table 7 Colorful Accent 4" w:uiPriority="52" w:qFormat="0"/>
+    <w:lsdException w:name="Grid Table 1 Light Accent 5" w:uiPriority="46" w:qFormat="0"/>
+    <w:lsdException w:name="Grid Table 2 Accent 5" w:uiPriority="47" w:qFormat="0"/>
+    <w:lsdException w:name="Grid Table 3 Accent 5" w:uiPriority="48" w:qFormat="0"/>
+    <w:lsdException w:name="Grid Table 4 Accent 5" w:uiPriority="49" w:qFormat="0"/>
+    <w:lsdException w:name="Grid Table 5 Dark Accent 5" w:uiPriority="50" w:qFormat="0"/>
+    <w:lsdException w:name="Grid Table 6 Colorful Accent 5" w:uiPriority="51" w:qFormat="0"/>
+    <w:lsdException w:name="Grid Table 7 Colorful Accent 5" w:uiPriority="52" w:qFormat="0"/>
+    <w:lsdException w:name="Grid Table 1 Light Accent 6" w:uiPriority="46" w:qFormat="0"/>
+    <w:lsdException w:name="Grid Table 2 Accent 6" w:uiPriority="47" w:qFormat="0"/>
+    <w:lsdException w:name="Grid Table 3 Accent 6" w:uiPriority="48" w:qFormat="0"/>
+    <w:lsdException w:name="Grid Table 4 Accent 6" w:uiPriority="49" w:qFormat="0"/>
+    <w:lsdException w:name="Grid Table 5 Dark Accent 6" w:uiPriority="50" w:qFormat="0"/>
+    <w:lsdException w:name="Grid Table 6 Colorful Accent 6" w:uiPriority="51" w:qFormat="0"/>
+    <w:lsdException w:name="Grid Table 7 Colorful Accent 6" w:uiPriority="52" w:qFormat="0"/>
+    <w:lsdException w:name="List Table 1 Light" w:uiPriority="46" w:qFormat="0"/>
+    <w:lsdException w:name="List Table 2" w:uiPriority="47" w:qFormat="0"/>
+    <w:lsdException w:name="List Table 3" w:uiPriority="48" w:qFormat="0"/>
+    <w:lsdException w:name="List Table 4" w:uiPriority="49" w:qFormat="0"/>
+    <w:lsdException w:name="List Table 5 Dark" w:uiPriority="50" w:qFormat="0"/>
+    <w:lsdException w:name="List Table 6 Colorful" w:uiPriority="51" w:qFormat="0"/>
+    <w:lsdException w:name="List Table 7 Colorful" w:uiPriority="52" w:qFormat="0"/>
+    <w:lsdException w:name="List Table 1 Light Accent 1" w:uiPriority="46" w:qFormat="0"/>
+    <w:lsdException w:name="List Table 2 Accent 1" w:uiPriority="47" w:qFormat="0"/>
+    <w:lsdException w:name="List Table 3 Accent 1" w:uiPriority="48" w:qFormat="0"/>
+    <w:lsdException w:name="List Table 4 Accent 1" w:uiPriority="49" w:qFormat="0"/>
+    <w:lsdException w:name="List Table 5 Dark Accent 1" w:uiPriority="50" w:qFormat="0"/>
+    <w:lsdException w:name="List Table 6 Colorful Accent 1" w:uiPriority="51" w:qFormat="0"/>
+    <w:lsdException w:name="List Table 7 Colorful Accent 1" w:uiPriority="52" w:qFormat="0"/>
+    <w:lsdException w:name="List Table 1 Light Accent 2" w:uiPriority="46" w:qFormat="0"/>
+    <w:lsdException w:name="List Table 2 Accent 2" w:uiPriority="47" w:qFormat="0"/>
+    <w:lsdException w:name="List Table 3 Accent 2" w:uiPriority="48" w:qFormat="0"/>
+    <w:lsdException w:name="List Table 4 Accent 2" w:uiPriority="49" w:qFormat="0"/>
+    <w:lsdException w:name="List Table 5 Dark Accent 2" w:uiPriority="50" w:qFormat="0"/>
+    <w:lsdException w:name="List Table 6 Colorful Accent 2" w:uiPriority="51" w:qFormat="0"/>
+    <w:lsdException w:name="List Table 7 Colorful Accent 2" w:uiPriority="52" w:qFormat="0"/>
+    <w:lsdException w:name="List Table 1 Light Accent 3" w:uiPriority="46" w:qFormat="0"/>
+    <w:lsdException w:name="List Table 2 Accent 3" w:uiPriority="47" w:qFormat="0"/>
+    <w:lsdException w:name="List Table 3 Accent 3" w:uiPriority="48" w:qFormat="0"/>
+    <w:lsdException w:name="List Table 4 Accent 3" w:uiPriority="49" w:qFormat="0"/>
+    <w:lsdException w:name="List Table 5 Dark Accent 3" w:uiPriority="50" w:qFormat="0"/>
+    <w:lsdException w:name="List Table 6 Colorful Accent 3" w:uiPriority="51" w:qFormat="0"/>
+    <w:lsdException w:name="List Table 7 Colorful Accent 3" w:uiPriority="52" w:qFormat="0"/>
+    <w:lsdException w:name="List Table 1 Light Accent 4" w:uiPriority="46" w:qFormat="0"/>
+    <w:lsdException w:name="List Table 2 Accent 4" w:uiPriority="47" w:qFormat="0"/>
+    <w:lsdException w:name="List Table 3 Accent 4" w:uiPriority="48" w:qFormat="0"/>
+    <w:lsdException w:name="List Table 4 Accent 4" w:uiPriority="49" w:qFormat="0"/>
+    <w:lsdException w:name="List Table 5 Dark Accent 4" w:uiPriority="50" w:qFormat="0"/>
+    <w:lsdException w:name="List Table 6 Colorful Accent 4" w:uiPriority="51" w:qFormat="0"/>
+    <w:lsdException w:name="List Table 7 Colorful Accent 4" w:uiPriority="52" w:qFormat="0"/>
+    <w:lsdException w:name="List Table 1 Light Accent 5" w:uiPriority="46" w:qFormat="0"/>
+    <w:lsdException w:name="List Table 2 Accent 5" w:uiPriority="47" w:qFormat="0"/>
+    <w:lsdException w:name="List Table 3 Accent 5" w:uiPriority="48" w:qFormat="0"/>
+    <w:lsdException w:name="List Table 4 Accent 5" w:uiPriority="49" w:qFormat="0"/>
+    <w:lsdException w:name="List Table 5 Dark Accent 5" w:uiPriority="50" w:qFormat="0"/>
+    <w:lsdException w:name="List Table 6 Colorful Accent 5" w:uiPriority="51" w:qFormat="0"/>
+    <w:lsdException w:name="List Table 7 Colorful Accent 5" w:uiPriority="52" w:qFormat="0"/>
+    <w:lsdException w:name="List Table 1 Light Accent 6" w:uiPriority="46" w:qFormat="0"/>
+    <w:lsdException w:name="List Table 2 Accent 6" w:uiPriority="47" w:qFormat="0"/>
+    <w:lsdException w:name="List Table 3 Accent 6" w:uiPriority="48" w:qFormat="0"/>
+    <w:lsdException w:name="List Table 4 Accent 6" w:uiPriority="49" w:qFormat="0"/>
+    <w:lsdException w:name="List Table 5 Dark Accent 6" w:uiPriority="50" w:qFormat="0"/>
+    <w:lsdException w:name="List Table 6 Colorful Accent 6" w:uiPriority="51" w:qFormat="0"/>
+    <w:lsdException w:name="List Table 7 Colorful Accent 6" w:uiPriority="52" w:qFormat="0"/>
+    <w:lsdException w:name="Mention" w:semiHidden="1" w:uiPriority="99" w:unhideWhenUsed="1" w:qFormat="0"/>
+    <w:lsdException w:name="Smart Hyperlink" w:semiHidden="1" w:uiPriority="99" w:unhideWhenUsed="1" w:qFormat="0"/>
+    <w:lsdException w:name="Hashtag" w:semiHidden="1" w:uiPriority="99" w:unhideWhenUsed="1" w:qFormat="0"/>
+    <w:lsdException w:name="Unresolved Mention" w:semiHidden="1" w:uiPriority="99" w:unhideWhenUsed="1" w:qFormat="0"/>
   </w:latentStyles>
   <w:style w:type="paragraph" w:default="1" w:styleId="Normal">
     <w:name w:val="Normal"/>
@@ -4472,7 +4698,6 @@
     <w:uiPriority w:val="99"/>
     <w:semiHidden/>
     <w:unhideWhenUsed/>
-    <w:qFormat/>
     <w:tblPr>
       <w:tblInd w:w="0" w:type="dxa"/>
       <w:tblCellMar>
@@ -5355,15 +5580,7 @@
       <w:widowControl w:val="0"/>
       <w:jc w:val="both"/>
     </w:pPr>
-    <w:tblPr>
-      <w:tblInd w:w="0" w:type="dxa"/>
-      <w:tblCellMar>
-        <w:top w:w="0" w:type="dxa"/>
-        <w:left w:w="108" w:type="dxa"/>
-        <w:bottom w:w="0" w:type="dxa"/>
-        <w:right w:w="108" w:type="dxa"/>
-      </w:tblCellMar>
-    </w:tblPr>
+    <w:tblPr/>
     <w:tcPr>
       <w:shd w:val="solid" w:color="C0C0C0" w:fill="FFFFFF"/>
     </w:tcPr>
@@ -5475,13 +5692,6 @@
     </w:pPr>
     <w:tblPr>
       <w:tblStyleRowBandSize w:val="1"/>
-      <w:tblInd w:w="0" w:type="dxa"/>
-      <w:tblCellMar>
-        <w:top w:w="0" w:type="dxa"/>
-        <w:left w:w="108" w:type="dxa"/>
-        <w:bottom w:w="0" w:type="dxa"/>
-        <w:right w:w="108" w:type="dxa"/>
-      </w:tblCellMar>
     </w:tblPr>
     <w:tcPr>
       <w:shd w:val="solid" w:color="C0C0C0" w:fill="FFFFFF"/>
@@ -5558,13 +5768,6 @@
     <w:tblPr>
       <w:tblStyleRowBandSize w:val="1"/>
       <w:tblStyleColBandSize w:val="1"/>
-      <w:tblInd w:w="0" w:type="dxa"/>
-      <w:tblCellMar>
-        <w:top w:w="0" w:type="dxa"/>
-        <w:left w:w="108" w:type="dxa"/>
-        <w:bottom w:w="0" w:type="dxa"/>
-        <w:right w:w="108" w:type="dxa"/>
-      </w:tblCellMar>
     </w:tblPr>
     <w:tblStylePr w:type="firstRow">
       <w:rPr>
@@ -5654,17 +5857,10 @@
       <w:jc w:val="both"/>
     </w:pPr>
     <w:tblPr>
-      <w:tblInd w:w="0" w:type="dxa"/>
       <w:tblBorders>
         <w:top w:val="single" w:sz="12" w:space="0" w:color="000000"/>
         <w:bottom w:val="single" w:sz="12" w:space="0" w:color="000000"/>
       </w:tblBorders>
-      <w:tblCellMar>
-        <w:top w:w="0" w:type="dxa"/>
-        <w:left w:w="108" w:type="dxa"/>
-        <w:bottom w:w="0" w:type="dxa"/>
-        <w:right w:w="108" w:type="dxa"/>
-      </w:tblCellMar>
     </w:tblPr>
     <w:tcPr>
       <w:shd w:val="clear" w:color="auto" w:fill="auto"/>
@@ -5745,17 +5941,10 @@
       <w:jc w:val="both"/>
     </w:pPr>
     <w:tblPr>
-      <w:tblInd w:w="0" w:type="dxa"/>
       <w:tblBorders>
         <w:top w:val="single" w:sz="12" w:space="0" w:color="000000"/>
         <w:bottom w:val="single" w:sz="12" w:space="0" w:color="000000"/>
       </w:tblBorders>
-      <w:tblCellMar>
-        <w:top w:w="0" w:type="dxa"/>
-        <w:left w:w="108" w:type="dxa"/>
-        <w:bottom w:w="0" w:type="dxa"/>
-        <w:right w:w="108" w:type="dxa"/>
-      </w:tblCellMar>
     </w:tblPr>
     <w:tcPr>
       <w:shd w:val="clear" w:color="auto" w:fill="auto"/>
@@ -5847,19 +6036,12 @@
       <w:color w:val="000080"/>
     </w:rPr>
     <w:tblPr>
-      <w:tblInd w:w="0" w:type="dxa"/>
       <w:tblBorders>
         <w:top w:val="single" w:sz="12" w:space="0" w:color="000000"/>
         <w:left w:val="single" w:sz="12" w:space="0" w:color="000000"/>
         <w:bottom w:val="single" w:sz="12" w:space="0" w:color="000000"/>
         <w:right w:val="single" w:sz="12" w:space="0" w:color="000000"/>
       </w:tblBorders>
-      <w:tblCellMar>
-        <w:top w:w="0" w:type="dxa"/>
-        <w:left w:w="108" w:type="dxa"/>
-        <w:bottom w:w="0" w:type="dxa"/>
-        <w:right w:w="108" w:type="dxa"/>
-      </w:tblCellMar>
     </w:tblPr>
     <w:tcPr>
       <w:shd w:val="solid" w:color="C0C0C0" w:fill="FFFFFF"/>
@@ -5921,19 +6103,12 @@
       <w:jc w:val="both"/>
     </w:pPr>
     <w:tblPr>
-      <w:tblInd w:w="0" w:type="dxa"/>
       <w:tblBorders>
         <w:top w:val="single" w:sz="12" w:space="0" w:color="000000"/>
         <w:left w:val="single" w:sz="6" w:space="0" w:color="000000"/>
         <w:bottom w:val="single" w:sz="12" w:space="0" w:color="000000"/>
         <w:right w:val="single" w:sz="6" w:space="0" w:color="000000"/>
       </w:tblBorders>
-      <w:tblCellMar>
-        <w:top w:w="0" w:type="dxa"/>
-        <w:left w:w="108" w:type="dxa"/>
-        <w:bottom w:w="0" w:type="dxa"/>
-        <w:right w:w="108" w:type="dxa"/>
-      </w:tblCellMar>
     </w:tblPr>
     <w:tcPr>
       <w:shd w:val="clear" w:color="auto" w:fill="auto"/>
@@ -6022,7 +6197,6 @@
       <w:color w:val="FFFFFF"/>
     </w:rPr>
     <w:tblPr>
-      <w:tblInd w:w="0" w:type="dxa"/>
       <w:tblBorders>
         <w:top w:val="single" w:sz="12" w:space="0" w:color="008080"/>
         <w:left w:val="single" w:sz="12" w:space="0" w:color="008080"/>
@@ -6030,12 +6204,6 @@
         <w:right w:val="single" w:sz="12" w:space="0" w:color="008080"/>
         <w:insideH w:val="single" w:sz="6" w:space="0" w:color="00FFFF"/>
       </w:tblBorders>
-      <w:tblCellMar>
-        <w:top w:w="0" w:type="dxa"/>
-        <w:left w:w="108" w:type="dxa"/>
-        <w:bottom w:w="0" w:type="dxa"/>
-        <w:right w:w="108" w:type="dxa"/>
-      </w:tblCellMar>
     </w:tblPr>
     <w:tcPr>
       <w:shd w:val="solid" w:color="008080" w:fill="FFFFFF"/>
@@ -6108,16 +6276,9 @@
       <w:jc w:val="both"/>
     </w:pPr>
     <w:tblPr>
-      <w:tblInd w:w="0" w:type="dxa"/>
       <w:tblBorders>
         <w:bottom w:val="single" w:sz="12" w:space="0" w:color="000000"/>
       </w:tblBorders>
-      <w:tblCellMar>
-        <w:top w:w="0" w:type="dxa"/>
-        <w:left w:w="108" w:type="dxa"/>
-        <w:bottom w:w="0" w:type="dxa"/>
-        <w:right w:w="108" w:type="dxa"/>
-      </w:tblCellMar>
     </w:tblPr>
     <w:tcPr>
       <w:shd w:val="pct20" w:color="FFFF00" w:fill="FFFFFF"/>
@@ -6191,7 +6352,6 @@
       <w:jc w:val="both"/>
     </w:pPr>
     <w:tblPr>
-      <w:tblInd w:w="0" w:type="dxa"/>
       <w:tblBorders>
         <w:top w:val="single" w:sz="18" w:space="0" w:color="000000"/>
         <w:left w:val="single" w:sz="18" w:space="0" w:color="000000"/>
@@ -6199,12 +6359,6 @@
         <w:right w:val="single" w:sz="18" w:space="0" w:color="000000"/>
         <w:insideH w:val="single" w:sz="6" w:space="0" w:color="C0C0C0"/>
       </w:tblBorders>
-      <w:tblCellMar>
-        <w:top w:w="0" w:type="dxa"/>
-        <w:left w:w="108" w:type="dxa"/>
-        <w:bottom w:w="0" w:type="dxa"/>
-        <w:right w:w="108" w:type="dxa"/>
-      </w:tblCellMar>
     </w:tblPr>
     <w:tcPr>
       <w:shd w:val="pct25" w:color="008080" w:fill="FFFFFF"/>
@@ -6262,19 +6416,12 @@
       <w:bCs/>
     </w:rPr>
     <w:tblPr>
-      <w:tblInd w:w="0" w:type="dxa"/>
       <w:tblBorders>
         <w:top w:val="single" w:sz="12" w:space="0" w:color="000000"/>
         <w:left w:val="single" w:sz="12" w:space="0" w:color="000000"/>
         <w:bottom w:val="single" w:sz="12" w:space="0" w:color="000000"/>
         <w:right w:val="single" w:sz="12" w:space="0" w:color="000000"/>
       </w:tblBorders>
-      <w:tblCellMar>
-        <w:top w:w="0" w:type="dxa"/>
-        <w:left w:w="108" w:type="dxa"/>
-        <w:bottom w:w="0" w:type="dxa"/>
-        <w:right w:w="108" w:type="dxa"/>
-      </w:tblCellMar>
     </w:tblPr>
     <w:tblStylePr w:type="firstRow">
       <w:rPr>
@@ -6389,13 +6536,6 @@
     </w:rPr>
     <w:tblPr>
       <w:tblStyleColBandSize w:val="1"/>
-      <w:tblInd w:w="0" w:type="dxa"/>
-      <w:tblCellMar>
-        <w:top w:w="0" w:type="dxa"/>
-        <w:left w:w="108" w:type="dxa"/>
-        <w:bottom w:w="0" w:type="dxa"/>
-        <w:right w:w="108" w:type="dxa"/>
-      </w:tblCellMar>
     </w:tblPr>
     <w:tblStylePr w:type="firstRow">
       <w:rPr>
@@ -6509,7 +6649,6 @@
       <w:bCs/>
     </w:rPr>
     <w:tblPr>
-      <w:tblInd w:w="0" w:type="dxa"/>
       <w:tblBorders>
         <w:top w:val="single" w:sz="6" w:space="0" w:color="000080"/>
         <w:left w:val="single" w:sz="6" w:space="0" w:color="000080"/>
@@ -6517,12 +6656,6 @@
         <w:right w:val="single" w:sz="6" w:space="0" w:color="000080"/>
         <w:insideV w:val="single" w:sz="6" w:space="0" w:color="000080"/>
       </w:tblBorders>
-      <w:tblCellMar>
-        <w:top w:w="0" w:type="dxa"/>
-        <w:left w:w="108" w:type="dxa"/>
-        <w:bottom w:w="0" w:type="dxa"/>
-        <w:right w:w="108" w:type="dxa"/>
-      </w:tblCellMar>
     </w:tblPr>
     <w:tblStylePr w:type="firstRow">
       <w:rPr>
@@ -6620,13 +6753,6 @@
     </w:pPr>
     <w:tblPr>
       <w:tblStyleColBandSize w:val="1"/>
-      <w:tblInd w:w="0" w:type="dxa"/>
-      <w:tblCellMar>
-        <w:top w:w="0" w:type="dxa"/>
-        <w:left w:w="108" w:type="dxa"/>
-        <w:bottom w:w="0" w:type="dxa"/>
-        <w:right w:w="108" w:type="dxa"/>
-      </w:tblCellMar>
     </w:tblPr>
     <w:tblStylePr w:type="firstRow">
       <w:rPr>
@@ -6696,7 +6822,6 @@
       <w:jc w:val="both"/>
     </w:pPr>
     <w:tblPr>
-      <w:tblInd w:w="0" w:type="dxa"/>
       <w:tblBorders>
         <w:top w:val="single" w:sz="12" w:space="0" w:color="808080"/>
         <w:left w:val="single" w:sz="12" w:space="0" w:color="808080"/>
@@ -6704,12 +6829,6 @@
         <w:right w:val="single" w:sz="12" w:space="0" w:color="808080"/>
         <w:insideV w:val="single" w:sz="6" w:space="0" w:color="C0C0C0"/>
       </w:tblBorders>
-      <w:tblCellMar>
-        <w:top w:w="0" w:type="dxa"/>
-        <w:left w:w="108" w:type="dxa"/>
-        <w:bottom w:w="0" w:type="dxa"/>
-        <w:right w:w="108" w:type="dxa"/>
-      </w:tblCellMar>
     </w:tblPr>
     <w:tblStylePr w:type="firstRow">
       <w:rPr>
@@ -6792,17 +6911,10 @@
       <w:jc w:val="both"/>
     </w:pPr>
     <w:tblPr>
-      <w:tblInd w:w="0" w:type="dxa"/>
       <w:tblBorders>
         <w:insideH w:val="single" w:sz="18" w:space="0" w:color="FFFFFF"/>
         <w:insideV w:val="single" w:sz="18" w:space="0" w:color="FFFFFF"/>
       </w:tblBorders>
-      <w:tblCellMar>
-        <w:top w:w="0" w:type="dxa"/>
-        <w:left w:w="108" w:type="dxa"/>
-        <w:bottom w:w="0" w:type="dxa"/>
-        <w:right w:w="108" w:type="dxa"/>
-      </w:tblCellMar>
     </w:tblPr>
     <w:tblStylePr w:type="firstRow">
       <w:rPr>
@@ -6856,7 +6968,6 @@
       <w:jc w:val="both"/>
     </w:pPr>
     <w:tblPr>
-      <w:tblInd w:w="0" w:type="dxa"/>
       <w:tblBorders>
         <w:top w:val="double" w:sz="6" w:space="0" w:color="000000"/>
         <w:left w:val="double" w:sz="6" w:space="0" w:color="000000"/>
@@ -6865,12 +6976,6 @@
         <w:insideH w:val="single" w:sz="6" w:space="0" w:color="000000"/>
         <w:insideV w:val="single" w:sz="6" w:space="0" w:color="000000"/>
       </w:tblBorders>
-      <w:tblCellMar>
-        <w:top w:w="0" w:type="dxa"/>
-        <w:left w:w="108" w:type="dxa"/>
-        <w:bottom w:w="0" w:type="dxa"/>
-        <w:right w:w="108" w:type="dxa"/>
-      </w:tblCellMar>
     </w:tblPr>
     <w:tcPr>
       <w:shd w:val="clear" w:color="auto" w:fill="auto"/>
@@ -6899,7 +7004,6 @@
       <w:jc w:val="both"/>
     </w:pPr>
     <w:tblPr>
-      <w:tblInd w:w="0" w:type="dxa"/>
       <w:tblBorders>
         <w:top w:val="single" w:sz="4" w:space="0" w:color="auto"/>
         <w:left w:val="single" w:sz="4" w:space="0" w:color="auto"/>
@@ -6908,12 +7012,6 @@
         <w:insideH w:val="single" w:sz="4" w:space="0" w:color="auto"/>
         <w:insideV w:val="single" w:sz="4" w:space="0" w:color="auto"/>
       </w:tblBorders>
-      <w:tblCellMar>
-        <w:top w:w="0" w:type="dxa"/>
-        <w:left w:w="108" w:type="dxa"/>
-        <w:bottom w:w="0" w:type="dxa"/>
-        <w:right w:w="108" w:type="dxa"/>
-      </w:tblCellMar>
     </w:tblPr>
   </w:style>
   <w:style w:type="table" w:styleId="TableGrid1">
@@ -6926,7 +7024,6 @@
       <w:jc w:val="both"/>
     </w:pPr>
     <w:tblPr>
-      <w:tblInd w:w="0" w:type="dxa"/>
       <w:tblBorders>
         <w:top w:val="single" w:sz="6" w:space="0" w:color="000000"/>
         <w:left w:val="single" w:sz="6" w:space="0" w:color="000000"/>
@@ -6935,12 +7032,6 @@
         <w:insideH w:val="single" w:sz="6" w:space="0" w:color="000000"/>
         <w:insideV w:val="single" w:sz="6" w:space="0" w:color="000000"/>
       </w:tblBorders>
-      <w:tblCellMar>
-        <w:top w:w="0" w:type="dxa"/>
-        <w:left w:w="108" w:type="dxa"/>
-        <w:bottom w:w="0" w:type="dxa"/>
-        <w:right w:w="108" w:type="dxa"/>
-      </w:tblCellMar>
     </w:tblPr>
     <w:tcPr>
       <w:shd w:val="clear" w:color="auto" w:fill="auto"/>
@@ -6991,17 +7082,10 @@
       <w:jc w:val="both"/>
     </w:pPr>
     <w:tblPr>
-      <w:tblInd w:w="0" w:type="dxa"/>
       <w:tblBorders>
         <w:insideH w:val="single" w:sz="6" w:space="0" w:color="000000"/>
         <w:insideV w:val="single" w:sz="6" w:space="0" w:color="000000"/>
       </w:tblBorders>
-      <w:tblCellMar>
-        <w:top w:w="0" w:type="dxa"/>
-        <w:left w:w="108" w:type="dxa"/>
-        <w:bottom w:w="0" w:type="dxa"/>
-        <w:right w:w="108" w:type="dxa"/>
-      </w:tblCellMar>
     </w:tblPr>
     <w:tcPr>
       <w:shd w:val="clear" w:color="auto" w:fill="auto"/>
@@ -7070,7 +7154,6 @@
       <w:jc w:val="both"/>
     </w:pPr>
     <w:tblPr>
-      <w:tblInd w:w="0" w:type="dxa"/>
       <w:tblBorders>
         <w:top w:val="single" w:sz="6" w:space="0" w:color="000000"/>
         <w:left w:val="single" w:sz="12" w:space="0" w:color="000000"/>
@@ -7078,12 +7161,6 @@
         <w:right w:val="single" w:sz="12" w:space="0" w:color="000000"/>
         <w:insideV w:val="single" w:sz="6" w:space="0" w:color="000000"/>
       </w:tblBorders>
-      <w:tblCellMar>
-        <w:top w:w="0" w:type="dxa"/>
-        <w:left w:w="108" w:type="dxa"/>
-        <w:bottom w:w="0" w:type="dxa"/>
-        <w:right w:w="108" w:type="dxa"/>
-      </w:tblCellMar>
     </w:tblPr>
     <w:tcPr>
       <w:shd w:val="clear" w:color="auto" w:fill="auto"/>
@@ -7145,19 +7222,12 @@
       <w:jc w:val="both"/>
     </w:pPr>
     <w:tblPr>
-      <w:tblInd w:w="0" w:type="dxa"/>
       <w:tblBorders>
         <w:left w:val="single" w:sz="12" w:space="0" w:color="000000"/>
         <w:right w:val="single" w:sz="12" w:space="0" w:color="000000"/>
         <w:insideH w:val="single" w:sz="6" w:space="0" w:color="000000"/>
         <w:insideV w:val="single" w:sz="6" w:space="0" w:color="000000"/>
       </w:tblBorders>
-      <w:tblCellMar>
-        <w:top w:w="0" w:type="dxa"/>
-        <w:left w:w="108" w:type="dxa"/>
-        <w:bottom w:w="0" w:type="dxa"/>
-        <w:right w:w="108" w:type="dxa"/>
-      </w:tblCellMar>
     </w:tblPr>
     <w:tcPr>
       <w:shd w:val="clear" w:color="auto" w:fill="auto"/>
@@ -7217,7 +7287,6 @@
       <w:jc w:val="both"/>
     </w:pPr>
     <w:tblPr>
-      <w:tblInd w:w="0" w:type="dxa"/>
       <w:tblBorders>
         <w:top w:val="single" w:sz="12" w:space="0" w:color="000000"/>
         <w:left w:val="single" w:sz="12" w:space="0" w:color="000000"/>
@@ -7226,12 +7295,6 @@
         <w:insideH w:val="single" w:sz="6" w:space="0" w:color="000000"/>
         <w:insideV w:val="single" w:sz="6" w:space="0" w:color="000000"/>
       </w:tblBorders>
-      <w:tblCellMar>
-        <w:top w:w="0" w:type="dxa"/>
-        <w:left w:w="108" w:type="dxa"/>
-        <w:bottom w:w="0" w:type="dxa"/>
-        <w:right w:w="108" w:type="dxa"/>
-      </w:tblCellMar>
     </w:tblPr>
     <w:tcPr>
       <w:shd w:val="clear" w:color="auto" w:fill="auto"/>
@@ -7292,7 +7355,6 @@
       <w:jc w:val="both"/>
     </w:pPr>
     <w:tblPr>
-      <w:tblInd w:w="0" w:type="dxa"/>
       <w:tblBorders>
         <w:top w:val="single" w:sz="12" w:space="0" w:color="000000"/>
         <w:left w:val="single" w:sz="12" w:space="0" w:color="000000"/>
@@ -7300,12 +7362,6 @@
         <w:right w:val="single" w:sz="12" w:space="0" w:color="000000"/>
         <w:insideV w:val="single" w:sz="6" w:space="0" w:color="000000"/>
       </w:tblBorders>
-      <w:tblCellMar>
-        <w:top w:w="0" w:type="dxa"/>
-        <w:left w:w="108" w:type="dxa"/>
-        <w:bottom w:w="0" w:type="dxa"/>
-        <w:right w:w="108" w:type="dxa"/>
-      </w:tblCellMar>
     </w:tblPr>
     <w:tcPr>
       <w:shd w:val="clear" w:color="auto" w:fill="auto"/>
@@ -7374,7 +7430,6 @@
       <w:bCs/>
     </w:rPr>
     <w:tblPr>
-      <w:tblInd w:w="0" w:type="dxa"/>
       <w:tblBorders>
         <w:top w:val="single" w:sz="12" w:space="0" w:color="000000"/>
         <w:left w:val="single" w:sz="12" w:space="0" w:color="000000"/>
@@ -7383,12 +7438,6 @@
         <w:insideH w:val="single" w:sz="6" w:space="0" w:color="000000"/>
         <w:insideV w:val="single" w:sz="6" w:space="0" w:color="000000"/>
       </w:tblBorders>
-      <w:tblCellMar>
-        <w:top w:w="0" w:type="dxa"/>
-        <w:left w:w="108" w:type="dxa"/>
-        <w:bottom w:w="0" w:type="dxa"/>
-        <w:right w:w="108" w:type="dxa"/>
-      </w:tblCellMar>
     </w:tblPr>
     <w:tcPr>
       <w:shd w:val="clear" w:color="auto" w:fill="auto"/>
@@ -7467,7 +7516,6 @@
       <w:jc w:val="both"/>
     </w:pPr>
     <w:tblPr>
-      <w:tblInd w:w="0" w:type="dxa"/>
       <w:tblBorders>
         <w:top w:val="single" w:sz="6" w:space="0" w:color="000080"/>
         <w:left w:val="single" w:sz="6" w:space="0" w:color="000080"/>
@@ -7476,12 +7524,6 @@
         <w:insideH w:val="single" w:sz="6" w:space="0" w:color="000080"/>
         <w:insideV w:val="single" w:sz="6" w:space="0" w:color="000080"/>
       </w:tblBorders>
-      <w:tblCellMar>
-        <w:top w:w="0" w:type="dxa"/>
-        <w:left w:w="108" w:type="dxa"/>
-        <w:bottom w:w="0" w:type="dxa"/>
-        <w:right w:w="108" w:type="dxa"/>
-      </w:tblCellMar>
     </w:tblPr>
     <w:tcPr>
       <w:shd w:val="clear" w:color="auto" w:fill="auto"/>
@@ -7540,19 +7582,12 @@
       <w:jc w:val="both"/>
     </w:pPr>
     <w:tblPr>
-      <w:tblInd w:w="0" w:type="dxa"/>
       <w:tblBorders>
         <w:top w:val="single" w:sz="12" w:space="0" w:color="008080"/>
         <w:left w:val="single" w:sz="6" w:space="0" w:color="008080"/>
         <w:bottom w:val="single" w:sz="12" w:space="0" w:color="008080"/>
         <w:right w:val="single" w:sz="6" w:space="0" w:color="008080"/>
       </w:tblBorders>
-      <w:tblCellMar>
-        <w:top w:w="0" w:type="dxa"/>
-        <w:left w:w="108" w:type="dxa"/>
-        <w:bottom w:w="0" w:type="dxa"/>
-        <w:right w:w="108" w:type="dxa"/>
-      </w:tblCellMar>
     </w:tblPr>
     <w:tblStylePr w:type="firstRow">
       <w:rPr>
@@ -7631,16 +7666,9 @@
       <w:jc w:val="both"/>
     </w:pPr>
     <w:tblPr>
-      <w:tblInd w:w="0" w:type="dxa"/>
       <w:tblBorders>
         <w:bottom w:val="single" w:sz="12" w:space="0" w:color="808080"/>
       </w:tblBorders>
-      <w:tblCellMar>
-        <w:top w:w="0" w:type="dxa"/>
-        <w:left w:w="108" w:type="dxa"/>
-        <w:bottom w:w="0" w:type="dxa"/>
-        <w:right w:w="108" w:type="dxa"/>
-      </w:tblCellMar>
     </w:tblPr>
     <w:tblStylePr w:type="firstRow">
       <w:rPr>
@@ -7717,18 +7745,11 @@
       <w:jc w:val="both"/>
     </w:pPr>
     <w:tblPr>
-      <w:tblInd w:w="0" w:type="dxa"/>
       <w:tblBorders>
         <w:top w:val="single" w:sz="12" w:space="0" w:color="000000"/>
         <w:bottom w:val="single" w:sz="12" w:space="0" w:color="000000"/>
         <w:insideH w:val="single" w:sz="6" w:space="0" w:color="000000"/>
       </w:tblBorders>
-      <w:tblCellMar>
-        <w:top w:w="0" w:type="dxa"/>
-        <w:left w:w="108" w:type="dxa"/>
-        <w:bottom w:w="0" w:type="dxa"/>
-        <w:right w:w="108" w:type="dxa"/>
-      </w:tblCellMar>
     </w:tblPr>
     <w:tcPr>
       <w:shd w:val="clear" w:color="auto" w:fill="auto"/>
@@ -7783,7 +7804,6 @@
       <w:jc w:val="both"/>
     </w:pPr>
     <w:tblPr>
-      <w:tblInd w:w="0" w:type="dxa"/>
       <w:tblBorders>
         <w:top w:val="single" w:sz="12" w:space="0" w:color="000000"/>
         <w:left w:val="single" w:sz="12" w:space="0" w:color="000000"/>
@@ -7791,12 +7811,6 @@
         <w:right w:val="single" w:sz="12" w:space="0" w:color="000000"/>
         <w:insideH w:val="single" w:sz="6" w:space="0" w:color="000000"/>
       </w:tblBorders>
-      <w:tblCellMar>
-        <w:top w:w="0" w:type="dxa"/>
-        <w:left w:w="108" w:type="dxa"/>
-        <w:bottom w:w="0" w:type="dxa"/>
-        <w:right w:w="108" w:type="dxa"/>
-      </w:tblCellMar>
     </w:tblPr>
     <w:tcPr>
       <w:shd w:val="clear" w:color="auto" w:fill="auto"/>
@@ -7828,7 +7842,6 @@
       <w:jc w:val="both"/>
     </w:pPr>
     <w:tblPr>
-      <w:tblInd w:w="0" w:type="dxa"/>
       <w:tblBorders>
         <w:top w:val="single" w:sz="6" w:space="0" w:color="000000"/>
         <w:left w:val="single" w:sz="6" w:space="0" w:color="000000"/>
@@ -7836,12 +7849,6 @@
         <w:right w:val="single" w:sz="6" w:space="0" w:color="000000"/>
         <w:insideH w:val="single" w:sz="6" w:space="0" w:color="000000"/>
       </w:tblBorders>
-      <w:tblCellMar>
-        <w:top w:w="0" w:type="dxa"/>
-        <w:left w:w="108" w:type="dxa"/>
-        <w:bottom w:w="0" w:type="dxa"/>
-        <w:right w:w="108" w:type="dxa"/>
-      </w:tblCellMar>
     </w:tblPr>
     <w:tcPr>
       <w:shd w:val="clear" w:color="auto" w:fill="auto"/>
@@ -7884,19 +7891,12 @@
       <w:jc w:val="both"/>
     </w:pPr>
     <w:tblPr>
-      <w:tblInd w:w="0" w:type="dxa"/>
       <w:tblBorders>
         <w:top w:val="single" w:sz="6" w:space="0" w:color="000000"/>
         <w:left w:val="single" w:sz="6" w:space="0" w:color="000000"/>
         <w:bottom w:val="single" w:sz="6" w:space="0" w:color="000000"/>
         <w:right w:val="single" w:sz="6" w:space="0" w:color="000000"/>
       </w:tblBorders>
-      <w:tblCellMar>
-        <w:top w:w="0" w:type="dxa"/>
-        <w:left w:w="108" w:type="dxa"/>
-        <w:bottom w:w="0" w:type="dxa"/>
-        <w:right w:w="108" w:type="dxa"/>
-      </w:tblCellMar>
     </w:tblPr>
     <w:tcPr>
       <w:shd w:val="pct50" w:color="000000" w:fill="FFFFFF"/>
@@ -7959,7 +7959,6 @@
       <w:jc w:val="both"/>
     </w:pPr>
     <w:tblPr>
-      <w:tblInd w:w="0" w:type="dxa"/>
       <w:tblBorders>
         <w:top w:val="single" w:sz="12" w:space="0" w:color="008000"/>
         <w:left w:val="single" w:sz="6" w:space="0" w:color="008000"/>
@@ -7967,12 +7966,6 @@
         <w:right w:val="single" w:sz="6" w:space="0" w:color="008000"/>
         <w:insideH w:val="single" w:sz="6" w:space="0" w:color="000000"/>
       </w:tblBorders>
-      <w:tblCellMar>
-        <w:top w:w="0" w:type="dxa"/>
-        <w:left w:w="108" w:type="dxa"/>
-        <w:bottom w:w="0" w:type="dxa"/>
-        <w:right w:w="108" w:type="dxa"/>
-      </w:tblCellMar>
     </w:tblPr>
     <w:tblStylePr w:type="firstRow">
       <w:rPr>
@@ -8063,7 +8056,6 @@
       <w:jc w:val="both"/>
     </w:pPr>
     <w:tblPr>
-      <w:tblInd w:w="0" w:type="dxa"/>
       <w:tblBorders>
         <w:top w:val="single" w:sz="6" w:space="0" w:color="000000"/>
         <w:left w:val="single" w:sz="6" w:space="0" w:color="000000"/>
@@ -8071,12 +8063,6 @@
         <w:right w:val="single" w:sz="6" w:space="0" w:color="000000"/>
         <w:insideV w:val="single" w:sz="6" w:space="0" w:color="000000"/>
       </w:tblBorders>
-      <w:tblCellMar>
-        <w:top w:w="0" w:type="dxa"/>
-        <w:left w:w="108" w:type="dxa"/>
-        <w:bottom w:w="0" w:type="dxa"/>
-        <w:right w:w="108" w:type="dxa"/>
-      </w:tblCellMar>
     </w:tblPr>
     <w:tblStylePr w:type="firstRow">
       <w:rPr>
@@ -8198,7 +8184,6 @@
       <w:jc w:val="both"/>
     </w:pPr>
     <w:tblPr>
-      <w:tblInd w:w="0" w:type="dxa"/>
       <w:tblBorders>
         <w:top w:val="single" w:sz="6" w:space="0" w:color="000000"/>
         <w:left w:val="single" w:sz="6" w:space="0" w:color="000000"/>
@@ -8207,12 +8192,6 @@
         <w:insideH w:val="single" w:sz="6" w:space="0" w:color="000000"/>
         <w:insideV w:val="single" w:sz="6" w:space="0" w:color="000000"/>
       </w:tblBorders>
-      <w:tblCellMar>
-        <w:top w:w="0" w:type="dxa"/>
-        <w:left w:w="108" w:type="dxa"/>
-        <w:bottom w:w="0" w:type="dxa"/>
-        <w:right w:w="108" w:type="dxa"/>
-      </w:tblCellMar>
     </w:tblPr>
     <w:tcPr>
       <w:shd w:val="clear" w:color="auto" w:fill="auto"/>
@@ -8243,17 +8222,10 @@
       <w:jc w:val="both"/>
     </w:pPr>
     <w:tblPr>
-      <w:tblInd w:w="0" w:type="dxa"/>
       <w:tblBorders>
         <w:top w:val="single" w:sz="12" w:space="0" w:color="008000"/>
         <w:bottom w:val="single" w:sz="12" w:space="0" w:color="008000"/>
       </w:tblBorders>
-      <w:tblCellMar>
-        <w:top w:w="0" w:type="dxa"/>
-        <w:left w:w="108" w:type="dxa"/>
-        <w:bottom w:w="0" w:type="dxa"/>
-        <w:right w:w="108" w:type="dxa"/>
-      </w:tblCellMar>
     </w:tblPr>
     <w:tcPr>
       <w:shd w:val="clear" w:color="auto" w:fill="auto"/>
@@ -8288,15 +8260,7 @@
       <w:widowControl w:val="0"/>
       <w:jc w:val="both"/>
     </w:pPr>
-    <w:tblPr>
-      <w:tblInd w:w="0" w:type="dxa"/>
-      <w:tblCellMar>
-        <w:top w:w="0" w:type="dxa"/>
-        <w:left w:w="108" w:type="dxa"/>
-        <w:bottom w:w="0" w:type="dxa"/>
-        <w:right w:w="108" w:type="dxa"/>
-      </w:tblCellMar>
-    </w:tblPr>
+    <w:tblPr/>
     <w:tblStylePr w:type="firstRow">
       <w:rPr>
         <w:b/>
@@ -8393,19 +8357,12 @@
       <w:jc w:val="both"/>
     </w:pPr>
     <w:tblPr>
-      <w:tblInd w:w="0" w:type="dxa"/>
       <w:tblBorders>
         <w:top w:val="single" w:sz="12" w:space="0" w:color="000000"/>
         <w:left w:val="single" w:sz="12" w:space="0" w:color="000000"/>
         <w:bottom w:val="single" w:sz="12" w:space="0" w:color="000000"/>
         <w:right w:val="single" w:sz="12" w:space="0" w:color="000000"/>
       </w:tblBorders>
-      <w:tblCellMar>
-        <w:top w:w="0" w:type="dxa"/>
-        <w:left w:w="108" w:type="dxa"/>
-        <w:bottom w:w="0" w:type="dxa"/>
-        <w:right w:w="108" w:type="dxa"/>
-      </w:tblCellMar>
     </w:tblPr>
     <w:tcPr>
       <w:shd w:val="clear" w:color="auto" w:fill="auto"/>
@@ -8437,13 +8394,6 @@
     </w:pPr>
     <w:tblPr>
       <w:tblStyleRowBandSize w:val="1"/>
-      <w:tblInd w:w="0" w:type="dxa"/>
-      <w:tblCellMar>
-        <w:top w:w="0" w:type="dxa"/>
-        <w:left w:w="108" w:type="dxa"/>
-        <w:bottom w:w="0" w:type="dxa"/>
-        <w:right w:w="108" w:type="dxa"/>
-      </w:tblCellMar>
     </w:tblPr>
     <w:tblStylePr w:type="firstRow">
       <w:tblPr/>
@@ -8535,17 +8485,10 @@
       <w:jc w:val="both"/>
     </w:pPr>
     <w:tblPr>
-      <w:tblInd w:w="0" w:type="dxa"/>
       <w:tblBorders>
         <w:left w:val="single" w:sz="6" w:space="0" w:color="000000"/>
         <w:right w:val="single" w:sz="6" w:space="0" w:color="000000"/>
       </w:tblBorders>
-      <w:tblCellMar>
-        <w:top w:w="0" w:type="dxa"/>
-        <w:left w:w="108" w:type="dxa"/>
-        <w:bottom w:w="0" w:type="dxa"/>
-        <w:right w:w="108" w:type="dxa"/>
-      </w:tblCellMar>
     </w:tblPr>
     <w:tblStylePr w:type="firstRow">
       <w:tblPr/>
@@ -8626,7 +8569,6 @@
       <w:jc w:val="both"/>
     </w:pPr>
     <w:tblPr>
-      <w:tblInd w:w="0" w:type="dxa"/>
       <w:tblBorders>
         <w:top w:val="single" w:sz="4" w:space="0" w:color="auto"/>
         <w:left w:val="single" w:sz="4" w:space="0" w:color="auto"/>
@@ -8635,12 +8577,6 @@
         <w:insideH w:val="single" w:sz="4" w:space="0" w:color="auto"/>
         <w:insideV w:val="single" w:sz="4" w:space="0" w:color="auto"/>
       </w:tblBorders>
-      <w:tblCellMar>
-        <w:top w:w="0" w:type="dxa"/>
-        <w:left w:w="108" w:type="dxa"/>
-        <w:bottom w:w="0" w:type="dxa"/>
-        <w:right w:w="108" w:type="dxa"/>
-      </w:tblCellMar>
     </w:tblPr>
   </w:style>
   <w:style w:type="table" w:styleId="TableWeb1">
@@ -8654,7 +8590,6 @@
     </w:pPr>
     <w:tblPr>
       <w:tblCellSpacing w:w="20" w:type="dxa"/>
-      <w:tblInd w:w="0" w:type="dxa"/>
       <w:tblBorders>
         <w:top w:val="outset" w:sz="6" w:space="0" w:color="auto"/>
         <w:left w:val="outset" w:sz="6" w:space="0" w:color="auto"/>
@@ -8663,12 +8598,6 @@
         <w:insideH w:val="outset" w:sz="6" w:space="0" w:color="auto"/>
         <w:insideV w:val="outset" w:sz="6" w:space="0" w:color="auto"/>
       </w:tblBorders>
-      <w:tblCellMar>
-        <w:top w:w="0" w:type="dxa"/>
-        <w:left w:w="108" w:type="dxa"/>
-        <w:bottom w:w="0" w:type="dxa"/>
-        <w:right w:w="108" w:type="dxa"/>
-      </w:tblCellMar>
     </w:tblPr>
     <w:trPr>
       <w:tblCellSpacing w:w="20" w:type="dxa"/>
@@ -8700,7 +8629,6 @@
     </w:pPr>
     <w:tblPr>
       <w:tblCellSpacing w:w="20" w:type="dxa"/>
-      <w:tblInd w:w="0" w:type="dxa"/>
       <w:tblBorders>
         <w:top w:val="inset" w:sz="6" w:space="0" w:color="auto"/>
         <w:left w:val="inset" w:sz="6" w:space="0" w:color="auto"/>
@@ -8709,12 +8637,6 @@
         <w:insideH w:val="inset" w:sz="6" w:space="0" w:color="auto"/>
         <w:insideV w:val="inset" w:sz="6" w:space="0" w:color="auto"/>
       </w:tblBorders>
-      <w:tblCellMar>
-        <w:top w:w="0" w:type="dxa"/>
-        <w:left w:w="108" w:type="dxa"/>
-        <w:bottom w:w="0" w:type="dxa"/>
-        <w:right w:w="108" w:type="dxa"/>
-      </w:tblCellMar>
     </w:tblPr>
     <w:trPr>
       <w:tblCellSpacing w:w="20" w:type="dxa"/>
@@ -8746,7 +8668,6 @@
     </w:pPr>
     <w:tblPr>
       <w:tblCellSpacing w:w="20" w:type="dxa"/>
-      <w:tblInd w:w="0" w:type="dxa"/>
       <w:tblBorders>
         <w:top w:val="outset" w:sz="24" w:space="0" w:color="auto"/>
         <w:left w:val="outset" w:sz="24" w:space="0" w:color="auto"/>
@@ -8755,12 +8676,6 @@
         <w:insideH w:val="outset" w:sz="6" w:space="0" w:color="auto"/>
         <w:insideV w:val="outset" w:sz="6" w:space="0" w:color="auto"/>
       </w:tblBorders>
-      <w:tblCellMar>
-        <w:top w:w="0" w:type="dxa"/>
-        <w:left w:w="108" w:type="dxa"/>
-        <w:bottom w:w="0" w:type="dxa"/>
-        <w:right w:w="108" w:type="dxa"/>
-      </w:tblCellMar>
     </w:tblPr>
     <w:trPr>
       <w:tblCellSpacing w:w="20" w:type="dxa"/>
@@ -8911,17 +8826,10 @@
       <w:color w:val="000000"/>
     </w:rPr>
     <w:tblPr>
-      <w:tblInd w:w="0" w:type="dxa"/>
       <w:tblBorders>
         <w:top w:val="single" w:sz="8" w:space="0" w:color="000000"/>
         <w:bottom w:val="single" w:sz="8" w:space="0" w:color="000000"/>
       </w:tblBorders>
-      <w:tblCellMar>
-        <w:top w:w="0" w:type="dxa"/>
-        <w:left w:w="108" w:type="dxa"/>
-        <w:bottom w:w="0" w:type="dxa"/>
-        <w:right w:w="108" w:type="dxa"/>
-      </w:tblCellMar>
     </w:tblPr>
     <w:tblStylePr w:type="firstRow">
       <w:pPr>
@@ -9010,17 +8918,10 @@
       <w:color w:val="365F91"/>
     </w:rPr>
     <w:tblPr>
-      <w:tblInd w:w="0" w:type="dxa"/>
       <w:tblBorders>
         <w:top w:val="single" w:sz="8" w:space="0" w:color="4F81BD"/>
         <w:bottom w:val="single" w:sz="8" w:space="0" w:color="4F81BD"/>
       </w:tblBorders>
-      <w:tblCellMar>
-        <w:top w:w="0" w:type="dxa"/>
-        <w:left w:w="108" w:type="dxa"/>
-        <w:bottom w:w="0" w:type="dxa"/>
-        <w:right w:w="108" w:type="dxa"/>
-      </w:tblCellMar>
     </w:tblPr>
     <w:tblStylePr w:type="firstRow">
       <w:pPr>
@@ -9109,17 +9010,10 @@
       <w:color w:val="943634"/>
     </w:rPr>
     <w:tblPr>
-      <w:tblInd w:w="0" w:type="dxa"/>
       <w:tblBorders>
         <w:top w:val="single" w:sz="8" w:space="0" w:color="C0504D"/>
         <w:bottom w:val="single" w:sz="8" w:space="0" w:color="C0504D"/>
       </w:tblBorders>
-      <w:tblCellMar>
-        <w:top w:w="0" w:type="dxa"/>
-        <w:left w:w="108" w:type="dxa"/>
-        <w:bottom w:w="0" w:type="dxa"/>
-        <w:right w:w="108" w:type="dxa"/>
-      </w:tblCellMar>
     </w:tblPr>
     <w:tblStylePr w:type="firstRow">
       <w:pPr>
@@ -9208,17 +9102,10 @@
       <w:color w:val="76923C"/>
     </w:rPr>
     <w:tblPr>
-      <w:tblInd w:w="0" w:type="dxa"/>
       <w:tblBorders>
         <w:top w:val="single" w:sz="8" w:space="0" w:color="9BBB59"/>
         <w:bottom w:val="single" w:sz="8" w:space="0" w:color="9BBB59"/>
       </w:tblBorders>
-      <w:tblCellMar>
-        <w:top w:w="0" w:type="dxa"/>
-        <w:left w:w="108" w:type="dxa"/>
-        <w:bottom w:w="0" w:type="dxa"/>
-        <w:right w:w="108" w:type="dxa"/>
-      </w:tblCellMar>
     </w:tblPr>
     <w:tblStylePr w:type="firstRow">
       <w:pPr>
@@ -9307,17 +9194,10 @@
       <w:color w:val="5F497A"/>
     </w:rPr>
     <w:tblPr>
-      <w:tblInd w:w="0" w:type="dxa"/>
       <w:tblBorders>
         <w:top w:val="single" w:sz="8" w:space="0" w:color="8064A2"/>
         <w:bottom w:val="single" w:sz="8" w:space="0" w:color="8064A2"/>
       </w:tblBorders>
-      <w:tblCellMar>
-        <w:top w:w="0" w:type="dxa"/>
-        <w:left w:w="108" w:type="dxa"/>
-        <w:bottom w:w="0" w:type="dxa"/>
-        <w:right w:w="108" w:type="dxa"/>
-      </w:tblCellMar>
     </w:tblPr>
     <w:tblStylePr w:type="firstRow">
       <w:pPr>
@@ -9406,17 +9286,10 @@
       <w:color w:val="31849B"/>
     </w:rPr>
     <w:tblPr>
-      <w:tblInd w:w="0" w:type="dxa"/>
       <w:tblBorders>
         <w:top w:val="single" w:sz="8" w:space="0" w:color="4BACC6"/>
         <w:bottom w:val="single" w:sz="8" w:space="0" w:color="4BACC6"/>
       </w:tblBorders>
-      <w:tblCellMar>
-        <w:top w:w="0" w:type="dxa"/>
-        <w:left w:w="108" w:type="dxa"/>
-        <w:bottom w:w="0" w:type="dxa"/>
-        <w:right w:w="108" w:type="dxa"/>
-      </w:tblCellMar>
     </w:tblPr>
     <w:tblStylePr w:type="firstRow">
       <w:pPr>
@@ -9505,17 +9378,10 @@
       <w:color w:val="E36C0A"/>
     </w:rPr>
     <w:tblPr>
-      <w:tblInd w:w="0" w:type="dxa"/>
       <w:tblBorders>
         <w:top w:val="single" w:sz="8" w:space="0" w:color="F79646"/>
         <w:bottom w:val="single" w:sz="8" w:space="0" w:color="F79646"/>
       </w:tblBorders>
-      <w:tblCellMar>
-        <w:top w:w="0" w:type="dxa"/>
-        <w:left w:w="108" w:type="dxa"/>
-        <w:bottom w:w="0" w:type="dxa"/>
-        <w:right w:w="108" w:type="dxa"/>
-      </w:tblCellMar>
     </w:tblPr>
     <w:tblStylePr w:type="firstRow">
       <w:pPr>
@@ -9601,19 +9467,12 @@
     <w:qFormat/>
     <w:rsid w:val="00C51190"/>
     <w:tblPr>
-      <w:tblInd w:w="0" w:type="dxa"/>
       <w:tblBorders>
         <w:top w:val="single" w:sz="8" w:space="0" w:color="000000"/>
         <w:left w:val="single" w:sz="8" w:space="0" w:color="000000"/>
         <w:bottom w:val="single" w:sz="8" w:space="0" w:color="000000"/>
         <w:right w:val="single" w:sz="8" w:space="0" w:color="000000"/>
       </w:tblBorders>
-      <w:tblCellMar>
-        <w:top w:w="0" w:type="dxa"/>
-        <w:left w:w="108" w:type="dxa"/>
-        <w:bottom w:w="0" w:type="dxa"/>
-        <w:right w:w="108" w:type="dxa"/>
-      </w:tblCellMar>
     </w:tblPr>
     <w:tblStylePr w:type="firstRow">
       <w:pPr>
@@ -9689,19 +9548,12 @@
     <w:qFormat/>
     <w:rsid w:val="00C51190"/>
     <w:tblPr>
-      <w:tblInd w:w="0" w:type="dxa"/>
       <w:tblBorders>
         <w:top w:val="single" w:sz="8" w:space="0" w:color="4F81BD"/>
         <w:left w:val="single" w:sz="8" w:space="0" w:color="4F81BD"/>
         <w:bottom w:val="single" w:sz="8" w:space="0" w:color="4F81BD"/>
         <w:right w:val="single" w:sz="8" w:space="0" w:color="4F81BD"/>
       </w:tblBorders>
-      <w:tblCellMar>
-        <w:top w:w="0" w:type="dxa"/>
-        <w:left w:w="108" w:type="dxa"/>
-        <w:bottom w:w="0" w:type="dxa"/>
-        <w:right w:w="108" w:type="dxa"/>
-      </w:tblCellMar>
     </w:tblPr>
     <w:tblStylePr w:type="firstRow">
       <w:pPr>
@@ -9777,19 +9629,12 @@
     <w:qFormat/>
     <w:rsid w:val="00C51190"/>
     <w:tblPr>
-      <w:tblInd w:w="0" w:type="dxa"/>
       <w:tblBorders>
         <w:top w:val="single" w:sz="8" w:space="0" w:color="C0504D"/>
         <w:left w:val="single" w:sz="8" w:space="0" w:color="C0504D"/>
         <w:bottom w:val="single" w:sz="8" w:space="0" w:color="C0504D"/>
         <w:right w:val="single" w:sz="8" w:space="0" w:color="C0504D"/>
       </w:tblBorders>
-      <w:tblCellMar>
-        <w:top w:w="0" w:type="dxa"/>
-        <w:left w:w="108" w:type="dxa"/>
-        <w:bottom w:w="0" w:type="dxa"/>
-        <w:right w:w="108" w:type="dxa"/>
-      </w:tblCellMar>
     </w:tblPr>
     <w:tblStylePr w:type="firstRow">
       <w:pPr>
@@ -9865,19 +9710,12 @@
     <w:qFormat/>
     <w:rsid w:val="00C51190"/>
     <w:tblPr>
-      <w:tblInd w:w="0" w:type="dxa"/>
       <w:tblBorders>
         <w:top w:val="single" w:sz="8" w:space="0" w:color="9BBB59"/>
         <w:left w:val="single" w:sz="8" w:space="0" w:color="9BBB59"/>
         <w:bottom w:val="single" w:sz="8" w:space="0" w:color="9BBB59"/>
         <w:right w:val="single" w:sz="8" w:space="0" w:color="9BBB59"/>
       </w:tblBorders>
-      <w:tblCellMar>
-        <w:top w:w="0" w:type="dxa"/>
-        <w:left w:w="108" w:type="dxa"/>
-        <w:bottom w:w="0" w:type="dxa"/>
-        <w:right w:w="108" w:type="dxa"/>
-      </w:tblCellMar>
     </w:tblPr>
     <w:tblStylePr w:type="firstRow">
       <w:pPr>
@@ -9953,19 +9791,12 @@
     <w:qFormat/>
     <w:rsid w:val="00C51190"/>
     <w:tblPr>
-      <w:tblInd w:w="0" w:type="dxa"/>
       <w:tblBorders>
         <w:top w:val="single" w:sz="8" w:space="0" w:color="8064A2"/>
         <w:left w:val="single" w:sz="8" w:space="0" w:color="8064A2"/>
         <w:bottom w:val="single" w:sz="8" w:space="0" w:color="8064A2"/>
         <w:right w:val="single" w:sz="8" w:space="0" w:color="8064A2"/>
       </w:tblBorders>
-      <w:tblCellMar>
-        <w:top w:w="0" w:type="dxa"/>
-        <w:left w:w="108" w:type="dxa"/>
-        <w:bottom w:w="0" w:type="dxa"/>
-        <w:right w:w="108" w:type="dxa"/>
-      </w:tblCellMar>
     </w:tblPr>
     <w:tblStylePr w:type="firstRow">
       <w:pPr>
@@ -10041,19 +9872,12 @@
     <w:qFormat/>
     <w:rsid w:val="00C51190"/>
     <w:tblPr>
-      <w:tblInd w:w="0" w:type="dxa"/>
       <w:tblBorders>
         <w:top w:val="single" w:sz="8" w:space="0" w:color="4BACC6"/>
         <w:left w:val="single" w:sz="8" w:space="0" w:color="4BACC6"/>
         <w:bottom w:val="single" w:sz="8" w:space="0" w:color="4BACC6"/>
         <w:right w:val="single" w:sz="8" w:space="0" w:color="4BACC6"/>
       </w:tblBorders>
-      <w:tblCellMar>
-        <w:top w:w="0" w:type="dxa"/>
-        <w:left w:w="108" w:type="dxa"/>
-        <w:bottom w:w="0" w:type="dxa"/>
-        <w:right w:w="108" w:type="dxa"/>
-      </w:tblCellMar>
     </w:tblPr>
     <w:tblStylePr w:type="firstRow">
       <w:pPr>
@@ -10129,19 +9953,12 @@
     <w:qFormat/>
     <w:rsid w:val="00C51190"/>
     <w:tblPr>
-      <w:tblInd w:w="0" w:type="dxa"/>
       <w:tblBorders>
         <w:top w:val="single" w:sz="8" w:space="0" w:color="F79646"/>
         <w:left w:val="single" w:sz="8" w:space="0" w:color="F79646"/>
         <w:bottom w:val="single" w:sz="8" w:space="0" w:color="F79646"/>
         <w:right w:val="single" w:sz="8" w:space="0" w:color="F79646"/>
       </w:tblBorders>
-      <w:tblCellMar>
-        <w:top w:w="0" w:type="dxa"/>
-        <w:left w:w="108" w:type="dxa"/>
-        <w:bottom w:w="0" w:type="dxa"/>
-        <w:right w:w="108" w:type="dxa"/>
-      </w:tblCellMar>
     </w:tblPr>
     <w:tblStylePr w:type="firstRow">
       <w:pPr>
@@ -10217,7 +10034,6 @@
     <w:qFormat/>
     <w:rsid w:val="00C51190"/>
     <w:tblPr>
-      <w:tblInd w:w="0" w:type="dxa"/>
       <w:tblBorders>
         <w:top w:val="single" w:sz="8" w:space="0" w:color="000000"/>
         <w:left w:val="single" w:sz="8" w:space="0" w:color="000000"/>
@@ -10226,12 +10042,6 @@
         <w:insideH w:val="single" w:sz="8" w:space="0" w:color="000000"/>
         <w:insideV w:val="single" w:sz="8" w:space="0" w:color="000000"/>
       </w:tblBorders>
-      <w:tblCellMar>
-        <w:top w:w="0" w:type="dxa"/>
-        <w:left w:w="108" w:type="dxa"/>
-        <w:bottom w:w="0" w:type="dxa"/>
-        <w:right w:w="108" w:type="dxa"/>
-      </w:tblCellMar>
     </w:tblPr>
     <w:tblStylePr w:type="firstRow">
       <w:pPr>
@@ -10343,7 +10153,6 @@
     <w:qFormat/>
     <w:rsid w:val="00C51190"/>
     <w:tblPr>
-      <w:tblInd w:w="0" w:type="dxa"/>
       <w:tblBorders>
         <w:top w:val="single" w:sz="8" w:space="0" w:color="4F81BD"/>
         <w:left w:val="single" w:sz="8" w:space="0" w:color="4F81BD"/>
@@ -10352,12 +10161,6 @@
         <w:insideH w:val="single" w:sz="8" w:space="0" w:color="4F81BD"/>
         <w:insideV w:val="single" w:sz="8" w:space="0" w:color="4F81BD"/>
       </w:tblBorders>
-      <w:tblCellMar>
-        <w:top w:w="0" w:type="dxa"/>
-        <w:left w:w="108" w:type="dxa"/>
-        <w:bottom w:w="0" w:type="dxa"/>
-        <w:right w:w="108" w:type="dxa"/>
-      </w:tblCellMar>
     </w:tblPr>
     <w:tblStylePr w:type="firstRow">
       <w:pPr>
@@ -10469,7 +10272,6 @@
     <w:qFormat/>
     <w:rsid w:val="00C51190"/>
     <w:tblPr>
-      <w:tblInd w:w="0" w:type="dxa"/>
       <w:tblBorders>
         <w:top w:val="single" w:sz="8" w:space="0" w:color="C0504D"/>
         <w:left w:val="single" w:sz="8" w:space="0" w:color="C0504D"/>
@@ -10478,12 +10280,6 @@
         <w:insideH w:val="single" w:sz="8" w:space="0" w:color="C0504D"/>
         <w:insideV w:val="single" w:sz="8" w:space="0" w:color="C0504D"/>
       </w:tblBorders>
-      <w:tblCellMar>
-        <w:top w:w="0" w:type="dxa"/>
-        <w:left w:w="108" w:type="dxa"/>
-        <w:bottom w:w="0" w:type="dxa"/>
-        <w:right w:w="108" w:type="dxa"/>
-      </w:tblCellMar>
     </w:tblPr>
     <w:tblStylePr w:type="firstRow">
       <w:pPr>
@@ -10595,7 +10391,6 @@
     <w:qFormat/>
     <w:rsid w:val="00C51190"/>
     <w:tblPr>
-      <w:tblInd w:w="0" w:type="dxa"/>
       <w:tblBorders>
         <w:top w:val="single" w:sz="8" w:space="0" w:color="9BBB59"/>
         <w:left w:val="single" w:sz="8" w:space="0" w:color="9BBB59"/>
@@ -10604,12 +10399,6 @@
         <w:insideH w:val="single" w:sz="8" w:space="0" w:color="9BBB59"/>
         <w:insideV w:val="single" w:sz="8" w:space="0" w:color="9BBB59"/>
       </w:tblBorders>
-      <w:tblCellMar>
-        <w:top w:w="0" w:type="dxa"/>
-        <w:left w:w="108" w:type="dxa"/>
-        <w:bottom w:w="0" w:type="dxa"/>
-        <w:right w:w="108" w:type="dxa"/>
-      </w:tblCellMar>
     </w:tblPr>
     <w:tblStylePr w:type="firstRow">
       <w:pPr>
@@ -10721,7 +10510,6 @@
     <w:qFormat/>
     <w:rsid w:val="00C51190"/>
     <w:tblPr>
-      <w:tblInd w:w="0" w:type="dxa"/>
       <w:tblBorders>
         <w:top w:val="single" w:sz="8" w:space="0" w:color="8064A2"/>
         <w:left w:val="single" w:sz="8" w:space="0" w:color="8064A2"/>
@@ -10730,12 +10518,6 @@
         <w:insideH w:val="single" w:sz="8" w:space="0" w:color="8064A2"/>
         <w:insideV w:val="single" w:sz="8" w:space="0" w:color="8064A2"/>
       </w:tblBorders>
-      <w:tblCellMar>
-        <w:top w:w="0" w:type="dxa"/>
-        <w:left w:w="108" w:type="dxa"/>
-        <w:bottom w:w="0" w:type="dxa"/>
-        <w:right w:w="108" w:type="dxa"/>
-      </w:tblCellMar>
     </w:tblPr>
     <w:tblStylePr w:type="firstRow">
       <w:pPr>
@@ -10847,7 +10629,6 @@
     <w:qFormat/>
     <w:rsid w:val="00C51190"/>
     <w:tblPr>
-      <w:tblInd w:w="0" w:type="dxa"/>
       <w:tblBorders>
         <w:top w:val="single" w:sz="8" w:space="0" w:color="4BACC6"/>
         <w:left w:val="single" w:sz="8" w:space="0" w:color="4BACC6"/>
@@ -10856,12 +10637,6 @@
         <w:insideH w:val="single" w:sz="8" w:space="0" w:color="4BACC6"/>
         <w:insideV w:val="single" w:sz="8" w:space="0" w:color="4BACC6"/>
       </w:tblBorders>
-      <w:tblCellMar>
-        <w:top w:w="0" w:type="dxa"/>
-        <w:left w:w="108" w:type="dxa"/>
-        <w:bottom w:w="0" w:type="dxa"/>
-        <w:right w:w="108" w:type="dxa"/>
-      </w:tblCellMar>
     </w:tblPr>
     <w:tblStylePr w:type="firstRow">
       <w:pPr>
@@ -10973,7 +10748,6 @@
     <w:qFormat/>
     <w:rsid w:val="00C51190"/>
     <w:tblPr>
-      <w:tblInd w:w="0" w:type="dxa"/>
       <w:tblBorders>
         <w:top w:val="single" w:sz="8" w:space="0" w:color="F79646"/>
         <w:left w:val="single" w:sz="8" w:space="0" w:color="F79646"/>
@@ -10982,12 +10756,6 @@
         <w:insideH w:val="single" w:sz="8" w:space="0" w:color="F79646"/>
         <w:insideV w:val="single" w:sz="8" w:space="0" w:color="F79646"/>
       </w:tblBorders>
-      <w:tblCellMar>
-        <w:top w:w="0" w:type="dxa"/>
-        <w:left w:w="108" w:type="dxa"/>
-        <w:bottom w:w="0" w:type="dxa"/>
-        <w:right w:w="108" w:type="dxa"/>
-      </w:tblCellMar>
     </w:tblPr>
     <w:tblStylePr w:type="firstRow">
       <w:pPr>
@@ -11099,7 +10867,6 @@
     <w:qFormat/>
     <w:rsid w:val="00C51190"/>
     <w:tblPr>
-      <w:tblInd w:w="0" w:type="dxa"/>
       <w:tblBorders>
         <w:top w:val="single" w:sz="8" w:space="0" w:color="404040"/>
         <w:left w:val="single" w:sz="8" w:space="0" w:color="404040"/>
@@ -11107,12 +10874,6 @@
         <w:right w:val="single" w:sz="8" w:space="0" w:color="404040"/>
         <w:insideH w:val="single" w:sz="8" w:space="0" w:color="404040"/>
       </w:tblBorders>
-      <w:tblCellMar>
-        <w:top w:w="0" w:type="dxa"/>
-        <w:left w:w="108" w:type="dxa"/>
-        <w:bottom w:w="0" w:type="dxa"/>
-        <w:right w:w="108" w:type="dxa"/>
-      </w:tblCellMar>
     </w:tblPr>
     <w:tblStylePr w:type="firstRow">
       <w:pPr>
@@ -11201,7 +10962,6 @@
     <w:qFormat/>
     <w:rsid w:val="00C51190"/>
     <w:tblPr>
-      <w:tblInd w:w="0" w:type="dxa"/>
       <w:tblBorders>
         <w:top w:val="single" w:sz="8" w:space="0" w:color="7BA0CD"/>
         <w:left w:val="single" w:sz="8" w:space="0" w:color="7BA0CD"/>
@@ -11209,12 +10969,6 @@
         <w:right w:val="single" w:sz="8" w:space="0" w:color="7BA0CD"/>
         <w:insideH w:val="single" w:sz="8" w:space="0" w:color="7BA0CD"/>
       </w:tblBorders>
-      <w:tblCellMar>
-        <w:top w:w="0" w:type="dxa"/>
-        <w:left w:w="108" w:type="dxa"/>
-        <w:bottom w:w="0" w:type="dxa"/>
-        <w:right w:w="108" w:type="dxa"/>
-      </w:tblCellMar>
     </w:tblPr>
     <w:tblStylePr w:type="firstRow">
       <w:pPr>
@@ -11303,7 +11057,6 @@
     <w:qFormat/>
     <w:rsid w:val="00C51190"/>
     <w:tblPr>
-      <w:tblInd w:w="0" w:type="dxa"/>
       <w:tblBorders>
         <w:top w:val="single" w:sz="8" w:space="0" w:color="CF7B79"/>
         <w:left w:val="single" w:sz="8" w:space="0" w:color="CF7B79"/>
@@ -11311,12 +11064,6 @@
         <w:right w:val="single" w:sz="8" w:space="0" w:color="CF7B79"/>
         <w:insideH w:val="single" w:sz="8" w:space="0" w:color="CF7B79"/>
       </w:tblBorders>
-      <w:tblCellMar>
-        <w:top w:w="0" w:type="dxa"/>
-        <w:left w:w="108" w:type="dxa"/>
-        <w:bottom w:w="0" w:type="dxa"/>
-        <w:right w:w="108" w:type="dxa"/>
-      </w:tblCellMar>
     </w:tblPr>
     <w:tblStylePr w:type="firstRow">
       <w:pPr>
@@ -11405,7 +11152,6 @@
     <w:qFormat/>
     <w:rsid w:val="00C51190"/>
     <w:tblPr>
-      <w:tblInd w:w="0" w:type="dxa"/>
       <w:tblBorders>
         <w:top w:val="single" w:sz="8" w:space="0" w:color="B3CC82"/>
         <w:left w:val="single" w:sz="8" w:space="0" w:color="B3CC82"/>
@@ -11413,12 +11159,6 @@
         <w:right w:val="single" w:sz="8" w:space="0" w:color="B3CC82"/>
         <w:insideH w:val="single" w:sz="8" w:space="0" w:color="B3CC82"/>
       </w:tblBorders>
-      <w:tblCellMar>
-        <w:top w:w="0" w:type="dxa"/>
-        <w:left w:w="108" w:type="dxa"/>
-        <w:bottom w:w="0" w:type="dxa"/>
-        <w:right w:w="108" w:type="dxa"/>
-      </w:tblCellMar>
     </w:tblPr>
     <w:tblStylePr w:type="firstRow">
       <w:pPr>
@@ -11507,7 +11247,6 @@
     <w:qFormat/>
     <w:rsid w:val="00C51190"/>
     <w:tblPr>
-      <w:tblInd w:w="0" w:type="dxa"/>
       <w:tblBorders>
         <w:top w:val="single" w:sz="8" w:space="0" w:color="9F8AB9"/>
         <w:left w:val="single" w:sz="8" w:space="0" w:color="9F8AB9"/>
@@ -11515,12 +11254,6 @@
         <w:right w:val="single" w:sz="8" w:space="0" w:color="9F8AB9"/>
         <w:insideH w:val="single" w:sz="8" w:space="0" w:color="9F8AB9"/>
       </w:tblBorders>
-      <w:tblCellMar>
-        <w:top w:w="0" w:type="dxa"/>
-        <w:left w:w="108" w:type="dxa"/>
-        <w:bottom w:w="0" w:type="dxa"/>
-        <w:right w:w="108" w:type="dxa"/>
-      </w:tblCellMar>
     </w:tblPr>
     <w:tblStylePr w:type="firstRow">
       <w:pPr>
@@ -11609,7 +11342,6 @@
     <w:qFormat/>
     <w:rsid w:val="00C51190"/>
     <w:tblPr>
-      <w:tblInd w:w="0" w:type="dxa"/>
       <w:tblBorders>
         <w:top w:val="single" w:sz="8" w:space="0" w:color="78C0D4"/>
         <w:left w:val="single" w:sz="8" w:space="0" w:color="78C0D4"/>
@@ -11617,12 +11349,6 @@
         <w:right w:val="single" w:sz="8" w:space="0" w:color="78C0D4"/>
         <w:insideH w:val="single" w:sz="8" w:space="0" w:color="78C0D4"/>
       </w:tblBorders>
-      <w:tblCellMar>
-        <w:top w:w="0" w:type="dxa"/>
-        <w:left w:w="108" w:type="dxa"/>
-        <w:bottom w:w="0" w:type="dxa"/>
-        <w:right w:w="108" w:type="dxa"/>
-      </w:tblCellMar>
     </w:tblPr>
     <w:tblStylePr w:type="firstRow">
       <w:pPr>
@@ -11711,7 +11437,6 @@
     <w:qFormat/>
     <w:rsid w:val="00C51190"/>
     <w:tblPr>
-      <w:tblInd w:w="0" w:type="dxa"/>
       <w:tblBorders>
         <w:top w:val="single" w:sz="8" w:space="0" w:color="F9B074"/>
         <w:left w:val="single" w:sz="8" w:space="0" w:color="F9B074"/>
@@ -11719,12 +11444,6 @@
         <w:right w:val="single" w:sz="8" w:space="0" w:color="F9B074"/>
         <w:insideH w:val="single" w:sz="8" w:space="0" w:color="F9B074"/>
       </w:tblBorders>
-      <w:tblCellMar>
-        <w:top w:w="0" w:type="dxa"/>
-        <w:left w:w="108" w:type="dxa"/>
-        <w:bottom w:w="0" w:type="dxa"/>
-        <w:right w:w="108" w:type="dxa"/>
-      </w:tblCellMar>
     </w:tblPr>
     <w:tblStylePr w:type="firstRow">
       <w:pPr>
@@ -11813,17 +11532,10 @@
     <w:qFormat/>
     <w:rsid w:val="00C51190"/>
     <w:tblPr>
-      <w:tblInd w:w="0" w:type="dxa"/>
       <w:tblBorders>
         <w:top w:val="single" w:sz="18" w:space="0" w:color="auto"/>
         <w:bottom w:val="single" w:sz="18" w:space="0" w:color="auto"/>
       </w:tblBorders>
-      <w:tblCellMar>
-        <w:top w:w="0" w:type="dxa"/>
-        <w:left w:w="108" w:type="dxa"/>
-        <w:bottom w:w="0" w:type="dxa"/>
-        <w:right w:w="108" w:type="dxa"/>
-      </w:tblCellMar>
     </w:tblPr>
     <w:tblStylePr w:type="firstRow">
       <w:pPr>
@@ -11958,17 +11670,10 @@
     <w:qFormat/>
     <w:rsid w:val="00C51190"/>
     <w:tblPr>
-      <w:tblInd w:w="0" w:type="dxa"/>
       <w:tblBorders>
         <w:top w:val="single" w:sz="18" w:space="0" w:color="auto"/>
         <w:bottom w:val="single" w:sz="18" w:space="0" w:color="auto"/>
       </w:tblBorders>
-      <w:tblCellMar>
-        <w:top w:w="0" w:type="dxa"/>
-        <w:left w:w="108" w:type="dxa"/>
-        <w:bottom w:w="0" w:type="dxa"/>
-        <w:right w:w="108" w:type="dxa"/>
-      </w:tblCellMar>
     </w:tblPr>
     <w:tblStylePr w:type="firstRow">
       <w:pPr>
@@ -12103,17 +11808,10 @@
     <w:qFormat/>
     <w:rsid w:val="00C51190"/>
     <w:tblPr>
-      <w:tblInd w:w="0" w:type="dxa"/>
       <w:tblBorders>
         <w:top w:val="single" w:sz="18" w:space="0" w:color="auto"/>
         <w:bottom w:val="single" w:sz="18" w:space="0" w:color="auto"/>
       </w:tblBorders>
-      <w:tblCellMar>
-        <w:top w:w="0" w:type="dxa"/>
-        <w:left w:w="108" w:type="dxa"/>
-        <w:bottom w:w="0" w:type="dxa"/>
-        <w:right w:w="108" w:type="dxa"/>
-      </w:tblCellMar>
     </w:tblPr>
     <w:tblStylePr w:type="firstRow">
       <w:pPr>
@@ -12248,17 +11946,10 @@
     <w:qFormat/>
     <w:rsid w:val="00C51190"/>
     <w:tblPr>
-      <w:tblInd w:w="0" w:type="dxa"/>
       <w:tblBorders>
         <w:top w:val="single" w:sz="18" w:space="0" w:color="auto"/>
         <w:bottom w:val="single" w:sz="18" w:space="0" w:color="auto"/>
       </w:tblBorders>
-      <w:tblCellMar>
-        <w:top w:w="0" w:type="dxa"/>
-        <w:left w:w="108" w:type="dxa"/>
-        <w:bottom w:w="0" w:type="dxa"/>
-        <w:right w:w="108" w:type="dxa"/>
-      </w:tblCellMar>
     </w:tblPr>
     <w:tblStylePr w:type="firstRow">
       <w:pPr>
@@ -12393,17 +12084,10 @@
     <w:qFormat/>
     <w:rsid w:val="00C51190"/>
     <w:tblPr>
-      <w:tblInd w:w="0" w:type="dxa"/>
       <w:tblBorders>
         <w:top w:val="single" w:sz="18" w:space="0" w:color="auto"/>
         <w:bottom w:val="single" w:sz="18" w:space="0" w:color="auto"/>
       </w:tblBorders>
-      <w:tblCellMar>
-        <w:top w:w="0" w:type="dxa"/>
-        <w:left w:w="108" w:type="dxa"/>
-        <w:bottom w:w="0" w:type="dxa"/>
-        <w:right w:w="108" w:type="dxa"/>
-      </w:tblCellMar>
     </w:tblPr>
     <w:tblStylePr w:type="firstRow">
       <w:pPr>
@@ -12538,17 +12222,10 @@
     <w:qFormat/>
     <w:rsid w:val="00C51190"/>
     <w:tblPr>
-      <w:tblInd w:w="0" w:type="dxa"/>
       <w:tblBorders>
         <w:top w:val="single" w:sz="18" w:space="0" w:color="auto"/>
         <w:bottom w:val="single" w:sz="18" w:space="0" w:color="auto"/>
       </w:tblBorders>
-      <w:tblCellMar>
-        <w:top w:w="0" w:type="dxa"/>
-        <w:left w:w="108" w:type="dxa"/>
-        <w:bottom w:w="0" w:type="dxa"/>
-        <w:right w:w="108" w:type="dxa"/>
-      </w:tblCellMar>
     </w:tblPr>
     <w:tblStylePr w:type="firstRow">
       <w:pPr>
@@ -12683,17 +12360,10 @@
     <w:qFormat/>
     <w:rsid w:val="00C51190"/>
     <w:tblPr>
-      <w:tblInd w:w="0" w:type="dxa"/>
       <w:tblBorders>
         <w:top w:val="single" w:sz="18" w:space="0" w:color="auto"/>
         <w:bottom w:val="single" w:sz="18" w:space="0" w:color="auto"/>
       </w:tblBorders>
-      <w:tblCellMar>
-        <w:top w:w="0" w:type="dxa"/>
-        <w:left w:w="108" w:type="dxa"/>
-        <w:bottom w:w="0" w:type="dxa"/>
-        <w:right w:w="108" w:type="dxa"/>
-      </w:tblCellMar>
     </w:tblPr>
     <w:tblStylePr w:type="firstRow">
       <w:pPr>
@@ -12831,17 +12501,10 @@
       <w:color w:val="000000"/>
     </w:rPr>
     <w:tblPr>
-      <w:tblInd w:w="0" w:type="dxa"/>
       <w:tblBorders>
         <w:top w:val="single" w:sz="8" w:space="0" w:color="000000"/>
         <w:bottom w:val="single" w:sz="8" w:space="0" w:color="000000"/>
       </w:tblBorders>
-      <w:tblCellMar>
-        <w:top w:w="0" w:type="dxa"/>
-        <w:left w:w="108" w:type="dxa"/>
-        <w:bottom w:w="0" w:type="dxa"/>
-        <w:right w:w="108" w:type="dxa"/>
-      </w:tblCellMar>
     </w:tblPr>
     <w:tblStylePr w:type="firstRow">
       <w:rPr>
@@ -12911,17 +12574,10 @@
       <w:color w:val="000000"/>
     </w:rPr>
     <w:tblPr>
-      <w:tblInd w:w="0" w:type="dxa"/>
       <w:tblBorders>
         <w:top w:val="single" w:sz="8" w:space="0" w:color="4F81BD"/>
         <w:bottom w:val="single" w:sz="8" w:space="0" w:color="4F81BD"/>
       </w:tblBorders>
-      <w:tblCellMar>
-        <w:top w:w="0" w:type="dxa"/>
-        <w:left w:w="108" w:type="dxa"/>
-        <w:bottom w:w="0" w:type="dxa"/>
-        <w:right w:w="108" w:type="dxa"/>
-      </w:tblCellMar>
     </w:tblPr>
     <w:tblStylePr w:type="firstRow">
       <w:rPr>
@@ -12991,17 +12647,10 @@
       <w:color w:val="000000"/>
     </w:rPr>
     <w:tblPr>
-      <w:tblInd w:w="0" w:type="dxa"/>
       <w:tblBorders>
         <w:top w:val="single" w:sz="8" w:space="0" w:color="C0504D"/>
         <w:bottom w:val="single" w:sz="8" w:space="0" w:color="C0504D"/>
       </w:tblBorders>
-      <w:tblCellMar>
-        <w:top w:w="0" w:type="dxa"/>
-        <w:left w:w="108" w:type="dxa"/>
-        <w:bottom w:w="0" w:type="dxa"/>
-        <w:right w:w="108" w:type="dxa"/>
-      </w:tblCellMar>
     </w:tblPr>
     <w:tblStylePr w:type="firstRow">
       <w:rPr>
@@ -13071,17 +12720,10 @@
       <w:color w:val="000000"/>
     </w:rPr>
     <w:tblPr>
-      <w:tblInd w:w="0" w:type="dxa"/>
       <w:tblBorders>
         <w:top w:val="single" w:sz="8" w:space="0" w:color="9BBB59"/>
         <w:bottom w:val="single" w:sz="8" w:space="0" w:color="9BBB59"/>
       </w:tblBorders>
-      <w:tblCellMar>
-        <w:top w:w="0" w:type="dxa"/>
-        <w:left w:w="108" w:type="dxa"/>
-        <w:bottom w:w="0" w:type="dxa"/>
-        <w:right w:w="108" w:type="dxa"/>
-      </w:tblCellMar>
     </w:tblPr>
     <w:tblStylePr w:type="firstRow">
       <w:rPr>
@@ -13151,17 +12793,10 @@
       <w:color w:val="000000"/>
     </w:rPr>
     <w:tblPr>
-      <w:tblInd w:w="0" w:type="dxa"/>
       <w:tblBorders>
         <w:top w:val="single" w:sz="8" w:space="0" w:color="8064A2"/>
         <w:bottom w:val="single" w:sz="8" w:space="0" w:color="8064A2"/>
       </w:tblBorders>
-      <w:tblCellMar>
-        <w:top w:w="0" w:type="dxa"/>
-        <w:left w:w="108" w:type="dxa"/>
-        <w:bottom w:w="0" w:type="dxa"/>
-        <w:right w:w="108" w:type="dxa"/>
-      </w:tblCellMar>
     </w:tblPr>
     <w:tblStylePr w:type="firstRow">
       <w:rPr>
@@ -13231,17 +12866,10 @@
       <w:color w:val="000000"/>
     </w:rPr>
     <w:tblPr>
-      <w:tblInd w:w="0" w:type="dxa"/>
       <w:tblBorders>
         <w:top w:val="single" w:sz="8" w:space="0" w:color="4BACC6"/>
         <w:bottom w:val="single" w:sz="8" w:space="0" w:color="4BACC6"/>
       </w:tblBorders>
-      <w:tblCellMar>
-        <w:top w:w="0" w:type="dxa"/>
-        <w:left w:w="108" w:type="dxa"/>
-        <w:bottom w:w="0" w:type="dxa"/>
-        <w:right w:w="108" w:type="dxa"/>
-      </w:tblCellMar>
     </w:tblPr>
     <w:tblStylePr w:type="firstRow">
       <w:rPr>
@@ -13311,17 +12939,10 @@
       <w:color w:val="000000"/>
     </w:rPr>
     <w:tblPr>
-      <w:tblInd w:w="0" w:type="dxa"/>
       <w:tblBorders>
         <w:top w:val="single" w:sz="8" w:space="0" w:color="F79646"/>
         <w:bottom w:val="single" w:sz="8" w:space="0" w:color="F79646"/>
       </w:tblBorders>
-      <w:tblCellMar>
-        <w:top w:w="0" w:type="dxa"/>
-        <w:left w:w="108" w:type="dxa"/>
-        <w:bottom w:w="0" w:type="dxa"/>
-        <w:right w:w="108" w:type="dxa"/>
-      </w:tblCellMar>
     </w:tblPr>
     <w:tblStylePr w:type="firstRow">
       <w:rPr>
@@ -13392,19 +13013,12 @@
       <w:color w:val="000000"/>
     </w:rPr>
     <w:tblPr>
-      <w:tblInd w:w="0" w:type="dxa"/>
       <w:tblBorders>
         <w:top w:val="single" w:sz="8" w:space="0" w:color="000000"/>
         <w:left w:val="single" w:sz="8" w:space="0" w:color="000000"/>
         <w:bottom w:val="single" w:sz="8" w:space="0" w:color="000000"/>
         <w:right w:val="single" w:sz="8" w:space="0" w:color="000000"/>
       </w:tblBorders>
-      <w:tblCellMar>
-        <w:top w:w="0" w:type="dxa"/>
-        <w:left w:w="108" w:type="dxa"/>
-        <w:bottom w:w="0" w:type="dxa"/>
-        <w:right w:w="108" w:type="dxa"/>
-      </w:tblCellMar>
     </w:tblPr>
     <w:tblStylePr w:type="firstRow">
       <w:rPr>
@@ -13516,19 +13130,12 @@
       <w:color w:val="000000"/>
     </w:rPr>
     <w:tblPr>
-      <w:tblInd w:w="0" w:type="dxa"/>
       <w:tblBorders>
         <w:top w:val="single" w:sz="8" w:space="0" w:color="4F81BD"/>
         <w:left w:val="single" w:sz="8" w:space="0" w:color="4F81BD"/>
         <w:bottom w:val="single" w:sz="8" w:space="0" w:color="4F81BD"/>
         <w:right w:val="single" w:sz="8" w:space="0" w:color="4F81BD"/>
       </w:tblBorders>
-      <w:tblCellMar>
-        <w:top w:w="0" w:type="dxa"/>
-        <w:left w:w="108" w:type="dxa"/>
-        <w:bottom w:w="0" w:type="dxa"/>
-        <w:right w:w="108" w:type="dxa"/>
-      </w:tblCellMar>
     </w:tblPr>
     <w:tblStylePr w:type="firstRow">
       <w:rPr>
@@ -13640,19 +13247,12 @@
       <w:color w:val="000000"/>
     </w:rPr>
     <w:tblPr>
-      <w:tblInd w:w="0" w:type="dxa"/>
       <w:tblBorders>
         <w:top w:val="single" w:sz="8" w:space="0" w:color="C0504D"/>
         <w:left w:val="single" w:sz="8" w:space="0" w:color="C0504D"/>
         <w:bottom w:val="single" w:sz="8" w:space="0" w:color="C0504D"/>
         <w:right w:val="single" w:sz="8" w:space="0" w:color="C0504D"/>
       </w:tblBorders>
-      <w:tblCellMar>
-        <w:top w:w="0" w:type="dxa"/>
-        <w:left w:w="108" w:type="dxa"/>
-        <w:bottom w:w="0" w:type="dxa"/>
-        <w:right w:w="108" w:type="dxa"/>
-      </w:tblCellMar>
     </w:tblPr>
     <w:tblStylePr w:type="firstRow">
       <w:rPr>
@@ -13764,19 +13364,12 @@
       <w:color w:val="000000"/>
     </w:rPr>
     <w:tblPr>
-      <w:tblInd w:w="0" w:type="dxa"/>
       <w:tblBorders>
         <w:top w:val="single" w:sz="8" w:space="0" w:color="9BBB59"/>
         <w:left w:val="single" w:sz="8" w:space="0" w:color="9BBB59"/>
         <w:bottom w:val="single" w:sz="8" w:space="0" w:color="9BBB59"/>
         <w:right w:val="single" w:sz="8" w:space="0" w:color="9BBB59"/>
       </w:tblBorders>
-      <w:tblCellMar>
-        <w:top w:w="0" w:type="dxa"/>
-        <w:left w:w="108" w:type="dxa"/>
-        <w:bottom w:w="0" w:type="dxa"/>
-        <w:right w:w="108" w:type="dxa"/>
-      </w:tblCellMar>
     </w:tblPr>
     <w:tblStylePr w:type="firstRow">
       <w:rPr>
@@ -13888,19 +13481,12 @@
       <w:color w:val="000000"/>
     </w:rPr>
     <w:tblPr>
-      <w:tblInd w:w="0" w:type="dxa"/>
       <w:tblBorders>
         <w:top w:val="single" w:sz="8" w:space="0" w:color="8064A2"/>
         <w:left w:val="single" w:sz="8" w:space="0" w:color="8064A2"/>
         <w:bottom w:val="single" w:sz="8" w:space="0" w:color="8064A2"/>
         <w:right w:val="single" w:sz="8" w:space="0" w:color="8064A2"/>
       </w:tblBorders>
-      <w:tblCellMar>
-        <w:top w:w="0" w:type="dxa"/>
-        <w:left w:w="108" w:type="dxa"/>
-        <w:bottom w:w="0" w:type="dxa"/>
-        <w:right w:w="108" w:type="dxa"/>
-      </w:tblCellMar>
     </w:tblPr>
     <w:tblStylePr w:type="firstRow">
       <w:rPr>
@@ -14012,19 +13598,12 @@
       <w:color w:val="000000"/>
     </w:rPr>
     <w:tblPr>
-      <w:tblInd w:w="0" w:type="dxa"/>
       <w:tblBorders>
         <w:top w:val="single" w:sz="8" w:space="0" w:color="4BACC6"/>
         <w:left w:val="single" w:sz="8" w:space="0" w:color="4BACC6"/>
         <w:bottom w:val="single" w:sz="8" w:space="0" w:color="4BACC6"/>
         <w:right w:val="single" w:sz="8" w:space="0" w:color="4BACC6"/>
       </w:tblBorders>
-      <w:tblCellMar>
-        <w:top w:w="0" w:type="dxa"/>
-        <w:left w:w="108" w:type="dxa"/>
-        <w:bottom w:w="0" w:type="dxa"/>
-        <w:right w:w="108" w:type="dxa"/>
-      </w:tblCellMar>
     </w:tblPr>
     <w:tblStylePr w:type="firstRow">
       <w:rPr>
@@ -14136,19 +13715,12 @@
       <w:color w:val="000000"/>
     </w:rPr>
     <w:tblPr>
-      <w:tblInd w:w="0" w:type="dxa"/>
       <w:tblBorders>
         <w:top w:val="single" w:sz="8" w:space="0" w:color="F79646"/>
         <w:left w:val="single" w:sz="8" w:space="0" w:color="F79646"/>
         <w:bottom w:val="single" w:sz="8" w:space="0" w:color="F79646"/>
         <w:right w:val="single" w:sz="8" w:space="0" w:color="F79646"/>
       </w:tblBorders>
-      <w:tblCellMar>
-        <w:top w:w="0" w:type="dxa"/>
-        <w:left w:w="108" w:type="dxa"/>
-        <w:bottom w:w="0" w:type="dxa"/>
-        <w:right w:w="108" w:type="dxa"/>
-      </w:tblCellMar>
     </w:tblPr>
     <w:tblStylePr w:type="firstRow">
       <w:rPr>
@@ -14256,7 +13828,6 @@
     <w:qFormat/>
     <w:rsid w:val="00C51190"/>
     <w:tblPr>
-      <w:tblInd w:w="0" w:type="dxa"/>
       <w:tblBorders>
         <w:top w:val="single" w:sz="8" w:space="0" w:color="404040"/>
         <w:left w:val="single" w:sz="8" w:space="0" w:color="404040"/>
@@ -14265,12 +13836,6 @@
         <w:insideH w:val="single" w:sz="8" w:space="0" w:color="404040"/>
         <w:insideV w:val="single" w:sz="8" w:space="0" w:color="404040"/>
       </w:tblBorders>
-      <w:tblCellMar>
-        <w:top w:w="0" w:type="dxa"/>
-        <w:left w:w="108" w:type="dxa"/>
-        <w:bottom w:w="0" w:type="dxa"/>
-        <w:right w:w="108" w:type="dxa"/>
-      </w:tblCellMar>
     </w:tblPr>
     <w:tcPr>
       <w:shd w:val="clear" w:color="auto" w:fill="C0C0C0"/>
@@ -14325,7 +13890,6 @@
     <w:qFormat/>
     <w:rsid w:val="00C51190"/>
     <w:tblPr>
-      <w:tblInd w:w="0" w:type="dxa"/>
       <w:tblBorders>
         <w:top w:val="single" w:sz="8" w:space="0" w:color="7BA0CD"/>
         <w:left w:val="single" w:sz="8" w:space="0" w:color="7BA0CD"/>
@@ -14334,12 +13898,6 @@
         <w:insideH w:val="single" w:sz="8" w:space="0" w:color="7BA0CD"/>
         <w:insideV w:val="single" w:sz="8" w:space="0" w:color="7BA0CD"/>
       </w:tblBorders>
-      <w:tblCellMar>
-        <w:top w:w="0" w:type="dxa"/>
-        <w:left w:w="108" w:type="dxa"/>
-        <w:bottom w:w="0" w:type="dxa"/>
-        <w:right w:w="108" w:type="dxa"/>
-      </w:tblCellMar>
     </w:tblPr>
     <w:tcPr>
       <w:shd w:val="clear" w:color="auto" w:fill="D3DFEE"/>
@@ -14394,7 +13952,6 @@
     <w:qFormat/>
     <w:rsid w:val="00C51190"/>
     <w:tblPr>
-      <w:tblInd w:w="0" w:type="dxa"/>
       <w:tblBorders>
         <w:top w:val="single" w:sz="8" w:space="0" w:color="CF7B79"/>
         <w:left w:val="single" w:sz="8" w:space="0" w:color="CF7B79"/>
@@ -14403,12 +13960,6 @@
         <w:insideH w:val="single" w:sz="8" w:space="0" w:color="CF7B79"/>
         <w:insideV w:val="single" w:sz="8" w:space="0" w:color="CF7B79"/>
       </w:tblBorders>
-      <w:tblCellMar>
-        <w:top w:w="0" w:type="dxa"/>
-        <w:left w:w="108" w:type="dxa"/>
-        <w:bottom w:w="0" w:type="dxa"/>
-        <w:right w:w="108" w:type="dxa"/>
-      </w:tblCellMar>
     </w:tblPr>
     <w:tcPr>
       <w:shd w:val="clear" w:color="auto" w:fill="EFD3D2"/>
@@ -14463,7 +14014,6 @@
     <w:qFormat/>
     <w:rsid w:val="00C51190"/>
     <w:tblPr>
-      <w:tblInd w:w="0" w:type="dxa"/>
       <w:tblBorders>
         <w:top w:val="single" w:sz="8" w:space="0" w:color="B3CC82"/>
         <w:left w:val="single" w:sz="8" w:space="0" w:color="B3CC82"/>
@@ -14472,12 +14022,6 @@
         <w:insideH w:val="single" w:sz="8" w:space="0" w:color="B3CC82"/>
         <w:insideV w:val="single" w:sz="8" w:space="0" w:color="B3CC82"/>
       </w:tblBorders>
-      <w:tblCellMar>
-        <w:top w:w="0" w:type="dxa"/>
-        <w:left w:w="108" w:type="dxa"/>
-        <w:bottom w:w="0" w:type="dxa"/>
-        <w:right w:w="108" w:type="dxa"/>
-      </w:tblCellMar>
     </w:tblPr>
     <w:tcPr>
       <w:shd w:val="clear" w:color="auto" w:fill="E6EED5"/>
@@ -14532,7 +14076,6 @@
     <w:qFormat/>
     <w:rsid w:val="00C51190"/>
     <w:tblPr>
-      <w:tblInd w:w="0" w:type="dxa"/>
       <w:tblBorders>
         <w:top w:val="single" w:sz="8" w:space="0" w:color="9F8AB9"/>
         <w:left w:val="single" w:sz="8" w:space="0" w:color="9F8AB9"/>
@@ -14541,12 +14084,6 @@
         <w:insideH w:val="single" w:sz="8" w:space="0" w:color="9F8AB9"/>
         <w:insideV w:val="single" w:sz="8" w:space="0" w:color="9F8AB9"/>
       </w:tblBorders>
-      <w:tblCellMar>
-        <w:top w:w="0" w:type="dxa"/>
-        <w:left w:w="108" w:type="dxa"/>
-        <w:bottom w:w="0" w:type="dxa"/>
-        <w:right w:w="108" w:type="dxa"/>
-      </w:tblCellMar>
     </w:tblPr>
     <w:tcPr>
       <w:shd w:val="clear" w:color="auto" w:fill="DFD8E8"/>
@@ -14601,7 +14138,6 @@
     <w:qFormat/>
     <w:rsid w:val="00C51190"/>
     <w:tblPr>
-      <w:tblInd w:w="0" w:type="dxa"/>
       <w:tblBorders>
         <w:top w:val="single" w:sz="8" w:space="0" w:color="78C0D4"/>
         <w:left w:val="single" w:sz="8" w:space="0" w:color="78C0D4"/>
@@ -14610,12 +14146,6 @@
         <w:insideH w:val="single" w:sz="8" w:space="0" w:color="78C0D4"/>
         <w:insideV w:val="single" w:sz="8" w:space="0" w:color="78C0D4"/>
       </w:tblBorders>
-      <w:tblCellMar>
-        <w:top w:w="0" w:type="dxa"/>
-        <w:left w:w="108" w:type="dxa"/>
-        <w:bottom w:w="0" w:type="dxa"/>
-        <w:right w:w="108" w:type="dxa"/>
-      </w:tblCellMar>
     </w:tblPr>
     <w:tcPr>
       <w:shd w:val="clear" w:color="auto" w:fill="D2EAF1"/>
@@ -14670,7 +14200,6 @@
     <w:qFormat/>
     <w:rsid w:val="00C51190"/>
     <w:tblPr>
-      <w:tblInd w:w="0" w:type="dxa"/>
       <w:tblBorders>
         <w:top w:val="single" w:sz="8" w:space="0" w:color="F9B074"/>
         <w:left w:val="single" w:sz="8" w:space="0" w:color="F9B074"/>
@@ -14679,12 +14208,6 @@
         <w:insideH w:val="single" w:sz="8" w:space="0" w:color="F9B074"/>
         <w:insideV w:val="single" w:sz="8" w:space="0" w:color="F9B074"/>
       </w:tblBorders>
-      <w:tblCellMar>
-        <w:top w:w="0" w:type="dxa"/>
-        <w:left w:w="108" w:type="dxa"/>
-        <w:bottom w:w="0" w:type="dxa"/>
-        <w:right w:w="108" w:type="dxa"/>
-      </w:tblCellMar>
     </w:tblPr>
     <w:tcPr>
       <w:shd w:val="clear" w:color="auto" w:fill="FDE4D0"/>
@@ -14743,7 +14266,6 @@
       <w:color w:val="000000"/>
     </w:rPr>
     <w:tblPr>
-      <w:tblInd w:w="0" w:type="dxa"/>
       <w:tblBorders>
         <w:top w:val="single" w:sz="8" w:space="0" w:color="000000"/>
         <w:left w:val="single" w:sz="8" w:space="0" w:color="000000"/>
@@ -14752,12 +14274,6 @@
         <w:insideH w:val="single" w:sz="8" w:space="0" w:color="000000"/>
         <w:insideV w:val="single" w:sz="8" w:space="0" w:color="000000"/>
       </w:tblBorders>
-      <w:tblCellMar>
-        <w:top w:w="0" w:type="dxa"/>
-        <w:left w:w="108" w:type="dxa"/>
-        <w:bottom w:w="0" w:type="dxa"/>
-        <w:right w:w="108" w:type="dxa"/>
-      </w:tblCellMar>
     </w:tblPr>
     <w:tcPr>
       <w:shd w:val="clear" w:color="auto" w:fill="C0C0C0"/>
@@ -14864,7 +14380,6 @@
       <w:color w:val="000000"/>
     </w:rPr>
     <w:tblPr>
-      <w:tblInd w:w="0" w:type="dxa"/>
       <w:tblBorders>
         <w:top w:val="single" w:sz="8" w:space="0" w:color="4F81BD"/>
         <w:left w:val="single" w:sz="8" w:space="0" w:color="4F81BD"/>
@@ -14873,12 +14388,6 @@
         <w:insideH w:val="single" w:sz="8" w:space="0" w:color="4F81BD"/>
         <w:insideV w:val="single" w:sz="8" w:space="0" w:color="4F81BD"/>
       </w:tblBorders>
-      <w:tblCellMar>
-        <w:top w:w="0" w:type="dxa"/>
-        <w:left w:w="108" w:type="dxa"/>
-        <w:bottom w:w="0" w:type="dxa"/>
-        <w:right w:w="108" w:type="dxa"/>
-      </w:tblCellMar>
     </w:tblPr>
     <w:tcPr>
       <w:shd w:val="clear" w:color="auto" w:fill="D3DFEE"/>
@@ -14985,7 +14494,6 @@
       <w:color w:val="000000"/>
     </w:rPr>
     <w:tblPr>
-      <w:tblInd w:w="0" w:type="dxa"/>
       <w:tblBorders>
         <w:top w:val="single" w:sz="8" w:space="0" w:color="C0504D"/>
         <w:left w:val="single" w:sz="8" w:space="0" w:color="C0504D"/>
@@ -14994,12 +14502,6 @@
         <w:insideH w:val="single" w:sz="8" w:space="0" w:color="C0504D"/>
         <w:insideV w:val="single" w:sz="8" w:space="0" w:color="C0504D"/>
       </w:tblBorders>
-      <w:tblCellMar>
-        <w:top w:w="0" w:type="dxa"/>
-        <w:left w:w="108" w:type="dxa"/>
-        <w:bottom w:w="0" w:type="dxa"/>
-        <w:right w:w="108" w:type="dxa"/>
-      </w:tblCellMar>
     </w:tblPr>
     <w:tcPr>
       <w:shd w:val="clear" w:color="auto" w:fill="EFD3D2"/>
@@ -15106,7 +14608,6 @@
       <w:color w:val="000000"/>
     </w:rPr>
     <w:tblPr>
-      <w:tblInd w:w="0" w:type="dxa"/>
       <w:tblBorders>
         <w:top w:val="single" w:sz="8" w:space="0" w:color="9BBB59"/>
         <w:left w:val="single" w:sz="8" w:space="0" w:color="9BBB59"/>
@@ -15115,12 +14616,6 @@
         <w:insideH w:val="single" w:sz="8" w:space="0" w:color="9BBB59"/>
         <w:insideV w:val="single" w:sz="8" w:space="0" w:color="9BBB59"/>
       </w:tblBorders>
-      <w:tblCellMar>
-        <w:top w:w="0" w:type="dxa"/>
-        <w:left w:w="108" w:type="dxa"/>
-        <w:bottom w:w="0" w:type="dxa"/>
-        <w:right w:w="108" w:type="dxa"/>
-      </w:tblCellMar>
     </w:tblPr>
     <w:tcPr>
       <w:shd w:val="clear" w:color="auto" w:fill="E6EED5"/>
@@ -15227,7 +14722,6 @@
       <w:color w:val="000000"/>
     </w:rPr>
     <w:tblPr>
-      <w:tblInd w:w="0" w:type="dxa"/>
       <w:tblBorders>
         <w:top w:val="single" w:sz="8" w:space="0" w:color="8064A2"/>
         <w:left w:val="single" w:sz="8" w:space="0" w:color="8064A2"/>
@@ -15236,12 +14730,6 @@
         <w:insideH w:val="single" w:sz="8" w:space="0" w:color="8064A2"/>
         <w:insideV w:val="single" w:sz="8" w:space="0" w:color="8064A2"/>
       </w:tblBorders>
-      <w:tblCellMar>
-        <w:top w:w="0" w:type="dxa"/>
-        <w:left w:w="108" w:type="dxa"/>
-        <w:bottom w:w="0" w:type="dxa"/>
-        <w:right w:w="108" w:type="dxa"/>
-      </w:tblCellMar>
     </w:tblPr>
     <w:tcPr>
       <w:shd w:val="clear" w:color="auto" w:fill="DFD8E8"/>
@@ -15348,7 +14836,6 @@
       <w:color w:val="000000"/>
     </w:rPr>
     <w:tblPr>
-      <w:tblInd w:w="0" w:type="dxa"/>
       <w:tblBorders>
         <w:top w:val="single" w:sz="8" w:space="0" w:color="4BACC6"/>
         <w:left w:val="single" w:sz="8" w:space="0" w:color="4BACC6"/>
@@ -15357,12 +14844,6 @@
         <w:insideH w:val="single" w:sz="8" w:space="0" w:color="4BACC6"/>
         <w:insideV w:val="single" w:sz="8" w:space="0" w:color="4BACC6"/>
       </w:tblBorders>
-      <w:tblCellMar>
-        <w:top w:w="0" w:type="dxa"/>
-        <w:left w:w="108" w:type="dxa"/>
-        <w:bottom w:w="0" w:type="dxa"/>
-        <w:right w:w="108" w:type="dxa"/>
-      </w:tblCellMar>
     </w:tblPr>
     <w:tcPr>
       <w:shd w:val="clear" w:color="auto" w:fill="D2EAF1"/>
@@ -15469,7 +14950,6 @@
       <w:color w:val="000000"/>
     </w:rPr>
     <w:tblPr>
-      <w:tblInd w:w="0" w:type="dxa"/>
       <w:tblBorders>
         <w:top w:val="single" w:sz="8" w:space="0" w:color="F79646"/>
         <w:left w:val="single" w:sz="8" w:space="0" w:color="F79646"/>
@@ -15478,12 +14958,6 @@
         <w:insideH w:val="single" w:sz="8" w:space="0" w:color="F79646"/>
         <w:insideV w:val="single" w:sz="8" w:space="0" w:color="F79646"/>
       </w:tblBorders>
-      <w:tblCellMar>
-        <w:top w:w="0" w:type="dxa"/>
-        <w:left w:w="108" w:type="dxa"/>
-        <w:bottom w:w="0" w:type="dxa"/>
-        <w:right w:w="108" w:type="dxa"/>
-      </w:tblCellMar>
     </w:tblPr>
     <w:tcPr>
       <w:shd w:val="clear" w:color="auto" w:fill="FDE4D0"/>
@@ -15586,7 +15060,6 @@
     <w:qFormat/>
     <w:rsid w:val="00C51190"/>
     <w:tblPr>
-      <w:tblInd w:w="0" w:type="dxa"/>
       <w:tblBorders>
         <w:top w:val="single" w:sz="8" w:space="0" w:color="FFFFFF"/>
         <w:left w:val="single" w:sz="8" w:space="0" w:color="FFFFFF"/>
@@ -15595,12 +15068,6 @@
         <w:insideH w:val="single" w:sz="6" w:space="0" w:color="FFFFFF"/>
         <w:insideV w:val="single" w:sz="6" w:space="0" w:color="FFFFFF"/>
       </w:tblBorders>
-      <w:tblCellMar>
-        <w:top w:w="0" w:type="dxa"/>
-        <w:left w:w="108" w:type="dxa"/>
-        <w:bottom w:w="0" w:type="dxa"/>
-        <w:right w:w="108" w:type="dxa"/>
-      </w:tblCellMar>
     </w:tblPr>
     <w:tcPr>
       <w:shd w:val="clear" w:color="auto" w:fill="C0C0C0"/>
@@ -15723,7 +15190,6 @@
     <w:qFormat/>
     <w:rsid w:val="00C51190"/>
     <w:tblPr>
-      <w:tblInd w:w="0" w:type="dxa"/>
       <w:tblBorders>
         <w:top w:val="single" w:sz="8" w:space="0" w:color="FFFFFF"/>
         <w:left w:val="single" w:sz="8" w:space="0" w:color="FFFFFF"/>
@@ -15732,12 +15198,6 @@
         <w:insideH w:val="single" w:sz="6" w:space="0" w:color="FFFFFF"/>
         <w:insideV w:val="single" w:sz="6" w:space="0" w:color="FFFFFF"/>
       </w:tblBorders>
-      <w:tblCellMar>
-        <w:top w:w="0" w:type="dxa"/>
-        <w:left w:w="108" w:type="dxa"/>
-        <w:bottom w:w="0" w:type="dxa"/>
-        <w:right w:w="108" w:type="dxa"/>
-      </w:tblCellMar>
     </w:tblPr>
     <w:tcPr>
       <w:shd w:val="clear" w:color="auto" w:fill="D3DFEE"/>
@@ -15860,7 +15320,6 @@
     <w:qFormat/>
     <w:rsid w:val="00C51190"/>
     <w:tblPr>
-      <w:tblInd w:w="0" w:type="dxa"/>
       <w:tblBorders>
         <w:top w:val="single" w:sz="8" w:space="0" w:color="FFFFFF"/>
         <w:left w:val="single" w:sz="8" w:space="0" w:color="FFFFFF"/>
@@ -15869,12 +15328,6 @@
         <w:insideH w:val="single" w:sz="6" w:space="0" w:color="FFFFFF"/>
         <w:insideV w:val="single" w:sz="6" w:space="0" w:color="FFFFFF"/>
       </w:tblBorders>
-      <w:tblCellMar>
-        <w:top w:w="0" w:type="dxa"/>
-        <w:left w:w="108" w:type="dxa"/>
-        <w:bottom w:w="0" w:type="dxa"/>
-        <w:right w:w="108" w:type="dxa"/>
-      </w:tblCellMar>
     </w:tblPr>
     <w:tcPr>
       <w:shd w:val="clear" w:color="auto" w:fill="EFD3D2"/>
@@ -15997,7 +15450,6 @@
     <w:qFormat/>
     <w:rsid w:val="00C51190"/>
     <w:tblPr>
-      <w:tblInd w:w="0" w:type="dxa"/>
       <w:tblBorders>
         <w:top w:val="single" w:sz="8" w:space="0" w:color="FFFFFF"/>
         <w:left w:val="single" w:sz="8" w:space="0" w:color="FFFFFF"/>
@@ -16006,12 +15458,6 @@
         <w:insideH w:val="single" w:sz="6" w:space="0" w:color="FFFFFF"/>
         <w:insideV w:val="single" w:sz="6" w:space="0" w:color="FFFFFF"/>
       </w:tblBorders>
-      <w:tblCellMar>
-        <w:top w:w="0" w:type="dxa"/>
-        <w:left w:w="108" w:type="dxa"/>
-        <w:bottom w:w="0" w:type="dxa"/>
-        <w:right w:w="108" w:type="dxa"/>
-      </w:tblCellMar>
     </w:tblPr>
     <w:tcPr>
       <w:shd w:val="clear" w:color="auto" w:fill="E6EED5"/>
@@ -16134,7 +15580,6 @@
     <w:qFormat/>
     <w:rsid w:val="00C51190"/>
     <w:tblPr>
-      <w:tblInd w:w="0" w:type="dxa"/>
       <w:tblBorders>
         <w:top w:val="single" w:sz="8" w:space="0" w:color="FFFFFF"/>
         <w:left w:val="single" w:sz="8" w:space="0" w:color="FFFFFF"/>
@@ -16143,12 +15588,6 @@
         <w:insideH w:val="single" w:sz="6" w:space="0" w:color="FFFFFF"/>
         <w:insideV w:val="single" w:sz="6" w:space="0" w:color="FFFFFF"/>
       </w:tblBorders>
-      <w:tblCellMar>
-        <w:top w:w="0" w:type="dxa"/>
-        <w:left w:w="108" w:type="dxa"/>
-        <w:bottom w:w="0" w:type="dxa"/>
-        <w:right w:w="108" w:type="dxa"/>
-      </w:tblCellMar>
     </w:tblPr>
     <w:tcPr>
       <w:shd w:val="clear" w:color="auto" w:fill="DFD8E8"/>
@@ -16271,7 +15710,6 @@
     <w:qFormat/>
     <w:rsid w:val="00C51190"/>
     <w:tblPr>
-      <w:tblInd w:w="0" w:type="dxa"/>
       <w:tblBorders>
         <w:top w:val="single" w:sz="8" w:space="0" w:color="FFFFFF"/>
         <w:left w:val="single" w:sz="8" w:space="0" w:color="FFFFFF"/>
@@ -16280,12 +15718,6 @@
         <w:insideH w:val="single" w:sz="6" w:space="0" w:color="FFFFFF"/>
         <w:insideV w:val="single" w:sz="6" w:space="0" w:color="FFFFFF"/>
       </w:tblBorders>
-      <w:tblCellMar>
-        <w:top w:w="0" w:type="dxa"/>
-        <w:left w:w="108" w:type="dxa"/>
-        <w:bottom w:w="0" w:type="dxa"/>
-        <w:right w:w="108" w:type="dxa"/>
-      </w:tblCellMar>
     </w:tblPr>
     <w:tcPr>
       <w:shd w:val="clear" w:color="auto" w:fill="D2EAF1"/>
@@ -16408,7 +15840,6 @@
     <w:qFormat/>
     <w:rsid w:val="00C51190"/>
     <w:tblPr>
-      <w:tblInd w:w="0" w:type="dxa"/>
       <w:tblBorders>
         <w:top w:val="single" w:sz="8" w:space="0" w:color="FFFFFF"/>
         <w:left w:val="single" w:sz="8" w:space="0" w:color="FFFFFF"/>
@@ -16417,12 +15848,6 @@
         <w:insideH w:val="single" w:sz="6" w:space="0" w:color="FFFFFF"/>
         <w:insideV w:val="single" w:sz="6" w:space="0" w:color="FFFFFF"/>
       </w:tblBorders>
-      <w:tblCellMar>
-        <w:top w:w="0" w:type="dxa"/>
-        <w:left w:w="108" w:type="dxa"/>
-        <w:bottom w:w="0" w:type="dxa"/>
-        <w:right w:w="108" w:type="dxa"/>
-      </w:tblCellMar>
     </w:tblPr>
     <w:tcPr>
       <w:shd w:val="clear" w:color="auto" w:fill="FDE4D0"/>
@@ -16550,13 +15975,6 @@
     <w:tblPr>
       <w:tblStyleRowBandSize w:val="1"/>
       <w:tblStyleColBandSize w:val="1"/>
-      <w:tblInd w:w="0" w:type="dxa"/>
-      <w:tblCellMar>
-        <w:top w:w="0" w:type="dxa"/>
-        <w:left w:w="108" w:type="dxa"/>
-        <w:bottom w:w="0" w:type="dxa"/>
-        <w:right w:w="108" w:type="dxa"/>
-      </w:tblCellMar>
     </w:tblPr>
     <w:tcPr>
       <w:shd w:val="clear" w:color="auto" w:fill="000000"/>
@@ -16662,13 +16080,6 @@
     <w:tblPr>
       <w:tblStyleRowBandSize w:val="1"/>
       <w:tblStyleColBandSize w:val="1"/>
-      <w:tblInd w:w="0" w:type="dxa"/>
-      <w:tblCellMar>
-        <w:top w:w="0" w:type="dxa"/>
-        <w:left w:w="108" w:type="dxa"/>
-        <w:bottom w:w="0" w:type="dxa"/>
-        <w:right w:w="108" w:type="dxa"/>
-      </w:tblCellMar>
     </w:tblPr>
     <w:tcPr>
       <w:shd w:val="clear" w:color="auto" w:fill="4F81BD"/>
@@ -16774,13 +16185,6 @@
     <w:tblPr>
       <w:tblStyleRowBandSize w:val="1"/>
       <w:tblStyleColBandSize w:val="1"/>
-      <w:tblInd w:w="0" w:type="dxa"/>
-      <w:tblCellMar>
-        <w:top w:w="0" w:type="dxa"/>
-        <w:left w:w="108" w:type="dxa"/>
-        <w:bottom w:w="0" w:type="dxa"/>
-        <w:right w:w="108" w:type="dxa"/>
-      </w:tblCellMar>
     </w:tblPr>
     <w:tcPr>
       <w:shd w:val="clear" w:color="auto" w:fill="C0504D"/>
@@ -16886,13 +16290,6 @@
     <w:tblPr>
       <w:tblStyleRowBandSize w:val="1"/>
       <w:tblStyleColBandSize w:val="1"/>
-      <w:tblInd w:w="0" w:type="dxa"/>
-      <w:tblCellMar>
-        <w:top w:w="0" w:type="dxa"/>
-        <w:left w:w="108" w:type="dxa"/>
-        <w:bottom w:w="0" w:type="dxa"/>
-        <w:right w:w="108" w:type="dxa"/>
-      </w:tblCellMar>
     </w:tblPr>
     <w:tcPr>
       <w:shd w:val="clear" w:color="auto" w:fill="9BBB59"/>
@@ -16998,13 +16395,6 @@
     <w:tblPr>
       <w:tblStyleRowBandSize w:val="1"/>
       <w:tblStyleColBandSize w:val="1"/>
-      <w:tblInd w:w="0" w:type="dxa"/>
-      <w:tblCellMar>
-        <w:top w:w="0" w:type="dxa"/>
-        <w:left w:w="108" w:type="dxa"/>
-        <w:bottom w:w="0" w:type="dxa"/>
-        <w:right w:w="108" w:type="dxa"/>
-      </w:tblCellMar>
     </w:tblPr>
     <w:tcPr>
       <w:shd w:val="clear" w:color="auto" w:fill="8064A2"/>
@@ -17110,13 +16500,6 @@
     <w:tblPr>
       <w:tblStyleRowBandSize w:val="1"/>
       <w:tblStyleColBandSize w:val="1"/>
-      <w:tblInd w:w="0" w:type="dxa"/>
-      <w:tblCellMar>
-        <w:top w:w="0" w:type="dxa"/>
-        <w:left w:w="108" w:type="dxa"/>
-        <w:bottom w:w="0" w:type="dxa"/>
-        <w:right w:w="108" w:type="dxa"/>
-      </w:tblCellMar>
     </w:tblPr>
     <w:tcPr>
       <w:shd w:val="clear" w:color="auto" w:fill="4BACC6"/>
@@ -17222,13 +16605,6 @@
     <w:tblPr>
       <w:tblStyleRowBandSize w:val="1"/>
       <w:tblStyleColBandSize w:val="1"/>
-      <w:tblInd w:w="0" w:type="dxa"/>
-      <w:tblCellMar>
-        <w:top w:w="0" w:type="dxa"/>
-        <w:left w:w="108" w:type="dxa"/>
-        <w:bottom w:w="0" w:type="dxa"/>
-        <w:right w:w="108" w:type="dxa"/>
-      </w:tblCellMar>
     </w:tblPr>
     <w:tcPr>
       <w:shd w:val="clear" w:color="auto" w:fill="F79646"/>
@@ -17332,7 +16708,6 @@
       <w:color w:val="000000"/>
     </w:rPr>
     <w:tblPr>
-      <w:tblInd w:w="0" w:type="dxa"/>
       <w:tblBorders>
         <w:top w:val="single" w:sz="24" w:space="0" w:color="C0504D"/>
         <w:left w:val="single" w:sz="4" w:space="0" w:color="000000"/>
@@ -17341,12 +16716,6 @@
         <w:insideH w:val="single" w:sz="4" w:space="0" w:color="FFFFFF"/>
         <w:insideV w:val="single" w:sz="4" w:space="0" w:color="FFFFFF"/>
       </w:tblBorders>
-      <w:tblCellMar>
-        <w:top w:w="0" w:type="dxa"/>
-        <w:left w:w="108" w:type="dxa"/>
-        <w:bottom w:w="0" w:type="dxa"/>
-        <w:right w:w="108" w:type="dxa"/>
-      </w:tblCellMar>
     </w:tblPr>
     <w:tcPr>
       <w:shd w:val="clear" w:color="auto" w:fill="E6E6E6"/>
@@ -17450,7 +16819,6 @@
       <w:color w:val="000000"/>
     </w:rPr>
     <w:tblPr>
-      <w:tblInd w:w="0" w:type="dxa"/>
       <w:tblBorders>
         <w:top w:val="single" w:sz="24" w:space="0" w:color="C0504D"/>
         <w:left w:val="single" w:sz="4" w:space="0" w:color="4F81BD"/>
@@ -17459,12 +16827,6 @@
         <w:insideH w:val="single" w:sz="4" w:space="0" w:color="FFFFFF"/>
         <w:insideV w:val="single" w:sz="4" w:space="0" w:color="FFFFFF"/>
       </w:tblBorders>
-      <w:tblCellMar>
-        <w:top w:w="0" w:type="dxa"/>
-        <w:left w:w="108" w:type="dxa"/>
-        <w:bottom w:w="0" w:type="dxa"/>
-        <w:right w:w="108" w:type="dxa"/>
-      </w:tblCellMar>
     </w:tblPr>
     <w:tcPr>
       <w:shd w:val="clear" w:color="auto" w:fill="EDF2F8"/>
@@ -17568,7 +16930,6 @@
       <w:color w:val="000000"/>
     </w:rPr>
     <w:tblPr>
-      <w:tblInd w:w="0" w:type="dxa"/>
       <w:tblBorders>
         <w:top w:val="single" w:sz="24" w:space="0" w:color="C0504D"/>
         <w:left w:val="single" w:sz="4" w:space="0" w:color="C0504D"/>
@@ -17577,12 +16938,6 @@
         <w:insideH w:val="single" w:sz="4" w:space="0" w:color="FFFFFF"/>
         <w:insideV w:val="single" w:sz="4" w:space="0" w:color="FFFFFF"/>
       </w:tblBorders>
-      <w:tblCellMar>
-        <w:top w:w="0" w:type="dxa"/>
-        <w:left w:w="108" w:type="dxa"/>
-        <w:bottom w:w="0" w:type="dxa"/>
-        <w:right w:w="108" w:type="dxa"/>
-      </w:tblCellMar>
     </w:tblPr>
     <w:tcPr>
       <w:shd w:val="clear" w:color="auto" w:fill="F8EDED"/>
@@ -17686,7 +17041,6 @@
       <w:color w:val="000000"/>
     </w:rPr>
     <w:tblPr>
-      <w:tblInd w:w="0" w:type="dxa"/>
       <w:tblBorders>
         <w:top w:val="single" w:sz="24" w:space="0" w:color="8064A2"/>
         <w:left w:val="single" w:sz="4" w:space="0" w:color="9BBB59"/>
@@ -17695,12 +17049,6 @@
         <w:insideH w:val="single" w:sz="4" w:space="0" w:color="FFFFFF"/>
         <w:insideV w:val="single" w:sz="4" w:space="0" w:color="FFFFFF"/>
       </w:tblBorders>
-      <w:tblCellMar>
-        <w:top w:w="0" w:type="dxa"/>
-        <w:left w:w="108" w:type="dxa"/>
-        <w:bottom w:w="0" w:type="dxa"/>
-        <w:right w:w="108" w:type="dxa"/>
-      </w:tblCellMar>
     </w:tblPr>
     <w:tcPr>
       <w:shd w:val="clear" w:color="auto" w:fill="F5F8EE"/>
@@ -17794,7 +17142,6 @@
       <w:color w:val="000000"/>
     </w:rPr>
     <w:tblPr>
-      <w:tblInd w:w="0" w:type="dxa"/>
       <w:tblBorders>
         <w:top w:val="single" w:sz="24" w:space="0" w:color="9BBB59"/>
         <w:left w:val="single" w:sz="4" w:space="0" w:color="8064A2"/>
@@ -17803,12 +17150,6 @@
         <w:insideH w:val="single" w:sz="4" w:space="0" w:color="FFFFFF"/>
         <w:insideV w:val="single" w:sz="4" w:space="0" w:color="FFFFFF"/>
       </w:tblBorders>
-      <w:tblCellMar>
-        <w:top w:w="0" w:type="dxa"/>
-        <w:left w:w="108" w:type="dxa"/>
-        <w:bottom w:w="0" w:type="dxa"/>
-        <w:right w:w="108" w:type="dxa"/>
-      </w:tblCellMar>
     </w:tblPr>
     <w:tcPr>
       <w:shd w:val="clear" w:color="auto" w:fill="F2EFF6"/>
@@ -17912,7 +17253,6 @@
       <w:color w:val="000000"/>
     </w:rPr>
     <w:tblPr>
-      <w:tblInd w:w="0" w:type="dxa"/>
       <w:tblBorders>
         <w:top w:val="single" w:sz="24" w:space="0" w:color="F79646"/>
         <w:left w:val="single" w:sz="4" w:space="0" w:color="4BACC6"/>
@@ -17921,12 +17261,6 @@
         <w:insideH w:val="single" w:sz="4" w:space="0" w:color="FFFFFF"/>
         <w:insideV w:val="single" w:sz="4" w:space="0" w:color="FFFFFF"/>
       </w:tblBorders>
-      <w:tblCellMar>
-        <w:top w:w="0" w:type="dxa"/>
-        <w:left w:w="108" w:type="dxa"/>
-        <w:bottom w:w="0" w:type="dxa"/>
-        <w:right w:w="108" w:type="dxa"/>
-      </w:tblCellMar>
     </w:tblPr>
     <w:tcPr>
       <w:shd w:val="clear" w:color="auto" w:fill="EDF6F9"/>
@@ -18030,7 +17364,6 @@
       <w:color w:val="000000"/>
     </w:rPr>
     <w:tblPr>
-      <w:tblInd w:w="0" w:type="dxa"/>
       <w:tblBorders>
         <w:top w:val="single" w:sz="24" w:space="0" w:color="4BACC6"/>
         <w:left w:val="single" w:sz="4" w:space="0" w:color="F79646"/>
@@ -18039,12 +17372,6 @@
         <w:insideH w:val="single" w:sz="4" w:space="0" w:color="FFFFFF"/>
         <w:insideV w:val="single" w:sz="4" w:space="0" w:color="FFFFFF"/>
       </w:tblBorders>
-      <w:tblCellMar>
-        <w:top w:w="0" w:type="dxa"/>
-        <w:left w:w="108" w:type="dxa"/>
-        <w:bottom w:w="0" w:type="dxa"/>
-        <w:right w:w="108" w:type="dxa"/>
-      </w:tblCellMar>
     </w:tblPr>
     <w:tcPr>
       <w:shd w:val="clear" w:color="auto" w:fill="FEF4EC"/>
@@ -18150,13 +17477,6 @@
     <w:tblPr>
       <w:tblStyleRowBandSize w:val="1"/>
       <w:tblStyleColBandSize w:val="1"/>
-      <w:tblInd w:w="0" w:type="dxa"/>
-      <w:tblCellMar>
-        <w:top w:w="0" w:type="dxa"/>
-        <w:left w:w="108" w:type="dxa"/>
-        <w:bottom w:w="0" w:type="dxa"/>
-        <w:right w:w="108" w:type="dxa"/>
-      </w:tblCellMar>
     </w:tblPr>
     <w:tcPr>
       <w:shd w:val="clear" w:color="auto" w:fill="E6E6E6"/>
@@ -18234,13 +17554,6 @@
     <w:tblPr>
       <w:tblStyleRowBandSize w:val="1"/>
       <w:tblStyleColBandSize w:val="1"/>
-      <w:tblInd w:w="0" w:type="dxa"/>
-      <w:tblCellMar>
-        <w:top w:w="0" w:type="dxa"/>
-        <w:left w:w="108" w:type="dxa"/>
-        <w:bottom w:w="0" w:type="dxa"/>
-        <w:right w:w="108" w:type="dxa"/>
-      </w:tblCellMar>
     </w:tblPr>
     <w:tcPr>
       <w:shd w:val="clear" w:color="auto" w:fill="EDF2F8"/>
@@ -18318,13 +17631,6 @@
     <w:tblPr>
       <w:tblStyleRowBandSize w:val="1"/>
       <w:tblStyleColBandSize w:val="1"/>
-      <w:tblInd w:w="0" w:type="dxa"/>
-      <w:tblCellMar>
-        <w:top w:w="0" w:type="dxa"/>
-        <w:left w:w="108" w:type="dxa"/>
-        <w:bottom w:w="0" w:type="dxa"/>
-        <w:right w:w="108" w:type="dxa"/>
-      </w:tblCellMar>
     </w:tblPr>
     <w:tcPr>
       <w:shd w:val="clear" w:color="auto" w:fill="F8EDED"/>
@@ -18402,13 +17708,6 @@
     <w:tblPr>
       <w:tblStyleRowBandSize w:val="1"/>
       <w:tblStyleColBandSize w:val="1"/>
-      <w:tblInd w:w="0" w:type="dxa"/>
-      <w:tblCellMar>
-        <w:top w:w="0" w:type="dxa"/>
-        <w:left w:w="108" w:type="dxa"/>
-        <w:bottom w:w="0" w:type="dxa"/>
-        <w:right w:w="108" w:type="dxa"/>
-      </w:tblCellMar>
     </w:tblPr>
     <w:tcPr>
       <w:shd w:val="clear" w:color="auto" w:fill="F5F8EE"/>
@@ -18486,13 +17785,6 @@
     <w:tblPr>
       <w:tblStyleRowBandSize w:val="1"/>
       <w:tblStyleColBandSize w:val="1"/>
-      <w:tblInd w:w="0" w:type="dxa"/>
-      <w:tblCellMar>
-        <w:top w:w="0" w:type="dxa"/>
-        <w:left w:w="108" w:type="dxa"/>
-        <w:bottom w:w="0" w:type="dxa"/>
-        <w:right w:w="108" w:type="dxa"/>
-      </w:tblCellMar>
     </w:tblPr>
     <w:tcPr>
       <w:shd w:val="clear" w:color="auto" w:fill="F2EFF6"/>
@@ -18570,13 +17862,6 @@
     <w:tblPr>
       <w:tblStyleRowBandSize w:val="1"/>
       <w:tblStyleColBandSize w:val="1"/>
-      <w:tblInd w:w="0" w:type="dxa"/>
-      <w:tblCellMar>
-        <w:top w:w="0" w:type="dxa"/>
-        <w:left w:w="108" w:type="dxa"/>
-        <w:bottom w:w="0" w:type="dxa"/>
-        <w:right w:w="108" w:type="dxa"/>
-      </w:tblCellMar>
     </w:tblPr>
     <w:tcPr>
       <w:shd w:val="clear" w:color="auto" w:fill="EDF6F9"/>
@@ -18654,13 +17939,6 @@
     <w:tblPr>
       <w:tblStyleRowBandSize w:val="1"/>
       <w:tblStyleColBandSize w:val="1"/>
-      <w:tblInd w:w="0" w:type="dxa"/>
-      <w:tblCellMar>
-        <w:top w:w="0" w:type="dxa"/>
-        <w:left w:w="108" w:type="dxa"/>
-        <w:bottom w:w="0" w:type="dxa"/>
-        <w:right w:w="108" w:type="dxa"/>
-      </w:tblCellMar>
     </w:tblPr>
     <w:tcPr>
       <w:shd w:val="clear" w:color="auto" w:fill="FEF4EC"/>
@@ -18736,16 +18014,9 @@
       <w:color w:val="000000"/>
     </w:rPr>
     <w:tblPr>
-      <w:tblInd w:w="0" w:type="dxa"/>
       <w:tblBorders>
         <w:insideH w:val="single" w:sz="4" w:space="0" w:color="FFFFFF"/>
       </w:tblBorders>
-      <w:tblCellMar>
-        <w:top w:w="0" w:type="dxa"/>
-        <w:left w:w="108" w:type="dxa"/>
-        <w:bottom w:w="0" w:type="dxa"/>
-        <w:right w:w="108" w:type="dxa"/>
-      </w:tblCellMar>
     </w:tblPr>
     <w:tcPr>
       <w:shd w:val="clear" w:color="auto" w:fill="CCCCCC"/>
@@ -18812,16 +18083,9 @@
       <w:color w:val="000000"/>
     </w:rPr>
     <w:tblPr>
-      <w:tblInd w:w="0" w:type="dxa"/>
       <w:tblBorders>
         <w:insideH w:val="single" w:sz="4" w:space="0" w:color="FFFFFF"/>
       </w:tblBorders>
-      <w:tblCellMar>
-        <w:top w:w="0" w:type="dxa"/>
-        <w:left w:w="108" w:type="dxa"/>
-        <w:bottom w:w="0" w:type="dxa"/>
-        <w:right w:w="108" w:type="dxa"/>
-      </w:tblCellMar>
     </w:tblPr>
     <w:tcPr>
       <w:shd w:val="clear" w:color="auto" w:fill="DBE5F1"/>
@@ -18888,16 +18152,9 @@
       <w:color w:val="000000"/>
     </w:rPr>
     <w:tblPr>
-      <w:tblInd w:w="0" w:type="dxa"/>
       <w:tblBorders>
         <w:insideH w:val="single" w:sz="4" w:space="0" w:color="FFFFFF"/>
       </w:tblBorders>
-      <w:tblCellMar>
-        <w:top w:w="0" w:type="dxa"/>
-        <w:left w:w="108" w:type="dxa"/>
-        <w:bottom w:w="0" w:type="dxa"/>
-        <w:right w:w="108" w:type="dxa"/>
-      </w:tblCellMar>
     </w:tblPr>
     <w:tcPr>
       <w:shd w:val="clear" w:color="auto" w:fill="F2DBDB"/>
@@ -18964,16 +18221,9 @@
       <w:color w:val="000000"/>
     </w:rPr>
     <w:tblPr>
-      <w:tblInd w:w="0" w:type="dxa"/>
       <w:tblBorders>
         <w:insideH w:val="single" w:sz="4" w:space="0" w:color="FFFFFF"/>
       </w:tblBorders>
-      <w:tblCellMar>
-        <w:top w:w="0" w:type="dxa"/>
-        <w:left w:w="108" w:type="dxa"/>
-        <w:bottom w:w="0" w:type="dxa"/>
-        <w:right w:w="108" w:type="dxa"/>
-      </w:tblCellMar>
     </w:tblPr>
     <w:tcPr>
       <w:shd w:val="clear" w:color="auto" w:fill="EAF1DD"/>
@@ -19040,16 +18290,9 @@
       <w:color w:val="000000"/>
     </w:rPr>
     <w:tblPr>
-      <w:tblInd w:w="0" w:type="dxa"/>
       <w:tblBorders>
         <w:insideH w:val="single" w:sz="4" w:space="0" w:color="FFFFFF"/>
       </w:tblBorders>
-      <w:tblCellMar>
-        <w:top w:w="0" w:type="dxa"/>
-        <w:left w:w="108" w:type="dxa"/>
-        <w:bottom w:w="0" w:type="dxa"/>
-        <w:right w:w="108" w:type="dxa"/>
-      </w:tblCellMar>
     </w:tblPr>
     <w:tcPr>
       <w:shd w:val="clear" w:color="auto" w:fill="E5DFEC"/>
@@ -19116,16 +18359,9 @@
       <w:color w:val="000000"/>
     </w:rPr>
     <w:tblPr>
-      <w:tblInd w:w="0" w:type="dxa"/>
       <w:tblBorders>
         <w:insideH w:val="single" w:sz="4" w:space="0" w:color="FFFFFF"/>
       </w:tblBorders>
-      <w:tblCellMar>
-        <w:top w:w="0" w:type="dxa"/>
-        <w:left w:w="108" w:type="dxa"/>
-        <w:bottom w:w="0" w:type="dxa"/>
-        <w:right w:w="108" w:type="dxa"/>
-      </w:tblCellMar>
     </w:tblPr>
     <w:tcPr>
       <w:shd w:val="clear" w:color="auto" w:fill="DAEEF3"/>
@@ -19192,16 +18428,9 @@
       <w:color w:val="000000"/>
     </w:rPr>
     <w:tblPr>
-      <w:tblInd w:w="0" w:type="dxa"/>
       <w:tblBorders>
         <w:insideH w:val="single" w:sz="4" w:space="0" w:color="FFFFFF"/>
       </w:tblBorders>
-      <w:tblCellMar>
-        <w:top w:w="0" w:type="dxa"/>
-        <w:left w:w="108" w:type="dxa"/>
-        <w:bottom w:w="0" w:type="dxa"/>
-        <w:right w:w="108" w:type="dxa"/>
-      </w:tblCellMar>
     </w:tblPr>
     <w:tcPr>
       <w:shd w:val="clear" w:color="auto" w:fill="FDE9D9"/>

</xml_diff>

<commit_message>
added pie chart in weightages
</commit_message>
<xml_diff>
--- a/project_files/CURRICULUM FRAMEWORK (1).docx
+++ b/project_files/CURRICULUM FRAMEWORK (1).docx
@@ -676,7 +676,19 @@
         <w:rPr>
           <w:lang w:val="en-IN"/>
         </w:rPr>
-        <w:t>(6 hrs)</w:t>
+        <w:t>(</w:t>
+      </w:r>
+      <w:r>
+        <w:rPr>
+          <w:lang w:val="en-IN"/>
+        </w:rPr>
+        <w:t>10</w:t>
+      </w:r>
+      <w:r>
+        <w:rPr>
+          <w:lang w:val="en-IN"/>
+        </w:rPr>
+        <w:t xml:space="preserve"> hrs)</w:t>
       </w:r>
       <w:r>
         <w:rPr>
@@ -686,13 +698,21 @@
       </w:r>
       <w:r>
         <w:rPr>
-          <w:color w:val="FF0000"/>
-          <w:lang w:val="en-IN"/>
-        </w:rPr>
-        <w:t>(Need to discuss</w:t>
-      </w:r>
-      <w:r>
-        <w:rPr>
+          <w:color w:val="70AD47" w:themeColor="accent6"/>
+          <w:lang w:val="en-IN"/>
+        </w:rPr>
+        <w:t>(</w:t>
+      </w:r>
+      <w:r>
+        <w:rPr>
+          <w:color w:val="70AD47" w:themeColor="accent6"/>
+          <w:lang w:val="en-IN"/>
+        </w:rPr>
+        <w:t>Done</w:t>
+      </w:r>
+      <w:r>
+        <w:rPr>
+          <w:color w:val="70AD47" w:themeColor="accent6"/>
           <w:lang w:val="en-IN"/>
         </w:rPr>
         <w:t>)</w:t>
@@ -721,15 +741,7 @@
         <w:rPr>
           <w:lang w:val="en-IN"/>
         </w:rPr>
-        <w:t>Typical credits are: Minimum – 100, Maximum – 180 -&gt;</w:t>
-      </w:r>
-      <w:bookmarkStart w:id="0" w:name="_GoBack"/>
-      <w:bookmarkEnd w:id="0"/>
-      <w:r>
-        <w:rPr>
-          <w:lang w:val="en-IN"/>
-        </w:rPr>
-        <w:t xml:space="preserve">  ( update credits in course level &amp; individual </w:t>
+        <w:t xml:space="preserve">Typical credits are: Minimum – 100, Maximum – 180 -&gt;  ( update credits in course level &amp; individual </w:t>
       </w:r>
       <w:proofErr w:type="spellStart"/>
       <w:r>
@@ -1078,7 +1090,25 @@
           <w:bCs/>
           <w:lang w:val="en-IN"/>
         </w:rPr>
-        <w:t>(3 hrs)</w:t>
+        <w:t>(</w:t>
+      </w:r>
+      <w:r>
+        <w:rPr>
+          <w:b/>
+          <w:bCs/>
+          <w:lang w:val="en-IN"/>
+        </w:rPr>
+        <w:t>6</w:t>
+      </w:r>
+      <w:bookmarkStart w:id="0" w:name="_GoBack"/>
+      <w:bookmarkEnd w:id="0"/>
+      <w:r>
+        <w:rPr>
+          <w:b/>
+          <w:bCs/>
+          <w:lang w:val="en-IN"/>
+        </w:rPr>
+        <w:t xml:space="preserve"> hrs)</w:t>
       </w:r>
       <w:r>
         <w:rPr>
@@ -1090,17 +1120,25 @@
         <w:rPr>
           <w:lang w:val="en-IN"/>
         </w:rPr>
-        <w:t xml:space="preserve">– </w:t>
-      </w:r>
-      <w:r>
-        <w:rPr>
-          <w:color w:val="FF0000"/>
-          <w:lang w:val="en-IN"/>
-        </w:rPr>
-        <w:t>(Need to discuss</w:t>
-      </w:r>
-      <w:r>
-        <w:rPr>
+        <w:t>–</w:t>
+      </w:r>
+      <w:r>
+        <w:rPr>
+          <w:color w:val="70AD47" w:themeColor="accent6"/>
+          <w:lang w:val="en-IN"/>
+        </w:rPr>
+        <w:t xml:space="preserve"> (</w:t>
+      </w:r>
+      <w:r>
+        <w:rPr>
+          <w:color w:val="70AD47" w:themeColor="accent6"/>
+          <w:lang w:val="en-IN"/>
+        </w:rPr>
+        <w:t>Done</w:t>
+      </w:r>
+      <w:r>
+        <w:rPr>
+          <w:color w:val="70AD47" w:themeColor="accent6"/>
           <w:lang w:val="en-IN"/>
         </w:rPr>
         <w:t>)</w:t>
@@ -1342,7 +1380,6 @@
                 <w:bCs/>
                 <w:lang w:val="en-IN"/>
               </w:rPr>
-              <w:lastRenderedPageBreak/>
               <w:t>Lab/Practical</w:t>
             </w:r>
           </w:p>
@@ -4276,6 +4313,8 @@
     <w:lsdException w:name="Table Subtle 2" w:semiHidden="1" w:unhideWhenUsed="1"/>
     <w:lsdException w:name="Table Web 1" w:semiHidden="1" w:unhideWhenUsed="1"/>
     <w:lsdException w:name="Table Web 2" w:semiHidden="1" w:unhideWhenUsed="1"/>
+    <w:lsdException w:name="Table Web 3" w:semiHidden="1" w:unhideWhenUsed="1"/>
+    <w:lsdException w:name="Table Theme" w:semiHidden="1" w:unhideWhenUsed="1"/>
     <w:lsdException w:name="Placeholder Text" w:semiHidden="1" w:uiPriority="99" w:qFormat="0"/>
     <w:lsdException w:name="No Spacing" w:uiPriority="99" w:qFormat="0"/>
     <w:lsdException w:name="Light Shading" w:uiPriority="60"/>

</xml_diff>

<commit_message>
added semester wise pdf
</commit_message>
<xml_diff>
--- a/project_files/CURRICULUM FRAMEWORK (1).docx
+++ b/project_files/CURRICULUM FRAMEWORK (1).docx
@@ -1,6 +1,6 @@
 
 <file path=word/document.xml><?xml version="1.0" encoding="utf-8"?>
-<w:document xmlns:wpc="http://schemas.microsoft.com/office/word/2010/wordprocessingCanvas" xmlns:cx="http://schemas.microsoft.com/office/drawing/2014/chartex" xmlns:cx1="http://schemas.microsoft.com/office/drawing/2015/9/8/chartex" xmlns:cx2="http://schemas.microsoft.com/office/drawing/2015/10/21/chartex" xmlns:cx3="http://schemas.microsoft.com/office/drawing/2016/5/9/chartex" xmlns:cx4="http://schemas.microsoft.com/office/drawing/2016/5/10/chartex" xmlns:cx5="http://schemas.microsoft.com/office/drawing/2016/5/11/chartex" xmlns:cx6="http://schemas.microsoft.com/office/drawing/2016/5/12/chartex" xmlns:cx7="http://schemas.microsoft.com/office/drawing/2016/5/13/chartex" xmlns:cx8="http://schemas.microsoft.com/office/drawing/2016/5/14/chartex" xmlns:mc="http://schemas.openxmlformats.org/markup-compatibility/2006" xmlns:aink="http://schemas.microsoft.com/office/drawing/2016/ink" xmlns:am3d="http://schemas.microsoft.com/office/drawing/2017/model3d" xmlns:o="urn:schemas-microsoft-com:office:office" xmlns:r="http://schemas.openxmlformats.org/officeDocument/2006/relationships" xmlns:m="http://schemas.openxmlformats.org/officeDocument/2006/math" xmlns:v="urn:schemas-microsoft-com:vml" xmlns:wp14="http://schemas.microsoft.com/office/word/2010/wordprocessingDrawing" xmlns:wp="http://schemas.openxmlformats.org/drawingml/2006/wordprocessingDrawing" xmlns:w10="urn:schemas-microsoft-com:office:word" xmlns:w="http://schemas.openxmlformats.org/wordprocessingml/2006/main" xmlns:w14="http://schemas.microsoft.com/office/word/2010/wordml" xmlns:w15="http://schemas.microsoft.com/office/word/2012/wordml" xmlns:w16cid="http://schemas.microsoft.com/office/word/2016/wordml/cid" xmlns:w16se="http://schemas.microsoft.com/office/word/2015/wordml/symex" xmlns:wpg="http://schemas.microsoft.com/office/word/2010/wordprocessingGroup" xmlns:wpi="http://schemas.microsoft.com/office/word/2010/wordprocessingInk" xmlns:wne="http://schemas.microsoft.com/office/word/2006/wordml" xmlns:wps="http://schemas.microsoft.com/office/word/2010/wordprocessingShape" mc:Ignorable="w14 w15 w16se w16cid wp14">
+<w:document xmlns:ve="http://schemas.openxmlformats.org/markup-compatibility/2006" xmlns:o="urn:schemas-microsoft-com:office:office" xmlns:r="http://schemas.openxmlformats.org/officeDocument/2006/relationships" xmlns:m="http://schemas.openxmlformats.org/officeDocument/2006/math" xmlns:v="urn:schemas-microsoft-com:vml" xmlns:wp="http://schemas.openxmlformats.org/drawingml/2006/wordprocessingDrawing" xmlns:w10="urn:schemas-microsoft-com:office:word" xmlns:w="http://schemas.openxmlformats.org/wordprocessingml/2006/main" xmlns:wne="http://schemas.microsoft.com/office/word/2006/wordml">
   <w:body>
     <w:p>
       <w:pPr>
@@ -174,21 +174,7 @@
         <w:rPr>
           <w:lang w:val="en-IN"/>
         </w:rPr>
-        <w:t>So the linking will be changed accordingly. (</w:t>
-      </w:r>
-      <w:proofErr w:type="spellStart"/>
-      <w:r>
-        <w:rPr>
-          <w:lang w:val="en-IN"/>
-        </w:rPr>
-        <w:t>B.Tech</w:t>
-      </w:r>
-      <w:proofErr w:type="spellEnd"/>
-      <w:r>
-        <w:rPr>
-          <w:lang w:val="en-IN"/>
-        </w:rPr>
-        <w:t xml:space="preserve"> to Civil Engineering, Civil Engineering to Subject Categories)</w:t>
+        <w:t>So the linking will be changed accordingly. (B.Tech to Civil Engineering, Civil Engineering to Subject Categories)</w:t>
       </w:r>
       <w:r>
         <w:rPr>
@@ -496,21 +482,7 @@
         <w:rPr>
           <w:lang w:val="en-IN"/>
         </w:rPr>
-        <w:t xml:space="preserve">In this screen, list is showing in descending order, it should show the first select in serial no.1, second selected in </w:t>
-      </w:r>
-      <w:proofErr w:type="spellStart"/>
-      <w:r>
-        <w:rPr>
-          <w:lang w:val="en-IN"/>
-        </w:rPr>
-        <w:t>slno</w:t>
-      </w:r>
-      <w:proofErr w:type="spellEnd"/>
-      <w:r>
-        <w:rPr>
-          <w:lang w:val="en-IN"/>
-        </w:rPr>
-        <w:t>. 2…</w:t>
+        <w:t>In this screen, list is showing in descending order, it should show the first select in serial no.1, second selected in slno. 2…</w:t>
       </w:r>
       <w:r>
         <w:rPr>
@@ -741,21 +713,7 @@
         <w:rPr>
           <w:lang w:val="en-IN"/>
         </w:rPr>
-        <w:t xml:space="preserve">Typical credits are: Minimum – 100, Maximum – 180 -&gt;  ( update credits in course level &amp; individual </w:t>
-      </w:r>
-      <w:proofErr w:type="spellStart"/>
-      <w:r>
-        <w:rPr>
-          <w:lang w:val="en-IN"/>
-        </w:rPr>
-        <w:t>inst</w:t>
-      </w:r>
-      <w:proofErr w:type="spellEnd"/>
-      <w:r>
-        <w:rPr>
-          <w:lang w:val="en-IN"/>
-        </w:rPr>
-        <w:t xml:space="preserve"> level)</w:t>
+        <w:t>Typical credits are: Minimum – 100, Maximum – 180 -&gt;  ( update credits in course level &amp; individual inst level)</w:t>
       </w:r>
     </w:p>
     <w:p>
@@ -1114,12 +1072,6 @@
         <w:rPr>
           <w:lang w:val="en-IN"/>
         </w:rPr>
-        <w:t xml:space="preserve"> </w:t>
-      </w:r>
-      <w:r>
-        <w:rPr>
-          <w:lang w:val="en-IN"/>
-        </w:rPr>
         <w:t>–</w:t>
       </w:r>
       <w:r>
@@ -1156,7 +1108,7 @@
       <w:tblPr>
         <w:tblStyle w:val="TableGrid"/>
         <w:tblW w:w="0" w:type="auto"/>
-        <w:tblLook w:val="04A0" w:firstRow="1" w:lastRow="0" w:firstColumn="1" w:lastColumn="0" w:noHBand="0" w:noVBand="1"/>
+        <w:tblLook w:val="04A0"/>
       </w:tblPr>
       <w:tblGrid>
         <w:gridCol w:w="3190"/>
@@ -1529,8 +1481,20 @@
         <w:rPr>
           <w:lang w:val="en-IN"/>
         </w:rPr>
-        <w:tab/>
         <w:t>(8 hrs)</w:t>
+      </w:r>
+      <w:r>
+        <w:rPr>
+          <w:lang w:val="en-IN"/>
+        </w:rPr>
+        <w:t xml:space="preserve"> - </w:t>
+      </w:r>
+      <w:r>
+        <w:rPr>
+          <w:color w:val="70AD47" w:themeColor="accent6"/>
+          <w:lang w:val="en-IN"/>
+        </w:rPr>
+        <w:t>Done</w:t>
       </w:r>
     </w:p>
     <w:p>
@@ -1560,19 +1524,11 @@
           <w:lang w:val="en-IN"/>
         </w:rPr>
       </w:pPr>
-      <w:proofErr w:type="spellStart"/>
-      <w:r>
-        <w:rPr>
-          <w:lang w:val="en-IN"/>
-        </w:rPr>
-        <w:t>Some times</w:t>
-      </w:r>
-      <w:proofErr w:type="spellEnd"/>
-      <w:r>
-        <w:rPr>
-          <w:lang w:val="en-IN"/>
-        </w:rPr>
-        <w:t xml:space="preserve"> Mandatory course may or may not have the credits, consider this for next screens.</w:t>
+      <w:r>
+        <w:rPr>
+          <w:lang w:val="en-IN"/>
+        </w:rPr>
+        <w:t>Some times Mandatory course may or may not have the credits, consider this for next screens.</w:t>
       </w:r>
     </w:p>
     <w:p>
@@ -1699,12 +1655,6 @@
         <w:rPr>
           <w:lang w:val="en-IN"/>
         </w:rPr>
-        <w:t xml:space="preserve"> </w:t>
-      </w:r>
-      <w:r>
-        <w:rPr>
-          <w:lang w:val="en-IN"/>
-        </w:rPr>
         <w:t xml:space="preserve">- </w:t>
       </w:r>
       <w:r>
@@ -1780,21 +1730,7 @@
           <w:lang w:val="en-IN"/>
         </w:rPr>
         <w:lastRenderedPageBreak/>
-        <w:t xml:space="preserve">In the below screen, Instead of the marked sentence, write ‘Select Subjects’. and those course categories must be displayed based on the selection priority in the first screen. And increase the height of the list </w:t>
-      </w:r>
-      <w:proofErr w:type="gramStart"/>
-      <w:r>
-        <w:rPr>
-          <w:lang w:val="en-IN"/>
-        </w:rPr>
-        <w:t>boxes(</w:t>
-      </w:r>
-      <w:proofErr w:type="gramEnd"/>
-      <w:r>
-        <w:rPr>
-          <w:lang w:val="en-IN"/>
-        </w:rPr>
-        <w:t>in all pages).</w:t>
+        <w:t>In the below screen, Instead of the marked sentence, write ‘Select Subjects’. and those course categories must be displayed based on the selection priority in the first screen. And increase the height of the list boxes(in all pages).</w:t>
       </w:r>
       <w:r>
         <w:rPr>
@@ -1867,12 +1803,6 @@
           <w:lang w:val="en-IN"/>
         </w:rPr>
         <w:t>(2 hrs)</w:t>
-      </w:r>
-      <w:r>
-        <w:rPr>
-          <w:lang w:val="en-IN"/>
-        </w:rPr>
-        <w:t xml:space="preserve"> </w:t>
       </w:r>
       <w:r>
         <w:rPr>
@@ -2086,35 +2016,7 @@
           <w:lang w:val="en-IN"/>
         </w:rPr>
         <w:lastRenderedPageBreak/>
-        <w:t xml:space="preserve">There is no back button and any page to go back, Pls provide. Pls save the data in every page </w:t>
-      </w:r>
-      <w:proofErr w:type="spellStart"/>
-      <w:r>
-        <w:rPr>
-          <w:lang w:val="en-IN"/>
-        </w:rPr>
-        <w:t>other wise</w:t>
-      </w:r>
-      <w:proofErr w:type="spellEnd"/>
-      <w:r>
-        <w:rPr>
-          <w:lang w:val="en-IN"/>
-        </w:rPr>
-        <w:t xml:space="preserve"> if we go back it is going to first page and entire work is not getting saved. If we save the data in every page, user can continue later whenever he </w:t>
-      </w:r>
-      <w:proofErr w:type="gramStart"/>
-      <w:r>
-        <w:rPr>
-          <w:lang w:val="en-IN"/>
-        </w:rPr>
-        <w:t>get</w:t>
-      </w:r>
-      <w:proofErr w:type="gramEnd"/>
-      <w:r>
-        <w:rPr>
-          <w:lang w:val="en-IN"/>
-        </w:rPr>
-        <w:t xml:space="preserve"> time.</w:t>
+        <w:t>There is no back button and any page to go back, Pls provide. Pls save the data in every page other wise if we go back it is going to first page and entire work is not getting saved. If we save the data in every page, user can continue later whenever he get time.</w:t>
       </w:r>
       <w:r>
         <w:rPr>
@@ -2162,8 +2064,20 @@
         <w:rPr>
           <w:lang w:val="en-IN"/>
         </w:rPr>
-        <w:tab/>
         <w:t>(3 hrs)</w:t>
+      </w:r>
+      <w:r>
+        <w:rPr>
+          <w:lang w:val="en-IN"/>
+        </w:rPr>
+        <w:t xml:space="preserve"> - </w:t>
+      </w:r>
+      <w:r>
+        <w:rPr>
+          <w:color w:val="70AD47" w:themeColor="accent6"/>
+          <w:lang w:val="en-IN"/>
+        </w:rPr>
+        <w:t>Done</w:t>
       </w:r>
     </w:p>
     <w:p>
@@ -2246,8 +2160,26 @@
         <w:rPr>
           <w:lang w:val="en-IN"/>
         </w:rPr>
-        <w:tab/>
         <w:t>(2 hrs)</w:t>
+      </w:r>
+      <w:r>
+        <w:rPr>
+          <w:lang w:val="en-IN"/>
+        </w:rPr>
+        <w:t xml:space="preserve"> </w:t>
+      </w:r>
+      <w:r>
+        <w:rPr>
+          <w:lang w:val="en-IN"/>
+        </w:rPr>
+        <w:t xml:space="preserve">- </w:t>
+      </w:r>
+      <w:r>
+        <w:rPr>
+          <w:color w:val="70AD47" w:themeColor="accent6"/>
+          <w:lang w:val="en-IN"/>
+        </w:rPr>
+        <w:t>Done</w:t>
       </w:r>
     </w:p>
     <w:p>
@@ -2392,8 +2324,26 @@
         <w:rPr>
           <w:lang w:val="en-IN"/>
         </w:rPr>
-        <w:tab/>
         <w:t>(4 hrs)</w:t>
+      </w:r>
+      <w:r>
+        <w:rPr>
+          <w:lang w:val="en-IN"/>
+        </w:rPr>
+        <w:t xml:space="preserve"> </w:t>
+      </w:r>
+      <w:r>
+        <w:rPr>
+          <w:lang w:val="en-IN"/>
+        </w:rPr>
+        <w:t xml:space="preserve">- </w:t>
+      </w:r>
+      <w:r>
+        <w:rPr>
+          <w:color w:val="70AD47" w:themeColor="accent6"/>
+          <w:lang w:val="en-IN"/>
+        </w:rPr>
+        <w:t>Done</w:t>
       </w:r>
     </w:p>
     <w:p>
@@ -2502,8 +2452,13 @@
         <w:rPr>
           <w:lang w:val="en-IN"/>
         </w:rPr>
-        <w:tab/>
         <w:t>(30 min)</w:t>
+      </w:r>
+      <w:r>
+        <w:rPr>
+          <w:lang w:val="en-IN"/>
+        </w:rPr>
+        <w:t xml:space="preserve"> - NA</w:t>
       </w:r>
     </w:p>
     <w:p>
@@ -2622,7 +2577,13 @@
         <w:rPr>
           <w:lang w:val="en-IN"/>
         </w:rPr>
-        <w:t>. (6 hrs)</w:t>
+        <w:t>. (10</w:t>
+      </w:r>
+      <w:r>
+        <w:rPr>
+          <w:lang w:val="en-IN"/>
+        </w:rPr>
+        <w:t xml:space="preserve"> hrs)</w:t>
       </w:r>
     </w:p>
     <w:p>
@@ -2651,7 +2612,6 @@
         <w:rPr>
           <w:lang w:val="en-IN"/>
         </w:rPr>
-        <w:tab/>
         <w:t>(2 hrs)</w:t>
       </w:r>
     </w:p>
@@ -2708,68 +2668,48 @@
         </w:rPr>
         <w:t>F</w:t>
       </w:r>
-      <w:proofErr w:type="spellStart"/>
       <w:r>
         <w:rPr>
           <w:rFonts w:ascii="Verdana" w:eastAsia="Verdana" w:hAnsi="Verdana"/>
           <w:sz w:val="18"/>
           <w:szCs w:val="24"/>
         </w:rPr>
-        <w:t>ramework</w:t>
-      </w:r>
-      <w:proofErr w:type="spellEnd"/>
-      <w:r>
+        <w:t xml:space="preserve">ramework-Course Planner </w:t>
+      </w:r>
+    </w:p>
+    <w:p>
+      <w:pPr>
         <w:rPr>
           <w:rFonts w:ascii="Verdana" w:eastAsia="Verdana" w:hAnsi="Verdana"/>
           <w:sz w:val="18"/>
           <w:szCs w:val="24"/>
-        </w:rPr>
-        <w:t xml:space="preserve">-Course Planner </w:t>
-      </w:r>
-    </w:p>
-    <w:p>
-      <w:pPr>
+          <w:lang w:val="en-IN"/>
+        </w:rPr>
+      </w:pPr>
+      <w:r>
         <w:rPr>
           <w:rFonts w:ascii="Verdana" w:eastAsia="Verdana" w:hAnsi="Verdana"/>
           <w:sz w:val="18"/>
           <w:szCs w:val="24"/>
-          <w:lang w:val="en-IN"/>
-        </w:rPr>
-      </w:pPr>
+        </w:rPr>
+        <w:t xml:space="preserve">Software </w:t>
+      </w:r>
       <w:r>
         <w:rPr>
           <w:rFonts w:ascii="Verdana" w:eastAsia="Verdana" w:hAnsi="Verdana"/>
           <w:sz w:val="18"/>
           <w:szCs w:val="24"/>
-        </w:rPr>
-        <w:t xml:space="preserve">Software </w:t>
+          <w:lang w:val="en-IN"/>
+        </w:rPr>
+        <w:t>T</w:t>
       </w:r>
       <w:r>
         <w:rPr>
           <w:rFonts w:ascii="Verdana" w:eastAsia="Verdana" w:hAnsi="Verdana"/>
           <w:sz w:val="18"/>
           <w:szCs w:val="24"/>
-          <w:lang w:val="en-IN"/>
-        </w:rPr>
-        <w:t>T</w:t>
-      </w:r>
-      <w:proofErr w:type="spellStart"/>
-      <w:r>
-        <w:rPr>
-          <w:rFonts w:ascii="Verdana" w:eastAsia="Verdana" w:hAnsi="Verdana"/>
-          <w:sz w:val="18"/>
-          <w:szCs w:val="24"/>
-        </w:rPr>
-        <w:t>ool</w:t>
-      </w:r>
-      <w:proofErr w:type="spellEnd"/>
-      <w:r>
-        <w:rPr>
-          <w:rFonts w:ascii="Verdana" w:eastAsia="Verdana" w:hAnsi="Verdana"/>
-          <w:sz w:val="18"/>
-          <w:szCs w:val="24"/>
-        </w:rPr>
-        <w:t xml:space="preserve"> for Course Sequencing and Credit Distribution</w:t>
+        </w:rPr>
+        <w:t>ool for Course Sequencing and Credit Distribution</w:t>
       </w:r>
       <w:r>
         <w:rPr>
@@ -2944,19 +2884,11 @@
           <w:lang w:val="en-IN"/>
         </w:rPr>
       </w:pPr>
-      <w:proofErr w:type="spellStart"/>
-      <w:r>
-        <w:rPr>
-          <w:lang w:val="en-IN"/>
-        </w:rPr>
-        <w:t>Whiel</w:t>
-      </w:r>
-      <w:proofErr w:type="spellEnd"/>
-      <w:r>
-        <w:rPr>
-          <w:lang w:val="en-IN"/>
-        </w:rPr>
-        <w:t xml:space="preserve"> giving provision to user to add course category or subjects the text should be as mentioned below.</w:t>
+      <w:r>
+        <w:rPr>
+          <w:lang w:val="en-IN"/>
+        </w:rPr>
+        <w:t>Whiel giving provision to user to add course category or subjects the text should be as mentioned below.</w:t>
       </w:r>
     </w:p>
     <w:p>
@@ -3064,12 +2996,6 @@
       </w:r>
       <w:r>
         <w:rPr>
-          <w:lang w:val="en-IN"/>
-        </w:rPr>
-        <w:t xml:space="preserve"> </w:t>
-      </w:r>
-      <w:r>
-        <w:rPr>
           <w:color w:val="70AD47" w:themeColor="accent6"/>
           <w:lang w:val="en-IN"/>
         </w:rPr>
@@ -3484,21 +3410,7 @@
         <w:rPr>
           <w:lang w:val="en-IN"/>
         </w:rPr>
-        <w:t xml:space="preserve">To maintain the quality of Education, 60% of the eligible courses in any Technical Institution shall be accredited in the next TWO (2) years’ time, else </w:t>
-      </w:r>
-      <w:proofErr w:type="spellStart"/>
-      <w:r>
-        <w:rPr>
-          <w:lang w:val="en-IN"/>
-        </w:rPr>
-        <w:t>EoA</w:t>
-      </w:r>
-      <w:proofErr w:type="spellEnd"/>
-      <w:r>
-        <w:rPr>
-          <w:lang w:val="en-IN"/>
-        </w:rPr>
-        <w:t xml:space="preserve"> shall not be issued by the Council.</w:t>
+        <w:t>To maintain the quality of Education, 60% of the eligible courses in any Technical Institution shall be accredited in the next TWO (2) years’ time, else EoA shall not be issued by the Council.</w:t>
       </w:r>
     </w:p>
     <w:p>
@@ -3537,7 +3449,6 @@
         </w:rPr>
         <w:t>, 7</w:t>
       </w:r>
-      <w:proofErr w:type="gramStart"/>
       <w:r>
         <w:rPr>
           <w:vertAlign w:val="superscript"/>
@@ -3549,14 +3460,7 @@
         <w:rPr>
           <w:lang w:val="en-IN"/>
         </w:rPr>
-        <w:t xml:space="preserve">  and</w:t>
-      </w:r>
-      <w:proofErr w:type="gramEnd"/>
-      <w:r>
-        <w:rPr>
-          <w:lang w:val="en-IN"/>
-        </w:rPr>
-        <w:t xml:space="preserve"> 8</w:t>
+        <w:t xml:space="preserve">  and 8</w:t>
       </w:r>
       <w:r>
         <w:rPr>
@@ -3654,21 +3558,7 @@
           <w:lang w:val="en-IN"/>
         </w:rPr>
         <w:lastRenderedPageBreak/>
-        <w:t xml:space="preserve">Admin should have a provision to make the curriculum design created by any institute visible with a control in admin panel. So that an institution can see that curriculum in their dash board like sample or a model curriculum. A provision should </w:t>
-      </w:r>
-      <w:proofErr w:type="gramStart"/>
-      <w:r>
-        <w:rPr>
-          <w:lang w:val="en-IN"/>
-        </w:rPr>
-        <w:t>provided</w:t>
-      </w:r>
-      <w:proofErr w:type="gramEnd"/>
-      <w:r>
-        <w:rPr>
-          <w:lang w:val="en-IN"/>
-        </w:rPr>
-        <w:t xml:space="preserve"> to the institution to use those models If they want to use the same with small corrections and they could be able to modify and save for them. Search facility (Institution shall be able to search by institution or course as per their requirement).</w:t>
+        <w:t>Admin should have a provision to make the curriculum design created by any institute visible with a control in admin panel. So that an institution can see that curriculum in their dash board like sample or a model curriculum. A provision should provided to the institution to use those models If they want to use the same with small corrections and they could be able to modify and save for them. Search facility (Institution shall be able to search by institution or course as per their requirement).</w:t>
       </w:r>
     </w:p>
     <w:p>
@@ -3685,21 +3575,7 @@
         <w:rPr>
           <w:lang w:val="en-IN"/>
         </w:rPr>
-        <w:t xml:space="preserve">Institution should have a provision to share the created curriculum with a link to other persons to cross check and suggest modification in it. Those modification should be indicated with some </w:t>
-      </w:r>
-      <w:proofErr w:type="spellStart"/>
-      <w:r>
-        <w:rPr>
-          <w:lang w:val="en-IN"/>
-        </w:rPr>
-        <w:t>color</w:t>
-      </w:r>
-      <w:proofErr w:type="spellEnd"/>
-      <w:r>
-        <w:rPr>
-          <w:lang w:val="en-IN"/>
-        </w:rPr>
-        <w:t xml:space="preserve"> code so the institution will check it again and approve/reject the modifications.</w:t>
+        <w:t>Institution should have a provision to share the created curriculum with a link to other persons to cross check and suggest modification in it. Those modification should be indicated with some color code so the institution will check it again and approve/reject the modifications.</w:t>
       </w:r>
       <w:r>
         <w:rPr>
@@ -3783,8 +3659,8 @@
 </file>
 
 <file path=word/numbering.xml><?xml version="1.0" encoding="utf-8"?>
-<w:numbering xmlns:wpc="http://schemas.microsoft.com/office/word/2010/wordprocessingCanvas" xmlns:cx="http://schemas.microsoft.com/office/drawing/2014/chartex" xmlns:cx1="http://schemas.microsoft.com/office/drawing/2015/9/8/chartex" xmlns:cx2="http://schemas.microsoft.com/office/drawing/2015/10/21/chartex" xmlns:cx3="http://schemas.microsoft.com/office/drawing/2016/5/9/chartex" xmlns:cx4="http://schemas.microsoft.com/office/drawing/2016/5/10/chartex" xmlns:cx5="http://schemas.microsoft.com/office/drawing/2016/5/11/chartex" xmlns:cx6="http://schemas.microsoft.com/office/drawing/2016/5/12/chartex" xmlns:cx7="http://schemas.microsoft.com/office/drawing/2016/5/13/chartex" xmlns:cx8="http://schemas.microsoft.com/office/drawing/2016/5/14/chartex" xmlns:mc="http://schemas.openxmlformats.org/markup-compatibility/2006" xmlns:aink="http://schemas.microsoft.com/office/drawing/2016/ink" xmlns:am3d="http://schemas.microsoft.com/office/drawing/2017/model3d" xmlns:o="urn:schemas-microsoft-com:office:office" xmlns:r="http://schemas.openxmlformats.org/officeDocument/2006/relationships" xmlns:m="http://schemas.openxmlformats.org/officeDocument/2006/math" xmlns:v="urn:schemas-microsoft-com:vml" xmlns:wp14="http://schemas.microsoft.com/office/word/2010/wordprocessingDrawing" xmlns:wp="http://schemas.openxmlformats.org/drawingml/2006/wordprocessingDrawing" xmlns:w10="urn:schemas-microsoft-com:office:word" xmlns:w="http://schemas.openxmlformats.org/wordprocessingml/2006/main" xmlns:w14="http://schemas.microsoft.com/office/word/2010/wordml" xmlns:w15="http://schemas.microsoft.com/office/word/2012/wordml" xmlns:w16cid="http://schemas.microsoft.com/office/word/2016/wordml/cid" xmlns:w16se="http://schemas.microsoft.com/office/word/2015/wordml/symex" xmlns:wpg="http://schemas.microsoft.com/office/word/2010/wordprocessingGroup" xmlns:wpi="http://schemas.microsoft.com/office/word/2010/wordprocessingInk" xmlns:wne="http://schemas.microsoft.com/office/word/2006/wordml" xmlns:wps="http://schemas.microsoft.com/office/word/2010/wordprocessingShape" mc:Ignorable="w14 w15 w16se w16cid wp14">
-  <w:abstractNum w:abstractNumId="0" w15:restartNumberingAfterBreak="0">
+<w:numbering xmlns:ve="http://schemas.openxmlformats.org/markup-compatibility/2006" xmlns:o="urn:schemas-microsoft-com:office:office" xmlns:r="http://schemas.openxmlformats.org/officeDocument/2006/relationships" xmlns:m="http://schemas.openxmlformats.org/officeDocument/2006/math" xmlns:v="urn:schemas-microsoft-com:vml" xmlns:wp="http://schemas.openxmlformats.org/drawingml/2006/wordprocessingDrawing" xmlns:w10="urn:schemas-microsoft-com:office:word" xmlns:w="http://schemas.openxmlformats.org/wordprocessingml/2006/main" xmlns:wne="http://schemas.microsoft.com/office/word/2006/wordml">
+  <w:abstractNum w:abstractNumId="0">
     <w:nsid w:val="FFFFFF7C"/>
     <w:multiLevelType w:val="singleLevel"/>
     <w:tmpl w:val="FFFFFF7C"/>
@@ -3802,7 +3678,7 @@
       </w:pPr>
     </w:lvl>
   </w:abstractNum>
-  <w:abstractNum w:abstractNumId="1" w15:restartNumberingAfterBreak="0">
+  <w:abstractNum w:abstractNumId="1">
     <w:nsid w:val="FFFFFF7D"/>
     <w:multiLevelType w:val="singleLevel"/>
     <w:tmpl w:val="FFFFFF7D"/>
@@ -3820,7 +3696,7 @@
       </w:pPr>
     </w:lvl>
   </w:abstractNum>
-  <w:abstractNum w:abstractNumId="2" w15:restartNumberingAfterBreak="0">
+  <w:abstractNum w:abstractNumId="2">
     <w:nsid w:val="FFFFFF7E"/>
     <w:multiLevelType w:val="singleLevel"/>
     <w:tmpl w:val="FFFFFF7E"/>
@@ -3838,7 +3714,7 @@
       </w:pPr>
     </w:lvl>
   </w:abstractNum>
-  <w:abstractNum w:abstractNumId="3" w15:restartNumberingAfterBreak="0">
+  <w:abstractNum w:abstractNumId="3">
     <w:nsid w:val="FFFFFF7F"/>
     <w:multiLevelType w:val="singleLevel"/>
     <w:tmpl w:val="FFFFFF7F"/>
@@ -3856,7 +3732,7 @@
       </w:pPr>
     </w:lvl>
   </w:abstractNum>
-  <w:abstractNum w:abstractNumId="4" w15:restartNumberingAfterBreak="0">
+  <w:abstractNum w:abstractNumId="4">
     <w:nsid w:val="FFFFFF80"/>
     <w:multiLevelType w:val="singleLevel"/>
     <w:tmpl w:val="FFFFFF80"/>
@@ -3877,7 +3753,7 @@
       </w:rPr>
     </w:lvl>
   </w:abstractNum>
-  <w:abstractNum w:abstractNumId="5" w15:restartNumberingAfterBreak="0">
+  <w:abstractNum w:abstractNumId="5">
     <w:nsid w:val="FFFFFF81"/>
     <w:multiLevelType w:val="singleLevel"/>
     <w:tmpl w:val="FFFFFF81"/>
@@ -3898,7 +3774,7 @@
       </w:rPr>
     </w:lvl>
   </w:abstractNum>
-  <w:abstractNum w:abstractNumId="6" w15:restartNumberingAfterBreak="0">
+  <w:abstractNum w:abstractNumId="6">
     <w:nsid w:val="FFFFFF82"/>
     <w:multiLevelType w:val="singleLevel"/>
     <w:tmpl w:val="FFFFFF82"/>
@@ -3919,7 +3795,7 @@
       </w:rPr>
     </w:lvl>
   </w:abstractNum>
-  <w:abstractNum w:abstractNumId="7" w15:restartNumberingAfterBreak="0">
+  <w:abstractNum w:abstractNumId="7">
     <w:nsid w:val="FFFFFF83"/>
     <w:multiLevelType w:val="singleLevel"/>
     <w:tmpl w:val="FFFFFF83"/>
@@ -3940,7 +3816,7 @@
       </w:rPr>
     </w:lvl>
   </w:abstractNum>
-  <w:abstractNum w:abstractNumId="8" w15:restartNumberingAfterBreak="0">
+  <w:abstractNum w:abstractNumId="8">
     <w:nsid w:val="FFFFFF88"/>
     <w:multiLevelType w:val="singleLevel"/>
     <w:tmpl w:val="FFFFFF88"/>
@@ -3958,7 +3834,7 @@
       </w:pPr>
     </w:lvl>
   </w:abstractNum>
-  <w:abstractNum w:abstractNumId="9" w15:restartNumberingAfterBreak="0">
+  <w:abstractNum w:abstractNumId="9">
     <w:nsid w:val="FFFFFF89"/>
     <w:multiLevelType w:val="singleLevel"/>
     <w:tmpl w:val="FFFFFF89"/>
@@ -3979,7 +3855,7 @@
       </w:rPr>
     </w:lvl>
   </w:abstractNum>
-  <w:abstractNum w:abstractNumId="10" w15:restartNumberingAfterBreak="0">
+  <w:abstractNum w:abstractNumId="10">
     <w:nsid w:val="434B9A6B"/>
     <w:multiLevelType w:val="multilevel"/>
     <w:tmpl w:val="434B9A6B"/>
@@ -4111,7 +3987,7 @@
       </w:rPr>
     </w:lvl>
   </w:abstractNum>
-  <w:abstractNum w:abstractNumId="11" w15:restartNumberingAfterBreak="0">
+  <w:abstractNum w:abstractNumId="11">
     <w:nsid w:val="6FA707AC"/>
     <w:multiLevelType w:val="singleLevel"/>
     <w:tmpl w:val="6FA707AC"/>
@@ -4163,7 +4039,7 @@
 </file>
 
 <file path=word/styles.xml><?xml version="1.0" encoding="utf-8"?>
-<w:styles xmlns:mc="http://schemas.openxmlformats.org/markup-compatibility/2006" xmlns:r="http://schemas.openxmlformats.org/officeDocument/2006/relationships" xmlns:w="http://schemas.openxmlformats.org/wordprocessingml/2006/main" xmlns:w14="http://schemas.microsoft.com/office/word/2010/wordml" xmlns:w15="http://schemas.microsoft.com/office/word/2012/wordml" xmlns:w16cid="http://schemas.microsoft.com/office/word/2016/wordml/cid" xmlns:w16se="http://schemas.microsoft.com/office/word/2015/wordml/symex" mc:Ignorable="w14 w15 w16se w16cid">
+<w:styles xmlns:r="http://schemas.openxmlformats.org/officeDocument/2006/relationships" xmlns:w="http://schemas.openxmlformats.org/wordprocessingml/2006/main">
   <w:docDefaults>
     <w:rPrDefault>
       <w:rPr>
@@ -4173,367 +4049,139 @@
     </w:rPrDefault>
     <w:pPrDefault/>
   </w:docDefaults>
-  <w:latentStyles w:defLockedState="0" w:defUIPriority="0" w:defSemiHidden="0" w:defUnhideWhenUsed="0" w:defQFormat="1" w:count="375">
-    <w:lsdException w:name="heading 2" w:semiHidden="1" w:unhideWhenUsed="1"/>
-    <w:lsdException w:name="heading 3" w:semiHidden="1" w:unhideWhenUsed="1"/>
-    <w:lsdException w:name="heading 4" w:semiHidden="1" w:unhideWhenUsed="1"/>
-    <w:lsdException w:name="heading 5" w:semiHidden="1" w:unhideWhenUsed="1"/>
-    <w:lsdException w:name="heading 6" w:semiHidden="1" w:unhideWhenUsed="1"/>
-    <w:lsdException w:name="heading 7" w:semiHidden="1" w:unhideWhenUsed="1"/>
-    <w:lsdException w:name="heading 8" w:semiHidden="1" w:unhideWhenUsed="1"/>
-    <w:lsdException w:name="heading 9" w:semiHidden="1" w:unhideWhenUsed="1"/>
-    <w:lsdException w:name="index 1" w:semiHidden="1" w:unhideWhenUsed="1"/>
-    <w:lsdException w:name="index 2" w:semiHidden="1" w:unhideWhenUsed="1"/>
-    <w:lsdException w:name="index 3" w:semiHidden="1" w:unhideWhenUsed="1"/>
-    <w:lsdException w:name="index 4" w:semiHidden="1" w:unhideWhenUsed="1"/>
-    <w:lsdException w:name="index 5" w:semiHidden="1" w:unhideWhenUsed="1"/>
-    <w:lsdException w:name="index 6" w:semiHidden="1" w:unhideWhenUsed="1"/>
-    <w:lsdException w:name="index 7" w:semiHidden="1" w:unhideWhenUsed="1"/>
-    <w:lsdException w:name="index 8" w:semiHidden="1" w:unhideWhenUsed="1"/>
-    <w:lsdException w:name="index 9" w:semiHidden="1" w:unhideWhenUsed="1"/>
-    <w:lsdException w:name="toc 1" w:semiHidden="1" w:unhideWhenUsed="1"/>
-    <w:lsdException w:name="toc 2" w:semiHidden="1" w:unhideWhenUsed="1"/>
-    <w:lsdException w:name="toc 3" w:semiHidden="1" w:unhideWhenUsed="1"/>
-    <w:lsdException w:name="toc 4" w:semiHidden="1" w:unhideWhenUsed="1"/>
-    <w:lsdException w:name="toc 5" w:semiHidden="1" w:unhideWhenUsed="1"/>
-    <w:lsdException w:name="toc 6" w:semiHidden="1" w:unhideWhenUsed="1"/>
-    <w:lsdException w:name="toc 7" w:semiHidden="1" w:unhideWhenUsed="1"/>
-    <w:lsdException w:name="toc 8" w:semiHidden="1" w:unhideWhenUsed="1"/>
-    <w:lsdException w:name="toc 9" w:semiHidden="1" w:unhideWhenUsed="1"/>
-    <w:lsdException w:name="Normal Indent" w:semiHidden="1" w:unhideWhenUsed="1"/>
-    <w:lsdException w:name="footnote text" w:semiHidden="1" w:unhideWhenUsed="1"/>
-    <w:lsdException w:name="annotation text" w:semiHidden="1" w:unhideWhenUsed="1"/>
-    <w:lsdException w:name="header" w:semiHidden="1" w:unhideWhenUsed="1"/>
-    <w:lsdException w:name="footer" w:semiHidden="1" w:unhideWhenUsed="1"/>
-    <w:lsdException w:name="index heading" w:semiHidden="1" w:unhideWhenUsed="1"/>
-    <w:lsdException w:name="caption" w:semiHidden="1" w:unhideWhenUsed="1"/>
-    <w:lsdException w:name="table of figures" w:semiHidden="1" w:unhideWhenUsed="1"/>
-    <w:lsdException w:name="envelope address" w:semiHidden="1" w:unhideWhenUsed="1"/>
-    <w:lsdException w:name="envelope return" w:semiHidden="1" w:unhideWhenUsed="1"/>
-    <w:lsdException w:name="footnote reference" w:semiHidden="1" w:unhideWhenUsed="1"/>
-    <w:lsdException w:name="annotation reference" w:semiHidden="1" w:unhideWhenUsed="1"/>
-    <w:lsdException w:name="line number" w:semiHidden="1" w:unhideWhenUsed="1"/>
-    <w:lsdException w:name="page number" w:semiHidden="1" w:unhideWhenUsed="1"/>
-    <w:lsdException w:name="endnote reference" w:semiHidden="1" w:unhideWhenUsed="1"/>
-    <w:lsdException w:name="endnote text" w:semiHidden="1" w:unhideWhenUsed="1"/>
-    <w:lsdException w:name="table of authorities" w:semiHidden="1" w:unhideWhenUsed="1"/>
-    <w:lsdException w:name="toa heading" w:semiHidden="1" w:unhideWhenUsed="1"/>
-    <w:lsdException w:name="List" w:semiHidden="1" w:unhideWhenUsed="1"/>
-    <w:lsdException w:name="List 2" w:semiHidden="1" w:unhideWhenUsed="1"/>
-    <w:lsdException w:name="List 3" w:semiHidden="1" w:unhideWhenUsed="1"/>
-    <w:lsdException w:name="List 4" w:semiHidden="1" w:unhideWhenUsed="1"/>
-    <w:lsdException w:name="List 5" w:semiHidden="1" w:unhideWhenUsed="1"/>
-    <w:lsdException w:name="List Bullet 2" w:semiHidden="1" w:unhideWhenUsed="1"/>
-    <w:lsdException w:name="List Bullet 3" w:semiHidden="1" w:unhideWhenUsed="1"/>
-    <w:lsdException w:name="List Bullet 4" w:semiHidden="1" w:unhideWhenUsed="1"/>
-    <w:lsdException w:name="List Bullet 5" w:semiHidden="1" w:unhideWhenUsed="1"/>
-    <w:lsdException w:name="List Number 2" w:semiHidden="1" w:unhideWhenUsed="1"/>
-    <w:lsdException w:name="List Number 3" w:semiHidden="1" w:unhideWhenUsed="1"/>
-    <w:lsdException w:name="List Number 4" w:semiHidden="1" w:unhideWhenUsed="1"/>
-    <w:lsdException w:name="List Number 5" w:semiHidden="1" w:unhideWhenUsed="1"/>
-    <w:lsdException w:name="Closing" w:semiHidden="1" w:unhideWhenUsed="1"/>
-    <w:lsdException w:name="Signature" w:semiHidden="1" w:unhideWhenUsed="1"/>
-    <w:lsdException w:name="Default Paragraph Font" w:semiHidden="1" w:unhideWhenUsed="1"/>
-    <w:lsdException w:name="Body Text" w:semiHidden="1" w:unhideWhenUsed="1"/>
-    <w:lsdException w:name="Body Text Indent" w:semiHidden="1" w:unhideWhenUsed="1"/>
-    <w:lsdException w:name="List Continue" w:semiHidden="1" w:unhideWhenUsed="1"/>
-    <w:lsdException w:name="List Continue 2" w:semiHidden="1" w:unhideWhenUsed="1"/>
-    <w:lsdException w:name="Salutation" w:semiHidden="1" w:unhideWhenUsed="1"/>
-    <w:lsdException w:name="Date" w:semiHidden="1" w:unhideWhenUsed="1"/>
-    <w:lsdException w:name="Body Text First Indent" w:semiHidden="1" w:unhideWhenUsed="1"/>
-    <w:lsdException w:name="Body Text First Indent 2" w:semiHidden="1" w:unhideWhenUsed="1"/>
-    <w:lsdException w:name="Note Heading" w:semiHidden="1" w:unhideWhenUsed="1"/>
-    <w:lsdException w:name="Body Text 2" w:semiHidden="1" w:unhideWhenUsed="1"/>
-    <w:lsdException w:name="Body Text 3" w:semiHidden="1" w:unhideWhenUsed="1"/>
-    <w:lsdException w:name="Body Text Indent 2" w:semiHidden="1" w:unhideWhenUsed="1"/>
-    <w:lsdException w:name="Body Text Indent 3" w:semiHidden="1" w:unhideWhenUsed="1"/>
-    <w:lsdException w:name="Block Text" w:semiHidden="1" w:unhideWhenUsed="1"/>
-    <w:lsdException w:name="Hyperlink" w:semiHidden="1" w:unhideWhenUsed="1"/>
-    <w:lsdException w:name="FollowedHyperlink" w:semiHidden="1" w:unhideWhenUsed="1"/>
-    <w:lsdException w:name="Document Map" w:semiHidden="1" w:unhideWhenUsed="1"/>
-    <w:lsdException w:name="Plain Text" w:semiHidden="1" w:unhideWhenUsed="1"/>
-    <w:lsdException w:name="E-mail Signature" w:semiHidden="1" w:unhideWhenUsed="1"/>
-    <w:lsdException w:name="HTML Top of Form" w:semiHidden="1" w:uiPriority="99" w:unhideWhenUsed="1" w:qFormat="0"/>
-    <w:lsdException w:name="HTML Bottom of Form" w:semiHidden="1" w:uiPriority="99" w:unhideWhenUsed="1" w:qFormat="0"/>
-    <w:lsdException w:name="Normal (Web)" w:semiHidden="1" w:unhideWhenUsed="1"/>
-    <w:lsdException w:name="HTML Acronym" w:semiHidden="1" w:unhideWhenUsed="1"/>
-    <w:lsdException w:name="HTML Address" w:semiHidden="1" w:unhideWhenUsed="1"/>
-    <w:lsdException w:name="HTML Cite" w:semiHidden="1" w:unhideWhenUsed="1"/>
-    <w:lsdException w:name="HTML Code" w:semiHidden="1" w:unhideWhenUsed="1"/>
-    <w:lsdException w:name="HTML Definition" w:semiHidden="1" w:unhideWhenUsed="1"/>
-    <w:lsdException w:name="HTML Keyboard" w:semiHidden="1" w:unhideWhenUsed="1"/>
-    <w:lsdException w:name="HTML Preformatted" w:semiHidden="1" w:unhideWhenUsed="1"/>
-    <w:lsdException w:name="HTML Sample" w:semiHidden="1" w:unhideWhenUsed="1"/>
-    <w:lsdException w:name="HTML Typewriter" w:semiHidden="1" w:unhideWhenUsed="1"/>
-    <w:lsdException w:name="HTML Variable" w:semiHidden="1" w:unhideWhenUsed="1"/>
-    <w:lsdException w:name="Normal Table" w:semiHidden="1" w:unhideWhenUsed="1"/>
-    <w:lsdException w:name="annotation subject" w:semiHidden="1" w:unhideWhenUsed="1"/>
-    <w:lsdException w:name="No List" w:semiHidden="1" w:uiPriority="99" w:unhideWhenUsed="1" w:qFormat="0"/>
-    <w:lsdException w:name="Outline List 1" w:semiHidden="1" w:uiPriority="99" w:unhideWhenUsed="1" w:qFormat="0"/>
-    <w:lsdException w:name="Outline List 2" w:semiHidden="1" w:uiPriority="99" w:unhideWhenUsed="1" w:qFormat="0"/>
-    <w:lsdException w:name="Outline List 3" w:semiHidden="1" w:uiPriority="99" w:unhideWhenUsed="1" w:qFormat="0"/>
-    <w:lsdException w:name="Table Simple 1" w:semiHidden="1" w:unhideWhenUsed="1"/>
-    <w:lsdException w:name="Table Simple 2" w:semiHidden="1" w:unhideWhenUsed="1"/>
-    <w:lsdException w:name="Table Simple 3" w:semiHidden="1" w:unhideWhenUsed="1"/>
-    <w:lsdException w:name="Table Classic 1" w:semiHidden="1" w:unhideWhenUsed="1"/>
-    <w:lsdException w:name="Table Classic 2" w:semiHidden="1" w:unhideWhenUsed="1"/>
-    <w:lsdException w:name="Table Classic 3" w:semiHidden="1" w:unhideWhenUsed="1"/>
-    <w:lsdException w:name="Table Classic 4" w:semiHidden="1" w:unhideWhenUsed="1"/>
-    <w:lsdException w:name="Table Colorful 1" w:semiHidden="1" w:unhideWhenUsed="1"/>
-    <w:lsdException w:name="Table Colorful 2" w:semiHidden="1" w:unhideWhenUsed="1"/>
-    <w:lsdException w:name="Table Colorful 3" w:semiHidden="1" w:unhideWhenUsed="1"/>
-    <w:lsdException w:name="Table Columns 1" w:semiHidden="1" w:unhideWhenUsed="1"/>
-    <w:lsdException w:name="Table Columns 2" w:semiHidden="1" w:unhideWhenUsed="1"/>
-    <w:lsdException w:name="Table Columns 3" w:semiHidden="1" w:unhideWhenUsed="1"/>
-    <w:lsdException w:name="Table Columns 4" w:semiHidden="1" w:unhideWhenUsed="1"/>
-    <w:lsdException w:name="Table Columns 5" w:semiHidden="1" w:unhideWhenUsed="1"/>
-    <w:lsdException w:name="Table Grid 1" w:semiHidden="1" w:unhideWhenUsed="1"/>
-    <w:lsdException w:name="Table Grid 2" w:semiHidden="1" w:unhideWhenUsed="1"/>
-    <w:lsdException w:name="Table Grid 3" w:semiHidden="1" w:unhideWhenUsed="1"/>
-    <w:lsdException w:name="Table Grid 4" w:semiHidden="1" w:unhideWhenUsed="1"/>
-    <w:lsdException w:name="Table Grid 5" w:semiHidden="1" w:unhideWhenUsed="1"/>
-    <w:lsdException w:name="Table Grid 6" w:semiHidden="1" w:unhideWhenUsed="1"/>
-    <w:lsdException w:name="Table Grid 7" w:semiHidden="1" w:unhideWhenUsed="1"/>
-    <w:lsdException w:name="Table Grid 8" w:semiHidden="1" w:unhideWhenUsed="1"/>
-    <w:lsdException w:name="Table List 1" w:semiHidden="1" w:unhideWhenUsed="1"/>
-    <w:lsdException w:name="Table List 2" w:semiHidden="1" w:unhideWhenUsed="1"/>
-    <w:lsdException w:name="Table List 3" w:semiHidden="1" w:unhideWhenUsed="1"/>
-    <w:lsdException w:name="Table List 4" w:semiHidden="1" w:unhideWhenUsed="1"/>
-    <w:lsdException w:name="Table List 5" w:semiHidden="1" w:unhideWhenUsed="1"/>
-    <w:lsdException w:name="Table List 6" w:semiHidden="1" w:unhideWhenUsed="1"/>
-    <w:lsdException w:name="Table List 7" w:semiHidden="1" w:unhideWhenUsed="1"/>
-    <w:lsdException w:name="Table List 8" w:semiHidden="1" w:unhideWhenUsed="1"/>
-    <w:lsdException w:name="Table 3D effects 1" w:semiHidden="1" w:unhideWhenUsed="1"/>
-    <w:lsdException w:name="Table 3D effects 2" w:semiHidden="1" w:unhideWhenUsed="1"/>
-    <w:lsdException w:name="Table 3D effects 3" w:semiHidden="1" w:unhideWhenUsed="1"/>
-    <w:lsdException w:name="Table Contemporary" w:semiHidden="1" w:unhideWhenUsed="1"/>
-    <w:lsdException w:name="Table Elegant" w:semiHidden="1" w:unhideWhenUsed="1"/>
-    <w:lsdException w:name="Table Professional" w:semiHidden="1" w:unhideWhenUsed="1"/>
-    <w:lsdException w:name="Table Subtle 1" w:semiHidden="1" w:unhideWhenUsed="1"/>
-    <w:lsdException w:name="Table Subtle 2" w:semiHidden="1" w:unhideWhenUsed="1"/>
-    <w:lsdException w:name="Table Web 1" w:semiHidden="1" w:unhideWhenUsed="1"/>
-    <w:lsdException w:name="Table Web 2" w:semiHidden="1" w:unhideWhenUsed="1"/>
-    <w:lsdException w:name="Table Web 3" w:semiHidden="1" w:unhideWhenUsed="1"/>
-    <w:lsdException w:name="Table Theme" w:semiHidden="1" w:unhideWhenUsed="1"/>
-    <w:lsdException w:name="Placeholder Text" w:semiHidden="1" w:uiPriority="99" w:qFormat="0"/>
-    <w:lsdException w:name="No Spacing" w:uiPriority="99" w:qFormat="0"/>
-    <w:lsdException w:name="Light Shading" w:uiPriority="60"/>
-    <w:lsdException w:name="Light List" w:uiPriority="61"/>
-    <w:lsdException w:name="Light Grid" w:uiPriority="62"/>
-    <w:lsdException w:name="Medium Shading 1" w:uiPriority="63"/>
-    <w:lsdException w:name="Medium Shading 2" w:uiPriority="64"/>
-    <w:lsdException w:name="Medium List 1" w:uiPriority="65"/>
-    <w:lsdException w:name="Medium List 2" w:uiPriority="66"/>
-    <w:lsdException w:name="Medium Grid 1" w:uiPriority="67"/>
-    <w:lsdException w:name="Medium Grid 2" w:uiPriority="68"/>
-    <w:lsdException w:name="Medium Grid 3" w:uiPriority="69"/>
-    <w:lsdException w:name="Dark List" w:uiPriority="70"/>
-    <w:lsdException w:name="Colorful Shading" w:uiPriority="71"/>
-    <w:lsdException w:name="Colorful List" w:uiPriority="72"/>
-    <w:lsdException w:name="Colorful Grid" w:uiPriority="73"/>
-    <w:lsdException w:name="Light Shading Accent 1" w:uiPriority="60"/>
-    <w:lsdException w:name="Light List Accent 1" w:uiPriority="61"/>
-    <w:lsdException w:name="Light Grid Accent 1" w:uiPriority="62"/>
-    <w:lsdException w:name="Medium Shading 1 Accent 1" w:uiPriority="63"/>
-    <w:lsdException w:name="Medium Shading 2 Accent 1" w:uiPriority="64"/>
-    <w:lsdException w:name="Medium List 1 Accent 1" w:uiPriority="65"/>
-    <w:lsdException w:name="Revision" w:semiHidden="1" w:uiPriority="99" w:qFormat="0"/>
-    <w:lsdException w:name="List Paragraph" w:uiPriority="99" w:qFormat="0"/>
-    <w:lsdException w:name="Quote" w:uiPriority="99" w:qFormat="0"/>
-    <w:lsdException w:name="Intense Quote" w:uiPriority="99" w:qFormat="0"/>
-    <w:lsdException w:name="Medium List 2 Accent 1" w:uiPriority="66"/>
-    <w:lsdException w:name="Medium Grid 1 Accent 1" w:uiPriority="67"/>
-    <w:lsdException w:name="Medium Grid 2 Accent 1" w:uiPriority="68"/>
-    <w:lsdException w:name="Medium Grid 3 Accent 1" w:uiPriority="69"/>
-    <w:lsdException w:name="Dark List Accent 1" w:uiPriority="70"/>
-    <w:lsdException w:name="Colorful Shading Accent 1" w:uiPriority="71"/>
-    <w:lsdException w:name="Colorful List Accent 1" w:uiPriority="72"/>
-    <w:lsdException w:name="Colorful Grid Accent 1" w:uiPriority="73"/>
-    <w:lsdException w:name="Light Shading Accent 2" w:uiPriority="60"/>
-    <w:lsdException w:name="Light List Accent 2" w:uiPriority="61"/>
-    <w:lsdException w:name="Light Grid Accent 2" w:uiPriority="62"/>
-    <w:lsdException w:name="Medium Shading 1 Accent 2" w:uiPriority="63"/>
-    <w:lsdException w:name="Medium Shading 2 Accent 2" w:uiPriority="64"/>
-    <w:lsdException w:name="Medium List 1 Accent 2" w:uiPriority="65"/>
-    <w:lsdException w:name="Medium List 2 Accent 2" w:uiPriority="66"/>
-    <w:lsdException w:name="Medium Grid 1 Accent 2" w:uiPriority="67"/>
-    <w:lsdException w:name="Medium Grid 2 Accent 2" w:uiPriority="68"/>
-    <w:lsdException w:name="Medium Grid 3 Accent 2" w:uiPriority="69"/>
-    <w:lsdException w:name="Dark List Accent 2" w:uiPriority="70"/>
-    <w:lsdException w:name="Colorful Shading Accent 2" w:uiPriority="71"/>
-    <w:lsdException w:name="Colorful List Accent 2" w:uiPriority="72"/>
-    <w:lsdException w:name="Colorful Grid Accent 2" w:uiPriority="73"/>
-    <w:lsdException w:name="Light Shading Accent 3" w:uiPriority="60"/>
-    <w:lsdException w:name="Light List Accent 3" w:uiPriority="61"/>
-    <w:lsdException w:name="Light Grid Accent 3" w:uiPriority="62"/>
-    <w:lsdException w:name="Medium Shading 1 Accent 3" w:uiPriority="63"/>
-    <w:lsdException w:name="Medium Shading 2 Accent 3" w:uiPriority="64"/>
-    <w:lsdException w:name="Medium List 1 Accent 3" w:uiPriority="65"/>
-    <w:lsdException w:name="Medium List 2 Accent 3" w:uiPriority="66"/>
-    <w:lsdException w:name="Medium Grid 1 Accent 3" w:uiPriority="67"/>
-    <w:lsdException w:name="Medium Grid 2 Accent 3" w:uiPriority="68"/>
-    <w:lsdException w:name="Medium Grid 3 Accent 3" w:uiPriority="69"/>
-    <w:lsdException w:name="Dark List Accent 3" w:uiPriority="70"/>
-    <w:lsdException w:name="Colorful Shading Accent 3" w:uiPriority="71"/>
-    <w:lsdException w:name="Colorful List Accent 3" w:uiPriority="72"/>
-    <w:lsdException w:name="Colorful Grid Accent 3" w:uiPriority="73"/>
-    <w:lsdException w:name="Light Shading Accent 4" w:uiPriority="60"/>
-    <w:lsdException w:name="Light List Accent 4" w:uiPriority="61"/>
-    <w:lsdException w:name="Light Grid Accent 4" w:uiPriority="62"/>
-    <w:lsdException w:name="Medium Shading 1 Accent 4" w:uiPriority="63"/>
-    <w:lsdException w:name="Medium Shading 2 Accent 4" w:uiPriority="64"/>
-    <w:lsdException w:name="Medium List 1 Accent 4" w:uiPriority="65"/>
-    <w:lsdException w:name="Medium List 2 Accent 4" w:uiPriority="66"/>
-    <w:lsdException w:name="Medium Grid 1 Accent 4" w:uiPriority="67"/>
-    <w:lsdException w:name="Medium Grid 2 Accent 4" w:uiPriority="68"/>
-    <w:lsdException w:name="Medium Grid 3 Accent 4" w:uiPriority="69"/>
-    <w:lsdException w:name="Dark List Accent 4" w:uiPriority="70"/>
-    <w:lsdException w:name="Colorful Shading Accent 4" w:uiPriority="71"/>
-    <w:lsdException w:name="Colorful List Accent 4" w:uiPriority="72"/>
-    <w:lsdException w:name="Colorful Grid Accent 4" w:uiPriority="73"/>
-    <w:lsdException w:name="Light Shading Accent 5" w:uiPriority="60"/>
-    <w:lsdException w:name="Light List Accent 5" w:uiPriority="61"/>
-    <w:lsdException w:name="Light Grid Accent 5" w:uiPriority="62"/>
-    <w:lsdException w:name="Medium Shading 1 Accent 5" w:uiPriority="63"/>
-    <w:lsdException w:name="Medium Shading 2 Accent 5" w:uiPriority="64"/>
-    <w:lsdException w:name="Medium List 1 Accent 5" w:uiPriority="65"/>
-    <w:lsdException w:name="Medium List 2 Accent 5" w:uiPriority="66"/>
-    <w:lsdException w:name="Medium Grid 1 Accent 5" w:uiPriority="67"/>
-    <w:lsdException w:name="Medium Grid 2 Accent 5" w:uiPriority="68"/>
-    <w:lsdException w:name="Medium Grid 3 Accent 5" w:uiPriority="69"/>
-    <w:lsdException w:name="Dark List Accent 5" w:uiPriority="70"/>
-    <w:lsdException w:name="Colorful Shading Accent 5" w:uiPriority="71"/>
-    <w:lsdException w:name="Colorful List Accent 5" w:uiPriority="72"/>
-    <w:lsdException w:name="Colorful Grid Accent 5" w:uiPriority="73"/>
-    <w:lsdException w:name="Light Shading Accent 6" w:uiPriority="60"/>
-    <w:lsdException w:name="Light List Accent 6" w:uiPriority="61"/>
-    <w:lsdException w:name="Light Grid Accent 6" w:uiPriority="62"/>
-    <w:lsdException w:name="Medium Shading 1 Accent 6" w:uiPriority="63"/>
-    <w:lsdException w:name="Medium Shading 2 Accent 6" w:uiPriority="64"/>
-    <w:lsdException w:name="Medium List 1 Accent 6" w:uiPriority="65"/>
-    <w:lsdException w:name="Medium List 2 Accent 6" w:uiPriority="66"/>
-    <w:lsdException w:name="Medium Grid 1 Accent 6" w:uiPriority="67"/>
-    <w:lsdException w:name="Medium Grid 2 Accent 6" w:uiPriority="68"/>
-    <w:lsdException w:name="Medium Grid 3 Accent 6" w:uiPriority="69"/>
-    <w:lsdException w:name="Dark List Accent 6" w:uiPriority="70"/>
-    <w:lsdException w:name="Colorful Shading Accent 6" w:uiPriority="71"/>
-    <w:lsdException w:name="Colorful List Accent 6" w:uiPriority="72"/>
-    <w:lsdException w:name="Colorful Grid Accent 6" w:uiPriority="73"/>
-    <w:lsdException w:name="Subtle Emphasis" w:uiPriority="19"/>
-    <w:lsdException w:name="Intense Emphasis" w:uiPriority="21"/>
-    <w:lsdException w:name="Subtle Reference" w:uiPriority="31"/>
-    <w:lsdException w:name="Intense Reference" w:uiPriority="32"/>
-    <w:lsdException w:name="Book Title" w:uiPriority="33"/>
-    <w:lsdException w:name="Bibliography" w:semiHidden="1" w:uiPriority="37" w:unhideWhenUsed="1" w:qFormat="0"/>
-    <w:lsdException w:name="TOC Heading" w:semiHidden="1" w:uiPriority="39" w:unhideWhenUsed="1"/>
-    <w:lsdException w:name="Plain Table 1" w:uiPriority="41" w:qFormat="0"/>
-    <w:lsdException w:name="Plain Table 2" w:uiPriority="42" w:qFormat="0"/>
-    <w:lsdException w:name="Plain Table 3" w:uiPriority="43" w:qFormat="0"/>
-    <w:lsdException w:name="Plain Table 4" w:uiPriority="44" w:qFormat="0"/>
-    <w:lsdException w:name="Plain Table 5" w:uiPriority="45" w:qFormat="0"/>
-    <w:lsdException w:name="Grid Table Light" w:uiPriority="40" w:qFormat="0"/>
-    <w:lsdException w:name="Grid Table 1 Light" w:uiPriority="46" w:qFormat="0"/>
-    <w:lsdException w:name="Grid Table 2" w:uiPriority="47" w:qFormat="0"/>
-    <w:lsdException w:name="Grid Table 3" w:uiPriority="48" w:qFormat="0"/>
-    <w:lsdException w:name="Grid Table 4" w:uiPriority="49" w:qFormat="0"/>
-    <w:lsdException w:name="Grid Table 5 Dark" w:uiPriority="50" w:qFormat="0"/>
-    <w:lsdException w:name="Grid Table 6 Colorful" w:uiPriority="51" w:qFormat="0"/>
-    <w:lsdException w:name="Grid Table 7 Colorful" w:uiPriority="52" w:qFormat="0"/>
-    <w:lsdException w:name="Grid Table 1 Light Accent 1" w:uiPriority="46" w:qFormat="0"/>
-    <w:lsdException w:name="Grid Table 2 Accent 1" w:uiPriority="47" w:qFormat="0"/>
-    <w:lsdException w:name="Grid Table 3 Accent 1" w:uiPriority="48" w:qFormat="0"/>
-    <w:lsdException w:name="Grid Table 4 Accent 1" w:uiPriority="49" w:qFormat="0"/>
-    <w:lsdException w:name="Grid Table 5 Dark Accent 1" w:uiPriority="50" w:qFormat="0"/>
-    <w:lsdException w:name="Grid Table 6 Colorful Accent 1" w:uiPriority="51" w:qFormat="0"/>
-    <w:lsdException w:name="Grid Table 7 Colorful Accent 1" w:uiPriority="52" w:qFormat="0"/>
-    <w:lsdException w:name="Grid Table 1 Light Accent 2" w:uiPriority="46" w:qFormat="0"/>
-    <w:lsdException w:name="Grid Table 2 Accent 2" w:uiPriority="47" w:qFormat="0"/>
-    <w:lsdException w:name="Grid Table 3 Accent 2" w:uiPriority="48" w:qFormat="0"/>
-    <w:lsdException w:name="Grid Table 4 Accent 2" w:uiPriority="49" w:qFormat="0"/>
-    <w:lsdException w:name="Grid Table 5 Dark Accent 2" w:uiPriority="50" w:qFormat="0"/>
-    <w:lsdException w:name="Grid Table 6 Colorful Accent 2" w:uiPriority="51" w:qFormat="0"/>
-    <w:lsdException w:name="Grid Table 7 Colorful Accent 2" w:uiPriority="52" w:qFormat="0"/>
-    <w:lsdException w:name="Grid Table 1 Light Accent 3" w:uiPriority="46" w:qFormat="0"/>
-    <w:lsdException w:name="Grid Table 2 Accent 3" w:uiPriority="47" w:qFormat="0"/>
-    <w:lsdException w:name="Grid Table 3 Accent 3" w:uiPriority="48" w:qFormat="0"/>
-    <w:lsdException w:name="Grid Table 4 Accent 3" w:uiPriority="49" w:qFormat="0"/>
-    <w:lsdException w:name="Grid Table 5 Dark Accent 3" w:uiPriority="50" w:qFormat="0"/>
-    <w:lsdException w:name="Grid Table 6 Colorful Accent 3" w:uiPriority="51" w:qFormat="0"/>
-    <w:lsdException w:name="Grid Table 7 Colorful Accent 3" w:uiPriority="52" w:qFormat="0"/>
-    <w:lsdException w:name="Grid Table 1 Light Accent 4" w:uiPriority="46" w:qFormat="0"/>
-    <w:lsdException w:name="Grid Table 2 Accent 4" w:uiPriority="47" w:qFormat="0"/>
-    <w:lsdException w:name="Grid Table 3 Accent 4" w:uiPriority="48" w:qFormat="0"/>
-    <w:lsdException w:name="Grid Table 4 Accent 4" w:uiPriority="49" w:qFormat="0"/>
-    <w:lsdException w:name="Grid Table 5 Dark Accent 4" w:uiPriority="50" w:qFormat="0"/>
-    <w:lsdException w:name="Grid Table 6 Colorful Accent 4" w:uiPriority="51" w:qFormat="0"/>
-    <w:lsdException w:name="Grid Table 7 Colorful Accent 4" w:uiPriority="52" w:qFormat="0"/>
-    <w:lsdException w:name="Grid Table 1 Light Accent 5" w:uiPriority="46" w:qFormat="0"/>
-    <w:lsdException w:name="Grid Table 2 Accent 5" w:uiPriority="47" w:qFormat="0"/>
-    <w:lsdException w:name="Grid Table 3 Accent 5" w:uiPriority="48" w:qFormat="0"/>
-    <w:lsdException w:name="Grid Table 4 Accent 5" w:uiPriority="49" w:qFormat="0"/>
-    <w:lsdException w:name="Grid Table 5 Dark Accent 5" w:uiPriority="50" w:qFormat="0"/>
-    <w:lsdException w:name="Grid Table 6 Colorful Accent 5" w:uiPriority="51" w:qFormat="0"/>
-    <w:lsdException w:name="Grid Table 7 Colorful Accent 5" w:uiPriority="52" w:qFormat="0"/>
-    <w:lsdException w:name="Grid Table 1 Light Accent 6" w:uiPriority="46" w:qFormat="0"/>
-    <w:lsdException w:name="Grid Table 2 Accent 6" w:uiPriority="47" w:qFormat="0"/>
-    <w:lsdException w:name="Grid Table 3 Accent 6" w:uiPriority="48" w:qFormat="0"/>
-    <w:lsdException w:name="Grid Table 4 Accent 6" w:uiPriority="49" w:qFormat="0"/>
-    <w:lsdException w:name="Grid Table 5 Dark Accent 6" w:uiPriority="50" w:qFormat="0"/>
-    <w:lsdException w:name="Grid Table 6 Colorful Accent 6" w:uiPriority="51" w:qFormat="0"/>
-    <w:lsdException w:name="Grid Table 7 Colorful Accent 6" w:uiPriority="52" w:qFormat="0"/>
-    <w:lsdException w:name="List Table 1 Light" w:uiPriority="46" w:qFormat="0"/>
-    <w:lsdException w:name="List Table 2" w:uiPriority="47" w:qFormat="0"/>
-    <w:lsdException w:name="List Table 3" w:uiPriority="48" w:qFormat="0"/>
-    <w:lsdException w:name="List Table 4" w:uiPriority="49" w:qFormat="0"/>
-    <w:lsdException w:name="List Table 5 Dark" w:uiPriority="50" w:qFormat="0"/>
-    <w:lsdException w:name="List Table 6 Colorful" w:uiPriority="51" w:qFormat="0"/>
-    <w:lsdException w:name="List Table 7 Colorful" w:uiPriority="52" w:qFormat="0"/>
-    <w:lsdException w:name="List Table 1 Light Accent 1" w:uiPriority="46" w:qFormat="0"/>
-    <w:lsdException w:name="List Table 2 Accent 1" w:uiPriority="47" w:qFormat="0"/>
-    <w:lsdException w:name="List Table 3 Accent 1" w:uiPriority="48" w:qFormat="0"/>
-    <w:lsdException w:name="List Table 4 Accent 1" w:uiPriority="49" w:qFormat="0"/>
-    <w:lsdException w:name="List Table 5 Dark Accent 1" w:uiPriority="50" w:qFormat="0"/>
-    <w:lsdException w:name="List Table 6 Colorful Accent 1" w:uiPriority="51" w:qFormat="0"/>
-    <w:lsdException w:name="List Table 7 Colorful Accent 1" w:uiPriority="52" w:qFormat="0"/>
-    <w:lsdException w:name="List Table 1 Light Accent 2" w:uiPriority="46" w:qFormat="0"/>
-    <w:lsdException w:name="List Table 2 Accent 2" w:uiPriority="47" w:qFormat="0"/>
-    <w:lsdException w:name="List Table 3 Accent 2" w:uiPriority="48" w:qFormat="0"/>
-    <w:lsdException w:name="List Table 4 Accent 2" w:uiPriority="49" w:qFormat="0"/>
-    <w:lsdException w:name="List Table 5 Dark Accent 2" w:uiPriority="50" w:qFormat="0"/>
-    <w:lsdException w:name="List Table 6 Colorful Accent 2" w:uiPriority="51" w:qFormat="0"/>
-    <w:lsdException w:name="List Table 7 Colorful Accent 2" w:uiPriority="52" w:qFormat="0"/>
-    <w:lsdException w:name="List Table 1 Light Accent 3" w:uiPriority="46" w:qFormat="0"/>
-    <w:lsdException w:name="List Table 2 Accent 3" w:uiPriority="47" w:qFormat="0"/>
-    <w:lsdException w:name="List Table 3 Accent 3" w:uiPriority="48" w:qFormat="0"/>
-    <w:lsdException w:name="List Table 4 Accent 3" w:uiPriority="49" w:qFormat="0"/>
-    <w:lsdException w:name="List Table 5 Dark Accent 3" w:uiPriority="50" w:qFormat="0"/>
-    <w:lsdException w:name="List Table 6 Colorful Accent 3" w:uiPriority="51" w:qFormat="0"/>
-    <w:lsdException w:name="List Table 7 Colorful Accent 3" w:uiPriority="52" w:qFormat="0"/>
-    <w:lsdException w:name="List Table 1 Light Accent 4" w:uiPriority="46" w:qFormat="0"/>
-    <w:lsdException w:name="List Table 2 Accent 4" w:uiPriority="47" w:qFormat="0"/>
-    <w:lsdException w:name="List Table 3 Accent 4" w:uiPriority="48" w:qFormat="0"/>
-    <w:lsdException w:name="List Table 4 Accent 4" w:uiPriority="49" w:qFormat="0"/>
-    <w:lsdException w:name="List Table 5 Dark Accent 4" w:uiPriority="50" w:qFormat="0"/>
-    <w:lsdException w:name="List Table 6 Colorful Accent 4" w:uiPriority="51" w:qFormat="0"/>
-    <w:lsdException w:name="List Table 7 Colorful Accent 4" w:uiPriority="52" w:qFormat="0"/>
-    <w:lsdException w:name="List Table 1 Light Accent 5" w:uiPriority="46" w:qFormat="0"/>
-    <w:lsdException w:name="List Table 2 Accent 5" w:uiPriority="47" w:qFormat="0"/>
-    <w:lsdException w:name="List Table 3 Accent 5" w:uiPriority="48" w:qFormat="0"/>
-    <w:lsdException w:name="List Table 4 Accent 5" w:uiPriority="49" w:qFormat="0"/>
-    <w:lsdException w:name="List Table 5 Dark Accent 5" w:uiPriority="50" w:qFormat="0"/>
-    <w:lsdException w:name="List Table 6 Colorful Accent 5" w:uiPriority="51" w:qFormat="0"/>
-    <w:lsdException w:name="List Table 7 Colorful Accent 5" w:uiPriority="52" w:qFormat="0"/>
-    <w:lsdException w:name="List Table 1 Light Accent 6" w:uiPriority="46" w:qFormat="0"/>
-    <w:lsdException w:name="List Table 2 Accent 6" w:uiPriority="47" w:qFormat="0"/>
-    <w:lsdException w:name="List Table 3 Accent 6" w:uiPriority="48" w:qFormat="0"/>
-    <w:lsdException w:name="List Table 4 Accent 6" w:uiPriority="49" w:qFormat="0"/>
-    <w:lsdException w:name="List Table 5 Dark Accent 6" w:uiPriority="50" w:qFormat="0"/>
-    <w:lsdException w:name="List Table 6 Colorful Accent 6" w:uiPriority="51" w:qFormat="0"/>
-    <w:lsdException w:name="List Table 7 Colorful Accent 6" w:uiPriority="52" w:qFormat="0"/>
-    <w:lsdException w:name="Mention" w:semiHidden="1" w:uiPriority="99" w:unhideWhenUsed="1" w:qFormat="0"/>
-    <w:lsdException w:name="Smart Hyperlink" w:semiHidden="1" w:uiPriority="99" w:unhideWhenUsed="1" w:qFormat="0"/>
-    <w:lsdException w:name="Hashtag" w:semiHidden="1" w:uiPriority="99" w:unhideWhenUsed="1" w:qFormat="0"/>
-    <w:lsdException w:name="Unresolved Mention" w:semiHidden="1" w:uiPriority="99" w:unhideWhenUsed="1" w:qFormat="0"/>
+  <w:latentStyles w:defLockedState="0" w:defUIPriority="0" w:defSemiHidden="1" w:defUnhideWhenUsed="1" w:defQFormat="1" w:count="267">
+    <w:lsdException w:name="Normal" w:semiHidden="0" w:unhideWhenUsed="0"/>
+    <w:lsdException w:name="heading 1" w:semiHidden="0" w:unhideWhenUsed="0"/>
+    <w:lsdException w:name="macro" w:semiHidden="0" w:unhideWhenUsed="0"/>
+    <w:lsdException w:name="List Bullet" w:semiHidden="0" w:unhideWhenUsed="0"/>
+    <w:lsdException w:name="List Number" w:semiHidden="0" w:unhideWhenUsed="0"/>
+    <w:lsdException w:name="Title" w:semiHidden="0" w:unhideWhenUsed="0"/>
+    <w:lsdException w:name="List Continue 3" w:semiHidden="0" w:unhideWhenUsed="0"/>
+    <w:lsdException w:name="List Continue 4" w:semiHidden="0" w:unhideWhenUsed="0"/>
+    <w:lsdException w:name="List Continue 5" w:semiHidden="0" w:unhideWhenUsed="0"/>
+    <w:lsdException w:name="Message Header" w:semiHidden="0" w:unhideWhenUsed="0"/>
+    <w:lsdException w:name="Subtitle" w:semiHidden="0" w:unhideWhenUsed="0"/>
+    <w:lsdException w:name="Strong" w:semiHidden="0" w:unhideWhenUsed="0"/>
+    <w:lsdException w:name="Emphasis" w:semiHidden="0" w:unhideWhenUsed="0"/>
+    <w:lsdException w:name="HTML Top of Form" w:uiPriority="99" w:qFormat="0"/>
+    <w:lsdException w:name="HTML Bottom of Form" w:uiPriority="99" w:qFormat="0"/>
+    <w:lsdException w:name="No List" w:uiPriority="99" w:qFormat="0"/>
+    <w:lsdException w:name="Outline List 1" w:uiPriority="99" w:qFormat="0"/>
+    <w:lsdException w:name="Outline List 2" w:uiPriority="99" w:qFormat="0"/>
+    <w:lsdException w:name="Outline List 3" w:uiPriority="99" w:qFormat="0"/>
+    <w:lsdException w:name="Balloon Text" w:semiHidden="0" w:unhideWhenUsed="0"/>
+    <w:lsdException w:name="Table Grid" w:semiHidden="0" w:unhideWhenUsed="0"/>
+    <w:lsdException w:name="Placeholder Text" w:uiPriority="99" w:unhideWhenUsed="0" w:qFormat="0"/>
+    <w:lsdException w:name="No Spacing" w:semiHidden="0" w:uiPriority="99" w:unhideWhenUsed="0" w:qFormat="0"/>
+    <w:lsdException w:name="Light Shading" w:semiHidden="0" w:uiPriority="60" w:unhideWhenUsed="0"/>
+    <w:lsdException w:name="Light List" w:semiHidden="0" w:uiPriority="61" w:unhideWhenUsed="0"/>
+    <w:lsdException w:name="Light Grid" w:semiHidden="0" w:uiPriority="62" w:unhideWhenUsed="0"/>
+    <w:lsdException w:name="Medium Shading 1" w:semiHidden="0" w:uiPriority="63" w:unhideWhenUsed="0"/>
+    <w:lsdException w:name="Medium Shading 2" w:semiHidden="0" w:uiPriority="64" w:unhideWhenUsed="0"/>
+    <w:lsdException w:name="Medium List 1" w:semiHidden="0" w:uiPriority="65" w:unhideWhenUsed="0"/>
+    <w:lsdException w:name="Medium List 2" w:semiHidden="0" w:uiPriority="66" w:unhideWhenUsed="0"/>
+    <w:lsdException w:name="Medium Grid 1" w:semiHidden="0" w:uiPriority="67" w:unhideWhenUsed="0"/>
+    <w:lsdException w:name="Medium Grid 2" w:semiHidden="0" w:uiPriority="68" w:unhideWhenUsed="0"/>
+    <w:lsdException w:name="Medium Grid 3" w:semiHidden="0" w:uiPriority="69" w:unhideWhenUsed="0"/>
+    <w:lsdException w:name="Dark List" w:semiHidden="0" w:uiPriority="70" w:unhideWhenUsed="0"/>
+    <w:lsdException w:name="Colorful Shading" w:semiHidden="0" w:uiPriority="71" w:unhideWhenUsed="0"/>
+    <w:lsdException w:name="Colorful List" w:semiHidden="0" w:uiPriority="72" w:unhideWhenUsed="0"/>
+    <w:lsdException w:name="Colorful Grid" w:semiHidden="0" w:uiPriority="73" w:unhideWhenUsed="0"/>
+    <w:lsdException w:name="Light Shading Accent 1" w:semiHidden="0" w:uiPriority="60" w:unhideWhenUsed="0"/>
+    <w:lsdException w:name="Light List Accent 1" w:semiHidden="0" w:uiPriority="61" w:unhideWhenUsed="0"/>
+    <w:lsdException w:name="Light Grid Accent 1" w:semiHidden="0" w:uiPriority="62" w:unhideWhenUsed="0"/>
+    <w:lsdException w:name="Medium Shading 1 Accent 1" w:semiHidden="0" w:uiPriority="63" w:unhideWhenUsed="0"/>
+    <w:lsdException w:name="Medium Shading 2 Accent 1" w:semiHidden="0" w:uiPriority="64" w:unhideWhenUsed="0"/>
+    <w:lsdException w:name="Medium List 1 Accent 1" w:semiHidden="0" w:uiPriority="65" w:unhideWhenUsed="0"/>
+    <w:lsdException w:name="Revision" w:uiPriority="99" w:unhideWhenUsed="0" w:qFormat="0"/>
+    <w:lsdException w:name="List Paragraph" w:semiHidden="0" w:uiPriority="99" w:unhideWhenUsed="0" w:qFormat="0"/>
+    <w:lsdException w:name="Quote" w:semiHidden="0" w:uiPriority="99" w:unhideWhenUsed="0" w:qFormat="0"/>
+    <w:lsdException w:name="Intense Quote" w:semiHidden="0" w:uiPriority="99" w:unhideWhenUsed="0" w:qFormat="0"/>
+    <w:lsdException w:name="Medium List 2 Accent 1" w:semiHidden="0" w:uiPriority="66" w:unhideWhenUsed="0"/>
+    <w:lsdException w:name="Medium Grid 1 Accent 1" w:semiHidden="0" w:uiPriority="67" w:unhideWhenUsed="0"/>
+    <w:lsdException w:name="Medium Grid 2 Accent 1" w:semiHidden="0" w:uiPriority="68" w:unhideWhenUsed="0"/>
+    <w:lsdException w:name="Medium Grid 3 Accent 1" w:semiHidden="0" w:uiPriority="69" w:unhideWhenUsed="0"/>
+    <w:lsdException w:name="Dark List Accent 1" w:semiHidden="0" w:uiPriority="70" w:unhideWhenUsed="0"/>
+    <w:lsdException w:name="Colorful Shading Accent 1" w:semiHidden="0" w:uiPriority="71" w:unhideWhenUsed="0"/>
+    <w:lsdException w:name="Colorful List Accent 1" w:semiHidden="0" w:uiPriority="72" w:unhideWhenUsed="0"/>
+    <w:lsdException w:name="Colorful Grid Accent 1" w:semiHidden="0" w:uiPriority="73" w:unhideWhenUsed="0"/>
+    <w:lsdException w:name="Light Shading Accent 2" w:semiHidden="0" w:uiPriority="60" w:unhideWhenUsed="0"/>
+    <w:lsdException w:name="Light List Accent 2" w:semiHidden="0" w:uiPriority="61" w:unhideWhenUsed="0"/>
+    <w:lsdException w:name="Light Grid Accent 2" w:semiHidden="0" w:uiPriority="62" w:unhideWhenUsed="0"/>
+    <w:lsdException w:name="Medium Shading 1 Accent 2" w:semiHidden="0" w:uiPriority="63" w:unhideWhenUsed="0"/>
+    <w:lsdException w:name="Medium Shading 2 Accent 2" w:semiHidden="0" w:uiPriority="64" w:unhideWhenUsed="0"/>
+    <w:lsdException w:name="Medium List 1 Accent 2" w:semiHidden="0" w:uiPriority="65" w:unhideWhenUsed="0"/>
+    <w:lsdException w:name="Medium List 2 Accent 2" w:semiHidden="0" w:uiPriority="66" w:unhideWhenUsed="0"/>
+    <w:lsdException w:name="Medium Grid 1 Accent 2" w:semiHidden="0" w:uiPriority="67" w:unhideWhenUsed="0"/>
+    <w:lsdException w:name="Medium Grid 2 Accent 2" w:semiHidden="0" w:uiPriority="68" w:unhideWhenUsed="0"/>
+    <w:lsdException w:name="Medium Grid 3 Accent 2" w:semiHidden="0" w:uiPriority="69" w:unhideWhenUsed="0"/>
+    <w:lsdException w:name="Dark List Accent 2" w:semiHidden="0" w:uiPriority="70" w:unhideWhenUsed="0"/>
+    <w:lsdException w:name="Colorful Shading Accent 2" w:semiHidden="0" w:uiPriority="71" w:unhideWhenUsed="0"/>
+    <w:lsdException w:name="Colorful List Accent 2" w:semiHidden="0" w:uiPriority="72" w:unhideWhenUsed="0"/>
+    <w:lsdException w:name="Colorful Grid Accent 2" w:semiHidden="0" w:uiPriority="73" w:unhideWhenUsed="0"/>
+    <w:lsdException w:name="Light Shading Accent 3" w:semiHidden="0" w:uiPriority="60" w:unhideWhenUsed="0"/>
+    <w:lsdException w:name="Light List Accent 3" w:semiHidden="0" w:uiPriority="61" w:unhideWhenUsed="0"/>
+    <w:lsdException w:name="Light Grid Accent 3" w:semiHidden="0" w:uiPriority="62" w:unhideWhenUsed="0"/>
+    <w:lsdException w:name="Medium Shading 1 Accent 3" w:semiHidden="0" w:uiPriority="63" w:unhideWhenUsed="0"/>
+    <w:lsdException w:name="Medium Shading 2 Accent 3" w:semiHidden="0" w:uiPriority="64" w:unhideWhenUsed="0"/>
+    <w:lsdException w:name="Medium List 1 Accent 3" w:semiHidden="0" w:uiPriority="65" w:unhideWhenUsed="0"/>
+    <w:lsdException w:name="Medium List 2 Accent 3" w:semiHidden="0" w:uiPriority="66" w:unhideWhenUsed="0"/>
+    <w:lsdException w:name="Medium Grid 1 Accent 3" w:semiHidden="0" w:uiPriority="67" w:unhideWhenUsed="0"/>
+    <w:lsdException w:name="Medium Grid 2 Accent 3" w:semiHidden="0" w:uiPriority="68" w:unhideWhenUsed="0"/>
+    <w:lsdException w:name="Medium Grid 3 Accent 3" w:semiHidden="0" w:uiPriority="69" w:unhideWhenUsed="0"/>
+    <w:lsdException w:name="Dark List Accent 3" w:semiHidden="0" w:uiPriority="70" w:unhideWhenUsed="0"/>
+    <w:lsdException w:name="Colorful Shading Accent 3" w:semiHidden="0" w:uiPriority="71" w:unhideWhenUsed="0"/>
+    <w:lsdException w:name="Colorful List Accent 3" w:semiHidden="0" w:uiPriority="72" w:unhideWhenUsed="0"/>
+    <w:lsdException w:name="Colorful Grid Accent 3" w:semiHidden="0" w:uiPriority="73" w:unhideWhenUsed="0"/>
+    <w:lsdException w:name="Light Shading Accent 4" w:semiHidden="0" w:uiPriority="60" w:unhideWhenUsed="0"/>
+    <w:lsdException w:name="Light List Accent 4" w:semiHidden="0" w:uiPriority="61" w:unhideWhenUsed="0"/>
+    <w:lsdException w:name="Light Grid Accent 4" w:semiHidden="0" w:uiPriority="62" w:unhideWhenUsed="0"/>
+    <w:lsdException w:name="Medium Shading 1 Accent 4" w:semiHidden="0" w:uiPriority="63" w:unhideWhenUsed="0"/>
+    <w:lsdException w:name="Medium Shading 2 Accent 4" w:semiHidden="0" w:uiPriority="64" w:unhideWhenUsed="0"/>
+    <w:lsdException w:name="Medium List 1 Accent 4" w:semiHidden="0" w:uiPriority="65" w:unhideWhenUsed="0"/>
+    <w:lsdException w:name="Medium List 2 Accent 4" w:semiHidden="0" w:uiPriority="66" w:unhideWhenUsed="0"/>
+    <w:lsdException w:name="Medium Grid 1 Accent 4" w:semiHidden="0" w:uiPriority="67" w:unhideWhenUsed="0"/>
+    <w:lsdException w:name="Medium Grid 2 Accent 4" w:semiHidden="0" w:uiPriority="68" w:unhideWhenUsed="0"/>
+    <w:lsdException w:name="Medium Grid 3 Accent 4" w:semiHidden="0" w:uiPriority="69" w:unhideWhenUsed="0"/>
+    <w:lsdException w:name="Dark List Accent 4" w:semiHidden="0" w:uiPriority="70" w:unhideWhenUsed="0"/>
+    <w:lsdException w:name="Colorful Shading Accent 4" w:semiHidden="0" w:uiPriority="71" w:unhideWhenUsed="0"/>
+    <w:lsdException w:name="Colorful List Accent 4" w:semiHidden="0" w:uiPriority="72" w:unhideWhenUsed="0"/>
+    <w:lsdException w:name="Colorful Grid Accent 4" w:semiHidden="0" w:uiPriority="73" w:unhideWhenUsed="0"/>
+    <w:lsdException w:name="Light Shading Accent 5" w:semiHidden="0" w:uiPriority="60" w:unhideWhenUsed="0"/>
+    <w:lsdException w:name="Light List Accent 5" w:semiHidden="0" w:uiPriority="61" w:unhideWhenUsed="0"/>
+    <w:lsdException w:name="Light Grid Accent 5" w:semiHidden="0" w:uiPriority="62" w:unhideWhenUsed="0"/>
+    <w:lsdException w:name="Medium Shading 1 Accent 5" w:semiHidden="0" w:uiPriority="63" w:unhideWhenUsed="0"/>
+    <w:lsdException w:name="Medium Shading 2 Accent 5" w:semiHidden="0" w:uiPriority="64" w:unhideWhenUsed="0"/>
+    <w:lsdException w:name="Medium List 1 Accent 5" w:semiHidden="0" w:uiPriority="65" w:unhideWhenUsed="0"/>
+    <w:lsdException w:name="Medium List 2 Accent 5" w:semiHidden="0" w:uiPriority="66" w:unhideWhenUsed="0"/>
+    <w:lsdException w:name="Medium Grid 1 Accent 5" w:semiHidden="0" w:uiPriority="67" w:unhideWhenUsed="0"/>
+    <w:lsdException w:name="Medium Grid 2 Accent 5" w:semiHidden="0" w:uiPriority="68" w:unhideWhenUsed="0"/>
+    <w:lsdException w:name="Medium Grid 3 Accent 5" w:semiHidden="0" w:uiPriority="69" w:unhideWhenUsed="0"/>
+    <w:lsdException w:name="Dark List Accent 5" w:semiHidden="0" w:uiPriority="70" w:unhideWhenUsed="0"/>
+    <w:lsdException w:name="Colorful Shading Accent 5" w:semiHidden="0" w:uiPriority="71" w:unhideWhenUsed="0"/>
+    <w:lsdException w:name="Colorful List Accent 5" w:semiHidden="0" w:uiPriority="72" w:unhideWhenUsed="0"/>
+    <w:lsdException w:name="Colorful Grid Accent 5" w:semiHidden="0" w:uiPriority="73" w:unhideWhenUsed="0"/>
+    <w:lsdException w:name="Light Shading Accent 6" w:semiHidden="0" w:uiPriority="60" w:unhideWhenUsed="0"/>
+    <w:lsdException w:name="Light List Accent 6" w:semiHidden="0" w:uiPriority="61" w:unhideWhenUsed="0"/>
+    <w:lsdException w:name="Light Grid Accent 6" w:semiHidden="0" w:uiPriority="62" w:unhideWhenUsed="0"/>
+    <w:lsdException w:name="Medium Shading 1 Accent 6" w:semiHidden="0" w:uiPriority="63" w:unhideWhenUsed="0"/>
+    <w:lsdException w:name="Medium Shading 2 Accent 6" w:semiHidden="0" w:uiPriority="64" w:unhideWhenUsed="0"/>
+    <w:lsdException w:name="Medium List 1 Accent 6" w:semiHidden="0" w:uiPriority="65" w:unhideWhenUsed="0"/>
+    <w:lsdException w:name="Medium List 2 Accent 6" w:semiHidden="0" w:uiPriority="66" w:unhideWhenUsed="0"/>
+    <w:lsdException w:name="Medium Grid 1 Accent 6" w:semiHidden="0" w:uiPriority="67" w:unhideWhenUsed="0"/>
+    <w:lsdException w:name="Medium Grid 2 Accent 6" w:semiHidden="0" w:uiPriority="68" w:unhideWhenUsed="0"/>
+    <w:lsdException w:name="Medium Grid 3 Accent 6" w:semiHidden="0" w:uiPriority="69" w:unhideWhenUsed="0"/>
+    <w:lsdException w:name="Dark List Accent 6" w:semiHidden="0" w:uiPriority="70" w:unhideWhenUsed="0"/>
+    <w:lsdException w:name="Colorful Shading Accent 6" w:semiHidden="0" w:uiPriority="71" w:unhideWhenUsed="0"/>
+    <w:lsdException w:name="Colorful List Accent 6" w:semiHidden="0" w:uiPriority="72" w:unhideWhenUsed="0"/>
+    <w:lsdException w:name="Colorful Grid Accent 6" w:semiHidden="0" w:uiPriority="73" w:unhideWhenUsed="0"/>
+    <w:lsdException w:name="Subtle Emphasis" w:semiHidden="0" w:uiPriority="19" w:unhideWhenUsed="0"/>
+    <w:lsdException w:name="Intense Emphasis" w:semiHidden="0" w:uiPriority="21" w:unhideWhenUsed="0"/>
+    <w:lsdException w:name="Subtle Reference" w:semiHidden="0" w:uiPriority="31" w:unhideWhenUsed="0"/>
+    <w:lsdException w:name="Intense Reference" w:semiHidden="0" w:uiPriority="32" w:unhideWhenUsed="0"/>
+    <w:lsdException w:name="Book Title" w:semiHidden="0" w:uiPriority="33" w:unhideWhenUsed="0"/>
+    <w:lsdException w:name="Bibliography" w:uiPriority="37" w:qFormat="0"/>
+    <w:lsdException w:name="TOC Heading" w:uiPriority="39"/>
   </w:latentStyles>
   <w:style w:type="paragraph" w:default="1" w:styleId="Normal">
     <w:name w:val="Normal"/>
@@ -4737,6 +4385,7 @@
     <w:uiPriority w:val="99"/>
     <w:semiHidden/>
     <w:unhideWhenUsed/>
+    <w:qFormat/>
     <w:tblPr>
       <w:tblInd w:w="0" w:type="dxa"/>
       <w:tblCellMar>
@@ -5619,7 +5268,15 @@
       <w:widowControl w:val="0"/>
       <w:jc w:val="both"/>
     </w:pPr>
-    <w:tblPr/>
+    <w:tblPr>
+      <w:tblInd w:w="0" w:type="dxa"/>
+      <w:tblCellMar>
+        <w:top w:w="0" w:type="dxa"/>
+        <w:left w:w="108" w:type="dxa"/>
+        <w:bottom w:w="0" w:type="dxa"/>
+        <w:right w:w="108" w:type="dxa"/>
+      </w:tblCellMar>
+    </w:tblPr>
     <w:tcPr>
       <w:shd w:val="solid" w:color="C0C0C0" w:fill="FFFFFF"/>
     </w:tcPr>
@@ -5731,6 +5388,13 @@
     </w:pPr>
     <w:tblPr>
       <w:tblStyleRowBandSize w:val="1"/>
+      <w:tblInd w:w="0" w:type="dxa"/>
+      <w:tblCellMar>
+        <w:top w:w="0" w:type="dxa"/>
+        <w:left w:w="108" w:type="dxa"/>
+        <w:bottom w:w="0" w:type="dxa"/>
+        <w:right w:w="108" w:type="dxa"/>
+      </w:tblCellMar>
     </w:tblPr>
     <w:tcPr>
       <w:shd w:val="solid" w:color="C0C0C0" w:fill="FFFFFF"/>
@@ -5807,6 +5471,13 @@
     <w:tblPr>
       <w:tblStyleRowBandSize w:val="1"/>
       <w:tblStyleColBandSize w:val="1"/>
+      <w:tblInd w:w="0" w:type="dxa"/>
+      <w:tblCellMar>
+        <w:top w:w="0" w:type="dxa"/>
+        <w:left w:w="108" w:type="dxa"/>
+        <w:bottom w:w="0" w:type="dxa"/>
+        <w:right w:w="108" w:type="dxa"/>
+      </w:tblCellMar>
     </w:tblPr>
     <w:tblStylePr w:type="firstRow">
       <w:rPr>
@@ -5896,10 +5567,17 @@
       <w:jc w:val="both"/>
     </w:pPr>
     <w:tblPr>
+      <w:tblInd w:w="0" w:type="dxa"/>
       <w:tblBorders>
         <w:top w:val="single" w:sz="12" w:space="0" w:color="000000"/>
         <w:bottom w:val="single" w:sz="12" w:space="0" w:color="000000"/>
       </w:tblBorders>
+      <w:tblCellMar>
+        <w:top w:w="0" w:type="dxa"/>
+        <w:left w:w="108" w:type="dxa"/>
+        <w:bottom w:w="0" w:type="dxa"/>
+        <w:right w:w="108" w:type="dxa"/>
+      </w:tblCellMar>
     </w:tblPr>
     <w:tcPr>
       <w:shd w:val="clear" w:color="auto" w:fill="auto"/>
@@ -5980,10 +5658,17 @@
       <w:jc w:val="both"/>
     </w:pPr>
     <w:tblPr>
+      <w:tblInd w:w="0" w:type="dxa"/>
       <w:tblBorders>
         <w:top w:val="single" w:sz="12" w:space="0" w:color="000000"/>
         <w:bottom w:val="single" w:sz="12" w:space="0" w:color="000000"/>
       </w:tblBorders>
+      <w:tblCellMar>
+        <w:top w:w="0" w:type="dxa"/>
+        <w:left w:w="108" w:type="dxa"/>
+        <w:bottom w:w="0" w:type="dxa"/>
+        <w:right w:w="108" w:type="dxa"/>
+      </w:tblCellMar>
     </w:tblPr>
     <w:tcPr>
       <w:shd w:val="clear" w:color="auto" w:fill="auto"/>
@@ -6075,12 +5760,19 @@
       <w:color w:val="000080"/>
     </w:rPr>
     <w:tblPr>
+      <w:tblInd w:w="0" w:type="dxa"/>
       <w:tblBorders>
         <w:top w:val="single" w:sz="12" w:space="0" w:color="000000"/>
         <w:left w:val="single" w:sz="12" w:space="0" w:color="000000"/>
         <w:bottom w:val="single" w:sz="12" w:space="0" w:color="000000"/>
         <w:right w:val="single" w:sz="12" w:space="0" w:color="000000"/>
       </w:tblBorders>
+      <w:tblCellMar>
+        <w:top w:w="0" w:type="dxa"/>
+        <w:left w:w="108" w:type="dxa"/>
+        <w:bottom w:w="0" w:type="dxa"/>
+        <w:right w:w="108" w:type="dxa"/>
+      </w:tblCellMar>
     </w:tblPr>
     <w:tcPr>
       <w:shd w:val="solid" w:color="C0C0C0" w:fill="FFFFFF"/>
@@ -6142,12 +5834,19 @@
       <w:jc w:val="both"/>
     </w:pPr>
     <w:tblPr>
+      <w:tblInd w:w="0" w:type="dxa"/>
       <w:tblBorders>
         <w:top w:val="single" w:sz="12" w:space="0" w:color="000000"/>
         <w:left w:val="single" w:sz="6" w:space="0" w:color="000000"/>
         <w:bottom w:val="single" w:sz="12" w:space="0" w:color="000000"/>
         <w:right w:val="single" w:sz="6" w:space="0" w:color="000000"/>
       </w:tblBorders>
+      <w:tblCellMar>
+        <w:top w:w="0" w:type="dxa"/>
+        <w:left w:w="108" w:type="dxa"/>
+        <w:bottom w:w="0" w:type="dxa"/>
+        <w:right w:w="108" w:type="dxa"/>
+      </w:tblCellMar>
     </w:tblPr>
     <w:tcPr>
       <w:shd w:val="clear" w:color="auto" w:fill="auto"/>
@@ -6236,6 +5935,7 @@
       <w:color w:val="FFFFFF"/>
     </w:rPr>
     <w:tblPr>
+      <w:tblInd w:w="0" w:type="dxa"/>
       <w:tblBorders>
         <w:top w:val="single" w:sz="12" w:space="0" w:color="008080"/>
         <w:left w:val="single" w:sz="12" w:space="0" w:color="008080"/>
@@ -6243,6 +5943,12 @@
         <w:right w:val="single" w:sz="12" w:space="0" w:color="008080"/>
         <w:insideH w:val="single" w:sz="6" w:space="0" w:color="00FFFF"/>
       </w:tblBorders>
+      <w:tblCellMar>
+        <w:top w:w="0" w:type="dxa"/>
+        <w:left w:w="108" w:type="dxa"/>
+        <w:bottom w:w="0" w:type="dxa"/>
+        <w:right w:w="108" w:type="dxa"/>
+      </w:tblCellMar>
     </w:tblPr>
     <w:tcPr>
       <w:shd w:val="solid" w:color="008080" w:fill="FFFFFF"/>
@@ -6315,9 +6021,16 @@
       <w:jc w:val="both"/>
     </w:pPr>
     <w:tblPr>
+      <w:tblInd w:w="0" w:type="dxa"/>
       <w:tblBorders>
         <w:bottom w:val="single" w:sz="12" w:space="0" w:color="000000"/>
       </w:tblBorders>
+      <w:tblCellMar>
+        <w:top w:w="0" w:type="dxa"/>
+        <w:left w:w="108" w:type="dxa"/>
+        <w:bottom w:w="0" w:type="dxa"/>
+        <w:right w:w="108" w:type="dxa"/>
+      </w:tblCellMar>
     </w:tblPr>
     <w:tcPr>
       <w:shd w:val="pct20" w:color="FFFF00" w:fill="FFFFFF"/>
@@ -6391,6 +6104,7 @@
       <w:jc w:val="both"/>
     </w:pPr>
     <w:tblPr>
+      <w:tblInd w:w="0" w:type="dxa"/>
       <w:tblBorders>
         <w:top w:val="single" w:sz="18" w:space="0" w:color="000000"/>
         <w:left w:val="single" w:sz="18" w:space="0" w:color="000000"/>
@@ -6398,6 +6112,12 @@
         <w:right w:val="single" w:sz="18" w:space="0" w:color="000000"/>
         <w:insideH w:val="single" w:sz="6" w:space="0" w:color="C0C0C0"/>
       </w:tblBorders>
+      <w:tblCellMar>
+        <w:top w:w="0" w:type="dxa"/>
+        <w:left w:w="108" w:type="dxa"/>
+        <w:bottom w:w="0" w:type="dxa"/>
+        <w:right w:w="108" w:type="dxa"/>
+      </w:tblCellMar>
     </w:tblPr>
     <w:tcPr>
       <w:shd w:val="pct25" w:color="008080" w:fill="FFFFFF"/>
@@ -6455,12 +6175,19 @@
       <w:bCs/>
     </w:rPr>
     <w:tblPr>
+      <w:tblInd w:w="0" w:type="dxa"/>
       <w:tblBorders>
         <w:top w:val="single" w:sz="12" w:space="0" w:color="000000"/>
         <w:left w:val="single" w:sz="12" w:space="0" w:color="000000"/>
         <w:bottom w:val="single" w:sz="12" w:space="0" w:color="000000"/>
         <w:right w:val="single" w:sz="12" w:space="0" w:color="000000"/>
       </w:tblBorders>
+      <w:tblCellMar>
+        <w:top w:w="0" w:type="dxa"/>
+        <w:left w:w="108" w:type="dxa"/>
+        <w:bottom w:w="0" w:type="dxa"/>
+        <w:right w:w="108" w:type="dxa"/>
+      </w:tblCellMar>
     </w:tblPr>
     <w:tblStylePr w:type="firstRow">
       <w:rPr>
@@ -6575,6 +6302,13 @@
     </w:rPr>
     <w:tblPr>
       <w:tblStyleColBandSize w:val="1"/>
+      <w:tblInd w:w="0" w:type="dxa"/>
+      <w:tblCellMar>
+        <w:top w:w="0" w:type="dxa"/>
+        <w:left w:w="108" w:type="dxa"/>
+        <w:bottom w:w="0" w:type="dxa"/>
+        <w:right w:w="108" w:type="dxa"/>
+      </w:tblCellMar>
     </w:tblPr>
     <w:tblStylePr w:type="firstRow">
       <w:rPr>
@@ -6688,6 +6422,7 @@
       <w:bCs/>
     </w:rPr>
     <w:tblPr>
+      <w:tblInd w:w="0" w:type="dxa"/>
       <w:tblBorders>
         <w:top w:val="single" w:sz="6" w:space="0" w:color="000080"/>
         <w:left w:val="single" w:sz="6" w:space="0" w:color="000080"/>
@@ -6695,6 +6430,12 @@
         <w:right w:val="single" w:sz="6" w:space="0" w:color="000080"/>
         <w:insideV w:val="single" w:sz="6" w:space="0" w:color="000080"/>
       </w:tblBorders>
+      <w:tblCellMar>
+        <w:top w:w="0" w:type="dxa"/>
+        <w:left w:w="108" w:type="dxa"/>
+        <w:bottom w:w="0" w:type="dxa"/>
+        <w:right w:w="108" w:type="dxa"/>
+      </w:tblCellMar>
     </w:tblPr>
     <w:tblStylePr w:type="firstRow">
       <w:rPr>
@@ -6792,6 +6533,13 @@
     </w:pPr>
     <w:tblPr>
       <w:tblStyleColBandSize w:val="1"/>
+      <w:tblInd w:w="0" w:type="dxa"/>
+      <w:tblCellMar>
+        <w:top w:w="0" w:type="dxa"/>
+        <w:left w:w="108" w:type="dxa"/>
+        <w:bottom w:w="0" w:type="dxa"/>
+        <w:right w:w="108" w:type="dxa"/>
+      </w:tblCellMar>
     </w:tblPr>
     <w:tblStylePr w:type="firstRow">
       <w:rPr>
@@ -6861,6 +6609,7 @@
       <w:jc w:val="both"/>
     </w:pPr>
     <w:tblPr>
+      <w:tblInd w:w="0" w:type="dxa"/>
       <w:tblBorders>
         <w:top w:val="single" w:sz="12" w:space="0" w:color="808080"/>
         <w:left w:val="single" w:sz="12" w:space="0" w:color="808080"/>
@@ -6868,6 +6617,12 @@
         <w:right w:val="single" w:sz="12" w:space="0" w:color="808080"/>
         <w:insideV w:val="single" w:sz="6" w:space="0" w:color="C0C0C0"/>
       </w:tblBorders>
+      <w:tblCellMar>
+        <w:top w:w="0" w:type="dxa"/>
+        <w:left w:w="108" w:type="dxa"/>
+        <w:bottom w:w="0" w:type="dxa"/>
+        <w:right w:w="108" w:type="dxa"/>
+      </w:tblCellMar>
     </w:tblPr>
     <w:tblStylePr w:type="firstRow">
       <w:rPr>
@@ -6950,10 +6705,17 @@
       <w:jc w:val="both"/>
     </w:pPr>
     <w:tblPr>
+      <w:tblInd w:w="0" w:type="dxa"/>
       <w:tblBorders>
         <w:insideH w:val="single" w:sz="18" w:space="0" w:color="FFFFFF"/>
         <w:insideV w:val="single" w:sz="18" w:space="0" w:color="FFFFFF"/>
       </w:tblBorders>
+      <w:tblCellMar>
+        <w:top w:w="0" w:type="dxa"/>
+        <w:left w:w="108" w:type="dxa"/>
+        <w:bottom w:w="0" w:type="dxa"/>
+        <w:right w:w="108" w:type="dxa"/>
+      </w:tblCellMar>
     </w:tblPr>
     <w:tblStylePr w:type="firstRow">
       <w:rPr>
@@ -7007,6 +6769,7 @@
       <w:jc w:val="both"/>
     </w:pPr>
     <w:tblPr>
+      <w:tblInd w:w="0" w:type="dxa"/>
       <w:tblBorders>
         <w:top w:val="double" w:sz="6" w:space="0" w:color="000000"/>
         <w:left w:val="double" w:sz="6" w:space="0" w:color="000000"/>
@@ -7015,6 +6778,12 @@
         <w:insideH w:val="single" w:sz="6" w:space="0" w:color="000000"/>
         <w:insideV w:val="single" w:sz="6" w:space="0" w:color="000000"/>
       </w:tblBorders>
+      <w:tblCellMar>
+        <w:top w:w="0" w:type="dxa"/>
+        <w:left w:w="108" w:type="dxa"/>
+        <w:bottom w:w="0" w:type="dxa"/>
+        <w:right w:w="108" w:type="dxa"/>
+      </w:tblCellMar>
     </w:tblPr>
     <w:tcPr>
       <w:shd w:val="clear" w:color="auto" w:fill="auto"/>
@@ -7043,6 +6812,7 @@
       <w:jc w:val="both"/>
     </w:pPr>
     <w:tblPr>
+      <w:tblInd w:w="0" w:type="dxa"/>
       <w:tblBorders>
         <w:top w:val="single" w:sz="4" w:space="0" w:color="auto"/>
         <w:left w:val="single" w:sz="4" w:space="0" w:color="auto"/>
@@ -7051,6 +6821,12 @@
         <w:insideH w:val="single" w:sz="4" w:space="0" w:color="auto"/>
         <w:insideV w:val="single" w:sz="4" w:space="0" w:color="auto"/>
       </w:tblBorders>
+      <w:tblCellMar>
+        <w:top w:w="0" w:type="dxa"/>
+        <w:left w:w="108" w:type="dxa"/>
+        <w:bottom w:w="0" w:type="dxa"/>
+        <w:right w:w="108" w:type="dxa"/>
+      </w:tblCellMar>
     </w:tblPr>
   </w:style>
   <w:style w:type="table" w:styleId="TableGrid1">
@@ -7063,6 +6839,7 @@
       <w:jc w:val="both"/>
     </w:pPr>
     <w:tblPr>
+      <w:tblInd w:w="0" w:type="dxa"/>
       <w:tblBorders>
         <w:top w:val="single" w:sz="6" w:space="0" w:color="000000"/>
         <w:left w:val="single" w:sz="6" w:space="0" w:color="000000"/>
@@ -7071,6 +6848,12 @@
         <w:insideH w:val="single" w:sz="6" w:space="0" w:color="000000"/>
         <w:insideV w:val="single" w:sz="6" w:space="0" w:color="000000"/>
       </w:tblBorders>
+      <w:tblCellMar>
+        <w:top w:w="0" w:type="dxa"/>
+        <w:left w:w="108" w:type="dxa"/>
+        <w:bottom w:w="0" w:type="dxa"/>
+        <w:right w:w="108" w:type="dxa"/>
+      </w:tblCellMar>
     </w:tblPr>
     <w:tcPr>
       <w:shd w:val="clear" w:color="auto" w:fill="auto"/>
@@ -7121,10 +6904,17 @@
       <w:jc w:val="both"/>
     </w:pPr>
     <w:tblPr>
+      <w:tblInd w:w="0" w:type="dxa"/>
       <w:tblBorders>
         <w:insideH w:val="single" w:sz="6" w:space="0" w:color="000000"/>
         <w:insideV w:val="single" w:sz="6" w:space="0" w:color="000000"/>
       </w:tblBorders>
+      <w:tblCellMar>
+        <w:top w:w="0" w:type="dxa"/>
+        <w:left w:w="108" w:type="dxa"/>
+        <w:bottom w:w="0" w:type="dxa"/>
+        <w:right w:w="108" w:type="dxa"/>
+      </w:tblCellMar>
     </w:tblPr>
     <w:tcPr>
       <w:shd w:val="clear" w:color="auto" w:fill="auto"/>
@@ -7193,6 +6983,7 @@
       <w:jc w:val="both"/>
     </w:pPr>
     <w:tblPr>
+      <w:tblInd w:w="0" w:type="dxa"/>
       <w:tblBorders>
         <w:top w:val="single" w:sz="6" w:space="0" w:color="000000"/>
         <w:left w:val="single" w:sz="12" w:space="0" w:color="000000"/>
@@ -7200,6 +6991,12 @@
         <w:right w:val="single" w:sz="12" w:space="0" w:color="000000"/>
         <w:insideV w:val="single" w:sz="6" w:space="0" w:color="000000"/>
       </w:tblBorders>
+      <w:tblCellMar>
+        <w:top w:w="0" w:type="dxa"/>
+        <w:left w:w="108" w:type="dxa"/>
+        <w:bottom w:w="0" w:type="dxa"/>
+        <w:right w:w="108" w:type="dxa"/>
+      </w:tblCellMar>
     </w:tblPr>
     <w:tcPr>
       <w:shd w:val="clear" w:color="auto" w:fill="auto"/>
@@ -7261,12 +7058,19 @@
       <w:jc w:val="both"/>
     </w:pPr>
     <w:tblPr>
+      <w:tblInd w:w="0" w:type="dxa"/>
       <w:tblBorders>
         <w:left w:val="single" w:sz="12" w:space="0" w:color="000000"/>
         <w:right w:val="single" w:sz="12" w:space="0" w:color="000000"/>
         <w:insideH w:val="single" w:sz="6" w:space="0" w:color="000000"/>
         <w:insideV w:val="single" w:sz="6" w:space="0" w:color="000000"/>
       </w:tblBorders>
+      <w:tblCellMar>
+        <w:top w:w="0" w:type="dxa"/>
+        <w:left w:w="108" w:type="dxa"/>
+        <w:bottom w:w="0" w:type="dxa"/>
+        <w:right w:w="108" w:type="dxa"/>
+      </w:tblCellMar>
     </w:tblPr>
     <w:tcPr>
       <w:shd w:val="clear" w:color="auto" w:fill="auto"/>
@@ -7326,6 +7130,7 @@
       <w:jc w:val="both"/>
     </w:pPr>
     <w:tblPr>
+      <w:tblInd w:w="0" w:type="dxa"/>
       <w:tblBorders>
         <w:top w:val="single" w:sz="12" w:space="0" w:color="000000"/>
         <w:left w:val="single" w:sz="12" w:space="0" w:color="000000"/>
@@ -7334,6 +7139,12 @@
         <w:insideH w:val="single" w:sz="6" w:space="0" w:color="000000"/>
         <w:insideV w:val="single" w:sz="6" w:space="0" w:color="000000"/>
       </w:tblBorders>
+      <w:tblCellMar>
+        <w:top w:w="0" w:type="dxa"/>
+        <w:left w:w="108" w:type="dxa"/>
+        <w:bottom w:w="0" w:type="dxa"/>
+        <w:right w:w="108" w:type="dxa"/>
+      </w:tblCellMar>
     </w:tblPr>
     <w:tcPr>
       <w:shd w:val="clear" w:color="auto" w:fill="auto"/>
@@ -7394,6 +7205,7 @@
       <w:jc w:val="both"/>
     </w:pPr>
     <w:tblPr>
+      <w:tblInd w:w="0" w:type="dxa"/>
       <w:tblBorders>
         <w:top w:val="single" w:sz="12" w:space="0" w:color="000000"/>
         <w:left w:val="single" w:sz="12" w:space="0" w:color="000000"/>
@@ -7401,6 +7213,12 @@
         <w:right w:val="single" w:sz="12" w:space="0" w:color="000000"/>
         <w:insideV w:val="single" w:sz="6" w:space="0" w:color="000000"/>
       </w:tblBorders>
+      <w:tblCellMar>
+        <w:top w:w="0" w:type="dxa"/>
+        <w:left w:w="108" w:type="dxa"/>
+        <w:bottom w:w="0" w:type="dxa"/>
+        <w:right w:w="108" w:type="dxa"/>
+      </w:tblCellMar>
     </w:tblPr>
     <w:tcPr>
       <w:shd w:val="clear" w:color="auto" w:fill="auto"/>
@@ -7469,6 +7287,7 @@
       <w:bCs/>
     </w:rPr>
     <w:tblPr>
+      <w:tblInd w:w="0" w:type="dxa"/>
       <w:tblBorders>
         <w:top w:val="single" w:sz="12" w:space="0" w:color="000000"/>
         <w:left w:val="single" w:sz="12" w:space="0" w:color="000000"/>
@@ -7477,6 +7296,12 @@
         <w:insideH w:val="single" w:sz="6" w:space="0" w:color="000000"/>
         <w:insideV w:val="single" w:sz="6" w:space="0" w:color="000000"/>
       </w:tblBorders>
+      <w:tblCellMar>
+        <w:top w:w="0" w:type="dxa"/>
+        <w:left w:w="108" w:type="dxa"/>
+        <w:bottom w:w="0" w:type="dxa"/>
+        <w:right w:w="108" w:type="dxa"/>
+      </w:tblCellMar>
     </w:tblPr>
     <w:tcPr>
       <w:shd w:val="clear" w:color="auto" w:fill="auto"/>
@@ -7555,6 +7380,7 @@
       <w:jc w:val="both"/>
     </w:pPr>
     <w:tblPr>
+      <w:tblInd w:w="0" w:type="dxa"/>
       <w:tblBorders>
         <w:top w:val="single" w:sz="6" w:space="0" w:color="000080"/>
         <w:left w:val="single" w:sz="6" w:space="0" w:color="000080"/>
@@ -7563,6 +7389,12 @@
         <w:insideH w:val="single" w:sz="6" w:space="0" w:color="000080"/>
         <w:insideV w:val="single" w:sz="6" w:space="0" w:color="000080"/>
       </w:tblBorders>
+      <w:tblCellMar>
+        <w:top w:w="0" w:type="dxa"/>
+        <w:left w:w="108" w:type="dxa"/>
+        <w:bottom w:w="0" w:type="dxa"/>
+        <w:right w:w="108" w:type="dxa"/>
+      </w:tblCellMar>
     </w:tblPr>
     <w:tcPr>
       <w:shd w:val="clear" w:color="auto" w:fill="auto"/>
@@ -7621,12 +7453,19 @@
       <w:jc w:val="both"/>
     </w:pPr>
     <w:tblPr>
+      <w:tblInd w:w="0" w:type="dxa"/>
       <w:tblBorders>
         <w:top w:val="single" w:sz="12" w:space="0" w:color="008080"/>
         <w:left w:val="single" w:sz="6" w:space="0" w:color="008080"/>
         <w:bottom w:val="single" w:sz="12" w:space="0" w:color="008080"/>
         <w:right w:val="single" w:sz="6" w:space="0" w:color="008080"/>
       </w:tblBorders>
+      <w:tblCellMar>
+        <w:top w:w="0" w:type="dxa"/>
+        <w:left w:w="108" w:type="dxa"/>
+        <w:bottom w:w="0" w:type="dxa"/>
+        <w:right w:w="108" w:type="dxa"/>
+      </w:tblCellMar>
     </w:tblPr>
     <w:tblStylePr w:type="firstRow">
       <w:rPr>
@@ -7705,9 +7544,16 @@
       <w:jc w:val="both"/>
     </w:pPr>
     <w:tblPr>
+      <w:tblInd w:w="0" w:type="dxa"/>
       <w:tblBorders>
         <w:bottom w:val="single" w:sz="12" w:space="0" w:color="808080"/>
       </w:tblBorders>
+      <w:tblCellMar>
+        <w:top w:w="0" w:type="dxa"/>
+        <w:left w:w="108" w:type="dxa"/>
+        <w:bottom w:w="0" w:type="dxa"/>
+        <w:right w:w="108" w:type="dxa"/>
+      </w:tblCellMar>
     </w:tblPr>
     <w:tblStylePr w:type="firstRow">
       <w:rPr>
@@ -7784,11 +7630,18 @@
       <w:jc w:val="both"/>
     </w:pPr>
     <w:tblPr>
+      <w:tblInd w:w="0" w:type="dxa"/>
       <w:tblBorders>
         <w:top w:val="single" w:sz="12" w:space="0" w:color="000000"/>
         <w:bottom w:val="single" w:sz="12" w:space="0" w:color="000000"/>
         <w:insideH w:val="single" w:sz="6" w:space="0" w:color="000000"/>
       </w:tblBorders>
+      <w:tblCellMar>
+        <w:top w:w="0" w:type="dxa"/>
+        <w:left w:w="108" w:type="dxa"/>
+        <w:bottom w:w="0" w:type="dxa"/>
+        <w:right w:w="108" w:type="dxa"/>
+      </w:tblCellMar>
     </w:tblPr>
     <w:tcPr>
       <w:shd w:val="clear" w:color="auto" w:fill="auto"/>
@@ -7843,6 +7696,7 @@
       <w:jc w:val="both"/>
     </w:pPr>
     <w:tblPr>
+      <w:tblInd w:w="0" w:type="dxa"/>
       <w:tblBorders>
         <w:top w:val="single" w:sz="12" w:space="0" w:color="000000"/>
         <w:left w:val="single" w:sz="12" w:space="0" w:color="000000"/>
@@ -7850,6 +7704,12 @@
         <w:right w:val="single" w:sz="12" w:space="0" w:color="000000"/>
         <w:insideH w:val="single" w:sz="6" w:space="0" w:color="000000"/>
       </w:tblBorders>
+      <w:tblCellMar>
+        <w:top w:w="0" w:type="dxa"/>
+        <w:left w:w="108" w:type="dxa"/>
+        <w:bottom w:w="0" w:type="dxa"/>
+        <w:right w:w="108" w:type="dxa"/>
+      </w:tblCellMar>
     </w:tblPr>
     <w:tcPr>
       <w:shd w:val="clear" w:color="auto" w:fill="auto"/>
@@ -7881,6 +7741,7 @@
       <w:jc w:val="both"/>
     </w:pPr>
     <w:tblPr>
+      <w:tblInd w:w="0" w:type="dxa"/>
       <w:tblBorders>
         <w:top w:val="single" w:sz="6" w:space="0" w:color="000000"/>
         <w:left w:val="single" w:sz="6" w:space="0" w:color="000000"/>
@@ -7888,6 +7749,12 @@
         <w:right w:val="single" w:sz="6" w:space="0" w:color="000000"/>
         <w:insideH w:val="single" w:sz="6" w:space="0" w:color="000000"/>
       </w:tblBorders>
+      <w:tblCellMar>
+        <w:top w:w="0" w:type="dxa"/>
+        <w:left w:w="108" w:type="dxa"/>
+        <w:bottom w:w="0" w:type="dxa"/>
+        <w:right w:w="108" w:type="dxa"/>
+      </w:tblCellMar>
     </w:tblPr>
     <w:tcPr>
       <w:shd w:val="clear" w:color="auto" w:fill="auto"/>
@@ -7930,12 +7797,19 @@
       <w:jc w:val="both"/>
     </w:pPr>
     <w:tblPr>
+      <w:tblInd w:w="0" w:type="dxa"/>
       <w:tblBorders>
         <w:top w:val="single" w:sz="6" w:space="0" w:color="000000"/>
         <w:left w:val="single" w:sz="6" w:space="0" w:color="000000"/>
         <w:bottom w:val="single" w:sz="6" w:space="0" w:color="000000"/>
         <w:right w:val="single" w:sz="6" w:space="0" w:color="000000"/>
       </w:tblBorders>
+      <w:tblCellMar>
+        <w:top w:w="0" w:type="dxa"/>
+        <w:left w:w="108" w:type="dxa"/>
+        <w:bottom w:w="0" w:type="dxa"/>
+        <w:right w:w="108" w:type="dxa"/>
+      </w:tblCellMar>
     </w:tblPr>
     <w:tcPr>
       <w:shd w:val="pct50" w:color="000000" w:fill="FFFFFF"/>
@@ -7998,6 +7872,7 @@
       <w:jc w:val="both"/>
     </w:pPr>
     <w:tblPr>
+      <w:tblInd w:w="0" w:type="dxa"/>
       <w:tblBorders>
         <w:top w:val="single" w:sz="12" w:space="0" w:color="008000"/>
         <w:left w:val="single" w:sz="6" w:space="0" w:color="008000"/>
@@ -8005,6 +7880,12 @@
         <w:right w:val="single" w:sz="6" w:space="0" w:color="008000"/>
         <w:insideH w:val="single" w:sz="6" w:space="0" w:color="000000"/>
       </w:tblBorders>
+      <w:tblCellMar>
+        <w:top w:w="0" w:type="dxa"/>
+        <w:left w:w="108" w:type="dxa"/>
+        <w:bottom w:w="0" w:type="dxa"/>
+        <w:right w:w="108" w:type="dxa"/>
+      </w:tblCellMar>
     </w:tblPr>
     <w:tblStylePr w:type="firstRow">
       <w:rPr>
@@ -8095,6 +7976,7 @@
       <w:jc w:val="both"/>
     </w:pPr>
     <w:tblPr>
+      <w:tblInd w:w="0" w:type="dxa"/>
       <w:tblBorders>
         <w:top w:val="single" w:sz="6" w:space="0" w:color="000000"/>
         <w:left w:val="single" w:sz="6" w:space="0" w:color="000000"/>
@@ -8102,6 +7984,12 @@
         <w:right w:val="single" w:sz="6" w:space="0" w:color="000000"/>
         <w:insideV w:val="single" w:sz="6" w:space="0" w:color="000000"/>
       </w:tblBorders>
+      <w:tblCellMar>
+        <w:top w:w="0" w:type="dxa"/>
+        <w:left w:w="108" w:type="dxa"/>
+        <w:bottom w:w="0" w:type="dxa"/>
+        <w:right w:w="108" w:type="dxa"/>
+      </w:tblCellMar>
     </w:tblPr>
     <w:tblStylePr w:type="firstRow">
       <w:rPr>
@@ -8223,6 +8111,7 @@
       <w:jc w:val="both"/>
     </w:pPr>
     <w:tblPr>
+      <w:tblInd w:w="0" w:type="dxa"/>
       <w:tblBorders>
         <w:top w:val="single" w:sz="6" w:space="0" w:color="000000"/>
         <w:left w:val="single" w:sz="6" w:space="0" w:color="000000"/>
@@ -8231,6 +8120,12 @@
         <w:insideH w:val="single" w:sz="6" w:space="0" w:color="000000"/>
         <w:insideV w:val="single" w:sz="6" w:space="0" w:color="000000"/>
       </w:tblBorders>
+      <w:tblCellMar>
+        <w:top w:w="0" w:type="dxa"/>
+        <w:left w:w="108" w:type="dxa"/>
+        <w:bottom w:w="0" w:type="dxa"/>
+        <w:right w:w="108" w:type="dxa"/>
+      </w:tblCellMar>
     </w:tblPr>
     <w:tcPr>
       <w:shd w:val="clear" w:color="auto" w:fill="auto"/>
@@ -8261,10 +8156,17 @@
       <w:jc w:val="both"/>
     </w:pPr>
     <w:tblPr>
+      <w:tblInd w:w="0" w:type="dxa"/>
       <w:tblBorders>
         <w:top w:val="single" w:sz="12" w:space="0" w:color="008000"/>
         <w:bottom w:val="single" w:sz="12" w:space="0" w:color="008000"/>
       </w:tblBorders>
+      <w:tblCellMar>
+        <w:top w:w="0" w:type="dxa"/>
+        <w:left w:w="108" w:type="dxa"/>
+        <w:bottom w:w="0" w:type="dxa"/>
+        <w:right w:w="108" w:type="dxa"/>
+      </w:tblCellMar>
     </w:tblPr>
     <w:tcPr>
       <w:shd w:val="clear" w:color="auto" w:fill="auto"/>
@@ -8299,7 +8201,15 @@
       <w:widowControl w:val="0"/>
       <w:jc w:val="both"/>
     </w:pPr>
-    <w:tblPr/>
+    <w:tblPr>
+      <w:tblInd w:w="0" w:type="dxa"/>
+      <w:tblCellMar>
+        <w:top w:w="0" w:type="dxa"/>
+        <w:left w:w="108" w:type="dxa"/>
+        <w:bottom w:w="0" w:type="dxa"/>
+        <w:right w:w="108" w:type="dxa"/>
+      </w:tblCellMar>
+    </w:tblPr>
     <w:tblStylePr w:type="firstRow">
       <w:rPr>
         <w:b/>
@@ -8396,12 +8306,19 @@
       <w:jc w:val="both"/>
     </w:pPr>
     <w:tblPr>
+      <w:tblInd w:w="0" w:type="dxa"/>
       <w:tblBorders>
         <w:top w:val="single" w:sz="12" w:space="0" w:color="000000"/>
         <w:left w:val="single" w:sz="12" w:space="0" w:color="000000"/>
         <w:bottom w:val="single" w:sz="12" w:space="0" w:color="000000"/>
         <w:right w:val="single" w:sz="12" w:space="0" w:color="000000"/>
       </w:tblBorders>
+      <w:tblCellMar>
+        <w:top w:w="0" w:type="dxa"/>
+        <w:left w:w="108" w:type="dxa"/>
+        <w:bottom w:w="0" w:type="dxa"/>
+        <w:right w:w="108" w:type="dxa"/>
+      </w:tblCellMar>
     </w:tblPr>
     <w:tcPr>
       <w:shd w:val="clear" w:color="auto" w:fill="auto"/>
@@ -8433,6 +8350,13 @@
     </w:pPr>
     <w:tblPr>
       <w:tblStyleRowBandSize w:val="1"/>
+      <w:tblInd w:w="0" w:type="dxa"/>
+      <w:tblCellMar>
+        <w:top w:w="0" w:type="dxa"/>
+        <w:left w:w="108" w:type="dxa"/>
+        <w:bottom w:w="0" w:type="dxa"/>
+        <w:right w:w="108" w:type="dxa"/>
+      </w:tblCellMar>
     </w:tblPr>
     <w:tblStylePr w:type="firstRow">
       <w:tblPr/>
@@ -8524,10 +8448,17 @@
       <w:jc w:val="both"/>
     </w:pPr>
     <w:tblPr>
+      <w:tblInd w:w="0" w:type="dxa"/>
       <w:tblBorders>
         <w:left w:val="single" w:sz="6" w:space="0" w:color="000000"/>
         <w:right w:val="single" w:sz="6" w:space="0" w:color="000000"/>
       </w:tblBorders>
+      <w:tblCellMar>
+        <w:top w:w="0" w:type="dxa"/>
+        <w:left w:w="108" w:type="dxa"/>
+        <w:bottom w:w="0" w:type="dxa"/>
+        <w:right w:w="108" w:type="dxa"/>
+      </w:tblCellMar>
     </w:tblPr>
     <w:tblStylePr w:type="firstRow">
       <w:tblPr/>
@@ -8608,6 +8539,7 @@
       <w:jc w:val="both"/>
     </w:pPr>
     <w:tblPr>
+      <w:tblInd w:w="0" w:type="dxa"/>
       <w:tblBorders>
         <w:top w:val="single" w:sz="4" w:space="0" w:color="auto"/>
         <w:left w:val="single" w:sz="4" w:space="0" w:color="auto"/>
@@ -8616,6 +8548,12 @@
         <w:insideH w:val="single" w:sz="4" w:space="0" w:color="auto"/>
         <w:insideV w:val="single" w:sz="4" w:space="0" w:color="auto"/>
       </w:tblBorders>
+      <w:tblCellMar>
+        <w:top w:w="0" w:type="dxa"/>
+        <w:left w:w="108" w:type="dxa"/>
+        <w:bottom w:w="0" w:type="dxa"/>
+        <w:right w:w="108" w:type="dxa"/>
+      </w:tblCellMar>
     </w:tblPr>
   </w:style>
   <w:style w:type="table" w:styleId="TableWeb1">
@@ -8629,6 +8567,7 @@
     </w:pPr>
     <w:tblPr>
       <w:tblCellSpacing w:w="20" w:type="dxa"/>
+      <w:tblInd w:w="0" w:type="dxa"/>
       <w:tblBorders>
         <w:top w:val="outset" w:sz="6" w:space="0" w:color="auto"/>
         <w:left w:val="outset" w:sz="6" w:space="0" w:color="auto"/>
@@ -8637,6 +8576,12 @@
         <w:insideH w:val="outset" w:sz="6" w:space="0" w:color="auto"/>
         <w:insideV w:val="outset" w:sz="6" w:space="0" w:color="auto"/>
       </w:tblBorders>
+      <w:tblCellMar>
+        <w:top w:w="0" w:type="dxa"/>
+        <w:left w:w="108" w:type="dxa"/>
+        <w:bottom w:w="0" w:type="dxa"/>
+        <w:right w:w="108" w:type="dxa"/>
+      </w:tblCellMar>
     </w:tblPr>
     <w:trPr>
       <w:tblCellSpacing w:w="20" w:type="dxa"/>
@@ -8668,6 +8613,7 @@
     </w:pPr>
     <w:tblPr>
       <w:tblCellSpacing w:w="20" w:type="dxa"/>
+      <w:tblInd w:w="0" w:type="dxa"/>
       <w:tblBorders>
         <w:top w:val="inset" w:sz="6" w:space="0" w:color="auto"/>
         <w:left w:val="inset" w:sz="6" w:space="0" w:color="auto"/>
@@ -8676,6 +8622,12 @@
         <w:insideH w:val="inset" w:sz="6" w:space="0" w:color="auto"/>
         <w:insideV w:val="inset" w:sz="6" w:space="0" w:color="auto"/>
       </w:tblBorders>
+      <w:tblCellMar>
+        <w:top w:w="0" w:type="dxa"/>
+        <w:left w:w="108" w:type="dxa"/>
+        <w:bottom w:w="0" w:type="dxa"/>
+        <w:right w:w="108" w:type="dxa"/>
+      </w:tblCellMar>
     </w:tblPr>
     <w:trPr>
       <w:tblCellSpacing w:w="20" w:type="dxa"/>
@@ -8707,6 +8659,7 @@
     </w:pPr>
     <w:tblPr>
       <w:tblCellSpacing w:w="20" w:type="dxa"/>
+      <w:tblInd w:w="0" w:type="dxa"/>
       <w:tblBorders>
         <w:top w:val="outset" w:sz="24" w:space="0" w:color="auto"/>
         <w:left w:val="outset" w:sz="24" w:space="0" w:color="auto"/>
@@ -8715,6 +8668,12 @@
         <w:insideH w:val="outset" w:sz="6" w:space="0" w:color="auto"/>
         <w:insideV w:val="outset" w:sz="6" w:space="0" w:color="auto"/>
       </w:tblBorders>
+      <w:tblCellMar>
+        <w:top w:w="0" w:type="dxa"/>
+        <w:left w:w="108" w:type="dxa"/>
+        <w:bottom w:w="0" w:type="dxa"/>
+        <w:right w:w="108" w:type="dxa"/>
+      </w:tblCellMar>
     </w:tblPr>
     <w:trPr>
       <w:tblCellSpacing w:w="20" w:type="dxa"/>
@@ -8865,10 +8824,17 @@
       <w:color w:val="000000"/>
     </w:rPr>
     <w:tblPr>
+      <w:tblInd w:w="0" w:type="dxa"/>
       <w:tblBorders>
         <w:top w:val="single" w:sz="8" w:space="0" w:color="000000"/>
         <w:bottom w:val="single" w:sz="8" w:space="0" w:color="000000"/>
       </w:tblBorders>
+      <w:tblCellMar>
+        <w:top w:w="0" w:type="dxa"/>
+        <w:left w:w="108" w:type="dxa"/>
+        <w:bottom w:w="0" w:type="dxa"/>
+        <w:right w:w="108" w:type="dxa"/>
+      </w:tblCellMar>
     </w:tblPr>
     <w:tblStylePr w:type="firstRow">
       <w:pPr>
@@ -8957,10 +8923,17 @@
       <w:color w:val="365F91"/>
     </w:rPr>
     <w:tblPr>
+      <w:tblInd w:w="0" w:type="dxa"/>
       <w:tblBorders>
         <w:top w:val="single" w:sz="8" w:space="0" w:color="4F81BD"/>
         <w:bottom w:val="single" w:sz="8" w:space="0" w:color="4F81BD"/>
       </w:tblBorders>
+      <w:tblCellMar>
+        <w:top w:w="0" w:type="dxa"/>
+        <w:left w:w="108" w:type="dxa"/>
+        <w:bottom w:w="0" w:type="dxa"/>
+        <w:right w:w="108" w:type="dxa"/>
+      </w:tblCellMar>
     </w:tblPr>
     <w:tblStylePr w:type="firstRow">
       <w:pPr>
@@ -9049,10 +9022,17 @@
       <w:color w:val="943634"/>
     </w:rPr>
     <w:tblPr>
+      <w:tblInd w:w="0" w:type="dxa"/>
       <w:tblBorders>
         <w:top w:val="single" w:sz="8" w:space="0" w:color="C0504D"/>
         <w:bottom w:val="single" w:sz="8" w:space="0" w:color="C0504D"/>
       </w:tblBorders>
+      <w:tblCellMar>
+        <w:top w:w="0" w:type="dxa"/>
+        <w:left w:w="108" w:type="dxa"/>
+        <w:bottom w:w="0" w:type="dxa"/>
+        <w:right w:w="108" w:type="dxa"/>
+      </w:tblCellMar>
     </w:tblPr>
     <w:tblStylePr w:type="firstRow">
       <w:pPr>
@@ -9141,10 +9121,17 @@
       <w:color w:val="76923C"/>
     </w:rPr>
     <w:tblPr>
+      <w:tblInd w:w="0" w:type="dxa"/>
       <w:tblBorders>
         <w:top w:val="single" w:sz="8" w:space="0" w:color="9BBB59"/>
         <w:bottom w:val="single" w:sz="8" w:space="0" w:color="9BBB59"/>
       </w:tblBorders>
+      <w:tblCellMar>
+        <w:top w:w="0" w:type="dxa"/>
+        <w:left w:w="108" w:type="dxa"/>
+        <w:bottom w:w="0" w:type="dxa"/>
+        <w:right w:w="108" w:type="dxa"/>
+      </w:tblCellMar>
     </w:tblPr>
     <w:tblStylePr w:type="firstRow">
       <w:pPr>
@@ -9233,10 +9220,17 @@
       <w:color w:val="5F497A"/>
     </w:rPr>
     <w:tblPr>
+      <w:tblInd w:w="0" w:type="dxa"/>
       <w:tblBorders>
         <w:top w:val="single" w:sz="8" w:space="0" w:color="8064A2"/>
         <w:bottom w:val="single" w:sz="8" w:space="0" w:color="8064A2"/>
       </w:tblBorders>
+      <w:tblCellMar>
+        <w:top w:w="0" w:type="dxa"/>
+        <w:left w:w="108" w:type="dxa"/>
+        <w:bottom w:w="0" w:type="dxa"/>
+        <w:right w:w="108" w:type="dxa"/>
+      </w:tblCellMar>
     </w:tblPr>
     <w:tblStylePr w:type="firstRow">
       <w:pPr>
@@ -9325,10 +9319,17 @@
       <w:color w:val="31849B"/>
     </w:rPr>
     <w:tblPr>
+      <w:tblInd w:w="0" w:type="dxa"/>
       <w:tblBorders>
         <w:top w:val="single" w:sz="8" w:space="0" w:color="4BACC6"/>
         <w:bottom w:val="single" w:sz="8" w:space="0" w:color="4BACC6"/>
       </w:tblBorders>
+      <w:tblCellMar>
+        <w:top w:w="0" w:type="dxa"/>
+        <w:left w:w="108" w:type="dxa"/>
+        <w:bottom w:w="0" w:type="dxa"/>
+        <w:right w:w="108" w:type="dxa"/>
+      </w:tblCellMar>
     </w:tblPr>
     <w:tblStylePr w:type="firstRow">
       <w:pPr>
@@ -9417,10 +9418,17 @@
       <w:color w:val="E36C0A"/>
     </w:rPr>
     <w:tblPr>
+      <w:tblInd w:w="0" w:type="dxa"/>
       <w:tblBorders>
         <w:top w:val="single" w:sz="8" w:space="0" w:color="F79646"/>
         <w:bottom w:val="single" w:sz="8" w:space="0" w:color="F79646"/>
       </w:tblBorders>
+      <w:tblCellMar>
+        <w:top w:w="0" w:type="dxa"/>
+        <w:left w:w="108" w:type="dxa"/>
+        <w:bottom w:w="0" w:type="dxa"/>
+        <w:right w:w="108" w:type="dxa"/>
+      </w:tblCellMar>
     </w:tblPr>
     <w:tblStylePr w:type="firstRow">
       <w:pPr>
@@ -9506,12 +9514,19 @@
     <w:qFormat/>
     <w:rsid w:val="00C51190"/>
     <w:tblPr>
+      <w:tblInd w:w="0" w:type="dxa"/>
       <w:tblBorders>
         <w:top w:val="single" w:sz="8" w:space="0" w:color="000000"/>
         <w:left w:val="single" w:sz="8" w:space="0" w:color="000000"/>
         <w:bottom w:val="single" w:sz="8" w:space="0" w:color="000000"/>
         <w:right w:val="single" w:sz="8" w:space="0" w:color="000000"/>
       </w:tblBorders>
+      <w:tblCellMar>
+        <w:top w:w="0" w:type="dxa"/>
+        <w:left w:w="108" w:type="dxa"/>
+        <w:bottom w:w="0" w:type="dxa"/>
+        <w:right w:w="108" w:type="dxa"/>
+      </w:tblCellMar>
     </w:tblPr>
     <w:tblStylePr w:type="firstRow">
       <w:pPr>
@@ -9587,12 +9602,19 @@
     <w:qFormat/>
     <w:rsid w:val="00C51190"/>
     <w:tblPr>
+      <w:tblInd w:w="0" w:type="dxa"/>
       <w:tblBorders>
         <w:top w:val="single" w:sz="8" w:space="0" w:color="4F81BD"/>
         <w:left w:val="single" w:sz="8" w:space="0" w:color="4F81BD"/>
         <w:bottom w:val="single" w:sz="8" w:space="0" w:color="4F81BD"/>
         <w:right w:val="single" w:sz="8" w:space="0" w:color="4F81BD"/>
       </w:tblBorders>
+      <w:tblCellMar>
+        <w:top w:w="0" w:type="dxa"/>
+        <w:left w:w="108" w:type="dxa"/>
+        <w:bottom w:w="0" w:type="dxa"/>
+        <w:right w:w="108" w:type="dxa"/>
+      </w:tblCellMar>
     </w:tblPr>
     <w:tblStylePr w:type="firstRow">
       <w:pPr>
@@ -9668,12 +9690,19 @@
     <w:qFormat/>
     <w:rsid w:val="00C51190"/>
     <w:tblPr>
+      <w:tblInd w:w="0" w:type="dxa"/>
       <w:tblBorders>
         <w:top w:val="single" w:sz="8" w:space="0" w:color="C0504D"/>
         <w:left w:val="single" w:sz="8" w:space="0" w:color="C0504D"/>
         <w:bottom w:val="single" w:sz="8" w:space="0" w:color="C0504D"/>
         <w:right w:val="single" w:sz="8" w:space="0" w:color="C0504D"/>
       </w:tblBorders>
+      <w:tblCellMar>
+        <w:top w:w="0" w:type="dxa"/>
+        <w:left w:w="108" w:type="dxa"/>
+        <w:bottom w:w="0" w:type="dxa"/>
+        <w:right w:w="108" w:type="dxa"/>
+      </w:tblCellMar>
     </w:tblPr>
     <w:tblStylePr w:type="firstRow">
       <w:pPr>
@@ -9749,12 +9778,19 @@
     <w:qFormat/>
     <w:rsid w:val="00C51190"/>
     <w:tblPr>
+      <w:tblInd w:w="0" w:type="dxa"/>
       <w:tblBorders>
         <w:top w:val="single" w:sz="8" w:space="0" w:color="9BBB59"/>
         <w:left w:val="single" w:sz="8" w:space="0" w:color="9BBB59"/>
         <w:bottom w:val="single" w:sz="8" w:space="0" w:color="9BBB59"/>
         <w:right w:val="single" w:sz="8" w:space="0" w:color="9BBB59"/>
       </w:tblBorders>
+      <w:tblCellMar>
+        <w:top w:w="0" w:type="dxa"/>
+        <w:left w:w="108" w:type="dxa"/>
+        <w:bottom w:w="0" w:type="dxa"/>
+        <w:right w:w="108" w:type="dxa"/>
+      </w:tblCellMar>
     </w:tblPr>
     <w:tblStylePr w:type="firstRow">
       <w:pPr>
@@ -9830,12 +9866,19 @@
     <w:qFormat/>
     <w:rsid w:val="00C51190"/>
     <w:tblPr>
+      <w:tblInd w:w="0" w:type="dxa"/>
       <w:tblBorders>
         <w:top w:val="single" w:sz="8" w:space="0" w:color="8064A2"/>
         <w:left w:val="single" w:sz="8" w:space="0" w:color="8064A2"/>
         <w:bottom w:val="single" w:sz="8" w:space="0" w:color="8064A2"/>
         <w:right w:val="single" w:sz="8" w:space="0" w:color="8064A2"/>
       </w:tblBorders>
+      <w:tblCellMar>
+        <w:top w:w="0" w:type="dxa"/>
+        <w:left w:w="108" w:type="dxa"/>
+        <w:bottom w:w="0" w:type="dxa"/>
+        <w:right w:w="108" w:type="dxa"/>
+      </w:tblCellMar>
     </w:tblPr>
     <w:tblStylePr w:type="firstRow">
       <w:pPr>
@@ -9911,12 +9954,19 @@
     <w:qFormat/>
     <w:rsid w:val="00C51190"/>
     <w:tblPr>
+      <w:tblInd w:w="0" w:type="dxa"/>
       <w:tblBorders>
         <w:top w:val="single" w:sz="8" w:space="0" w:color="4BACC6"/>
         <w:left w:val="single" w:sz="8" w:space="0" w:color="4BACC6"/>
         <w:bottom w:val="single" w:sz="8" w:space="0" w:color="4BACC6"/>
         <w:right w:val="single" w:sz="8" w:space="0" w:color="4BACC6"/>
       </w:tblBorders>
+      <w:tblCellMar>
+        <w:top w:w="0" w:type="dxa"/>
+        <w:left w:w="108" w:type="dxa"/>
+        <w:bottom w:w="0" w:type="dxa"/>
+        <w:right w:w="108" w:type="dxa"/>
+      </w:tblCellMar>
     </w:tblPr>
     <w:tblStylePr w:type="firstRow">
       <w:pPr>
@@ -9992,12 +10042,19 @@
     <w:qFormat/>
     <w:rsid w:val="00C51190"/>
     <w:tblPr>
+      <w:tblInd w:w="0" w:type="dxa"/>
       <w:tblBorders>
         <w:top w:val="single" w:sz="8" w:space="0" w:color="F79646"/>
         <w:left w:val="single" w:sz="8" w:space="0" w:color="F79646"/>
         <w:bottom w:val="single" w:sz="8" w:space="0" w:color="F79646"/>
         <w:right w:val="single" w:sz="8" w:space="0" w:color="F79646"/>
       </w:tblBorders>
+      <w:tblCellMar>
+        <w:top w:w="0" w:type="dxa"/>
+        <w:left w:w="108" w:type="dxa"/>
+        <w:bottom w:w="0" w:type="dxa"/>
+        <w:right w:w="108" w:type="dxa"/>
+      </w:tblCellMar>
     </w:tblPr>
     <w:tblStylePr w:type="firstRow">
       <w:pPr>
@@ -10073,6 +10130,7 @@
     <w:qFormat/>
     <w:rsid w:val="00C51190"/>
     <w:tblPr>
+      <w:tblInd w:w="0" w:type="dxa"/>
       <w:tblBorders>
         <w:top w:val="single" w:sz="8" w:space="0" w:color="000000"/>
         <w:left w:val="single" w:sz="8" w:space="0" w:color="000000"/>
@@ -10081,6 +10139,12 @@
         <w:insideH w:val="single" w:sz="8" w:space="0" w:color="000000"/>
         <w:insideV w:val="single" w:sz="8" w:space="0" w:color="000000"/>
       </w:tblBorders>
+      <w:tblCellMar>
+        <w:top w:w="0" w:type="dxa"/>
+        <w:left w:w="108" w:type="dxa"/>
+        <w:bottom w:w="0" w:type="dxa"/>
+        <w:right w:w="108" w:type="dxa"/>
+      </w:tblCellMar>
     </w:tblPr>
     <w:tblStylePr w:type="firstRow">
       <w:pPr>
@@ -10192,6 +10256,7 @@
     <w:qFormat/>
     <w:rsid w:val="00C51190"/>
     <w:tblPr>
+      <w:tblInd w:w="0" w:type="dxa"/>
       <w:tblBorders>
         <w:top w:val="single" w:sz="8" w:space="0" w:color="4F81BD"/>
         <w:left w:val="single" w:sz="8" w:space="0" w:color="4F81BD"/>
@@ -10200,6 +10265,12 @@
         <w:insideH w:val="single" w:sz="8" w:space="0" w:color="4F81BD"/>
         <w:insideV w:val="single" w:sz="8" w:space="0" w:color="4F81BD"/>
       </w:tblBorders>
+      <w:tblCellMar>
+        <w:top w:w="0" w:type="dxa"/>
+        <w:left w:w="108" w:type="dxa"/>
+        <w:bottom w:w="0" w:type="dxa"/>
+        <w:right w:w="108" w:type="dxa"/>
+      </w:tblCellMar>
     </w:tblPr>
     <w:tblStylePr w:type="firstRow">
       <w:pPr>
@@ -10311,6 +10382,7 @@
     <w:qFormat/>
     <w:rsid w:val="00C51190"/>
     <w:tblPr>
+      <w:tblInd w:w="0" w:type="dxa"/>
       <w:tblBorders>
         <w:top w:val="single" w:sz="8" w:space="0" w:color="C0504D"/>
         <w:left w:val="single" w:sz="8" w:space="0" w:color="C0504D"/>
@@ -10319,6 +10391,12 @@
         <w:insideH w:val="single" w:sz="8" w:space="0" w:color="C0504D"/>
         <w:insideV w:val="single" w:sz="8" w:space="0" w:color="C0504D"/>
       </w:tblBorders>
+      <w:tblCellMar>
+        <w:top w:w="0" w:type="dxa"/>
+        <w:left w:w="108" w:type="dxa"/>
+        <w:bottom w:w="0" w:type="dxa"/>
+        <w:right w:w="108" w:type="dxa"/>
+      </w:tblCellMar>
     </w:tblPr>
     <w:tblStylePr w:type="firstRow">
       <w:pPr>
@@ -10430,6 +10508,7 @@
     <w:qFormat/>
     <w:rsid w:val="00C51190"/>
     <w:tblPr>
+      <w:tblInd w:w="0" w:type="dxa"/>
       <w:tblBorders>
         <w:top w:val="single" w:sz="8" w:space="0" w:color="9BBB59"/>
         <w:left w:val="single" w:sz="8" w:space="0" w:color="9BBB59"/>
@@ -10438,6 +10517,12 @@
         <w:insideH w:val="single" w:sz="8" w:space="0" w:color="9BBB59"/>
         <w:insideV w:val="single" w:sz="8" w:space="0" w:color="9BBB59"/>
       </w:tblBorders>
+      <w:tblCellMar>
+        <w:top w:w="0" w:type="dxa"/>
+        <w:left w:w="108" w:type="dxa"/>
+        <w:bottom w:w="0" w:type="dxa"/>
+        <w:right w:w="108" w:type="dxa"/>
+      </w:tblCellMar>
     </w:tblPr>
     <w:tblStylePr w:type="firstRow">
       <w:pPr>
@@ -10549,6 +10634,7 @@
     <w:qFormat/>
     <w:rsid w:val="00C51190"/>
     <w:tblPr>
+      <w:tblInd w:w="0" w:type="dxa"/>
       <w:tblBorders>
         <w:top w:val="single" w:sz="8" w:space="0" w:color="8064A2"/>
         <w:left w:val="single" w:sz="8" w:space="0" w:color="8064A2"/>
@@ -10557,6 +10643,12 @@
         <w:insideH w:val="single" w:sz="8" w:space="0" w:color="8064A2"/>
         <w:insideV w:val="single" w:sz="8" w:space="0" w:color="8064A2"/>
       </w:tblBorders>
+      <w:tblCellMar>
+        <w:top w:w="0" w:type="dxa"/>
+        <w:left w:w="108" w:type="dxa"/>
+        <w:bottom w:w="0" w:type="dxa"/>
+        <w:right w:w="108" w:type="dxa"/>
+      </w:tblCellMar>
     </w:tblPr>
     <w:tblStylePr w:type="firstRow">
       <w:pPr>
@@ -10668,6 +10760,7 @@
     <w:qFormat/>
     <w:rsid w:val="00C51190"/>
     <w:tblPr>
+      <w:tblInd w:w="0" w:type="dxa"/>
       <w:tblBorders>
         <w:top w:val="single" w:sz="8" w:space="0" w:color="4BACC6"/>
         <w:left w:val="single" w:sz="8" w:space="0" w:color="4BACC6"/>
@@ -10676,6 +10769,12 @@
         <w:insideH w:val="single" w:sz="8" w:space="0" w:color="4BACC6"/>
         <w:insideV w:val="single" w:sz="8" w:space="0" w:color="4BACC6"/>
       </w:tblBorders>
+      <w:tblCellMar>
+        <w:top w:w="0" w:type="dxa"/>
+        <w:left w:w="108" w:type="dxa"/>
+        <w:bottom w:w="0" w:type="dxa"/>
+        <w:right w:w="108" w:type="dxa"/>
+      </w:tblCellMar>
     </w:tblPr>
     <w:tblStylePr w:type="firstRow">
       <w:pPr>
@@ -10787,6 +10886,7 @@
     <w:qFormat/>
     <w:rsid w:val="00C51190"/>
     <w:tblPr>
+      <w:tblInd w:w="0" w:type="dxa"/>
       <w:tblBorders>
         <w:top w:val="single" w:sz="8" w:space="0" w:color="F79646"/>
         <w:left w:val="single" w:sz="8" w:space="0" w:color="F79646"/>
@@ -10795,6 +10895,12 @@
         <w:insideH w:val="single" w:sz="8" w:space="0" w:color="F79646"/>
         <w:insideV w:val="single" w:sz="8" w:space="0" w:color="F79646"/>
       </w:tblBorders>
+      <w:tblCellMar>
+        <w:top w:w="0" w:type="dxa"/>
+        <w:left w:w="108" w:type="dxa"/>
+        <w:bottom w:w="0" w:type="dxa"/>
+        <w:right w:w="108" w:type="dxa"/>
+      </w:tblCellMar>
     </w:tblPr>
     <w:tblStylePr w:type="firstRow">
       <w:pPr>
@@ -10906,6 +11012,7 @@
     <w:qFormat/>
     <w:rsid w:val="00C51190"/>
     <w:tblPr>
+      <w:tblInd w:w="0" w:type="dxa"/>
       <w:tblBorders>
         <w:top w:val="single" w:sz="8" w:space="0" w:color="404040"/>
         <w:left w:val="single" w:sz="8" w:space="0" w:color="404040"/>
@@ -10913,6 +11020,12 @@
         <w:right w:val="single" w:sz="8" w:space="0" w:color="404040"/>
         <w:insideH w:val="single" w:sz="8" w:space="0" w:color="404040"/>
       </w:tblBorders>
+      <w:tblCellMar>
+        <w:top w:w="0" w:type="dxa"/>
+        <w:left w:w="108" w:type="dxa"/>
+        <w:bottom w:w="0" w:type="dxa"/>
+        <w:right w:w="108" w:type="dxa"/>
+      </w:tblCellMar>
     </w:tblPr>
     <w:tblStylePr w:type="firstRow">
       <w:pPr>
@@ -11001,6 +11114,7 @@
     <w:qFormat/>
     <w:rsid w:val="00C51190"/>
     <w:tblPr>
+      <w:tblInd w:w="0" w:type="dxa"/>
       <w:tblBorders>
         <w:top w:val="single" w:sz="8" w:space="0" w:color="7BA0CD"/>
         <w:left w:val="single" w:sz="8" w:space="0" w:color="7BA0CD"/>
@@ -11008,6 +11122,12 @@
         <w:right w:val="single" w:sz="8" w:space="0" w:color="7BA0CD"/>
         <w:insideH w:val="single" w:sz="8" w:space="0" w:color="7BA0CD"/>
       </w:tblBorders>
+      <w:tblCellMar>
+        <w:top w:w="0" w:type="dxa"/>
+        <w:left w:w="108" w:type="dxa"/>
+        <w:bottom w:w="0" w:type="dxa"/>
+        <w:right w:w="108" w:type="dxa"/>
+      </w:tblCellMar>
     </w:tblPr>
     <w:tblStylePr w:type="firstRow">
       <w:pPr>
@@ -11096,6 +11216,7 @@
     <w:qFormat/>
     <w:rsid w:val="00C51190"/>
     <w:tblPr>
+      <w:tblInd w:w="0" w:type="dxa"/>
       <w:tblBorders>
         <w:top w:val="single" w:sz="8" w:space="0" w:color="CF7B79"/>
         <w:left w:val="single" w:sz="8" w:space="0" w:color="CF7B79"/>
@@ -11103,6 +11224,12 @@
         <w:right w:val="single" w:sz="8" w:space="0" w:color="CF7B79"/>
         <w:insideH w:val="single" w:sz="8" w:space="0" w:color="CF7B79"/>
       </w:tblBorders>
+      <w:tblCellMar>
+        <w:top w:w="0" w:type="dxa"/>
+        <w:left w:w="108" w:type="dxa"/>
+        <w:bottom w:w="0" w:type="dxa"/>
+        <w:right w:w="108" w:type="dxa"/>
+      </w:tblCellMar>
     </w:tblPr>
     <w:tblStylePr w:type="firstRow">
       <w:pPr>
@@ -11191,6 +11318,7 @@
     <w:qFormat/>
     <w:rsid w:val="00C51190"/>
     <w:tblPr>
+      <w:tblInd w:w="0" w:type="dxa"/>
       <w:tblBorders>
         <w:top w:val="single" w:sz="8" w:space="0" w:color="B3CC82"/>
         <w:left w:val="single" w:sz="8" w:space="0" w:color="B3CC82"/>
@@ -11198,6 +11326,12 @@
         <w:right w:val="single" w:sz="8" w:space="0" w:color="B3CC82"/>
         <w:insideH w:val="single" w:sz="8" w:space="0" w:color="B3CC82"/>
       </w:tblBorders>
+      <w:tblCellMar>
+        <w:top w:w="0" w:type="dxa"/>
+        <w:left w:w="108" w:type="dxa"/>
+        <w:bottom w:w="0" w:type="dxa"/>
+        <w:right w:w="108" w:type="dxa"/>
+      </w:tblCellMar>
     </w:tblPr>
     <w:tblStylePr w:type="firstRow">
       <w:pPr>
@@ -11286,6 +11420,7 @@
     <w:qFormat/>
     <w:rsid w:val="00C51190"/>
     <w:tblPr>
+      <w:tblInd w:w="0" w:type="dxa"/>
       <w:tblBorders>
         <w:top w:val="single" w:sz="8" w:space="0" w:color="9F8AB9"/>
         <w:left w:val="single" w:sz="8" w:space="0" w:color="9F8AB9"/>
@@ -11293,6 +11428,12 @@
         <w:right w:val="single" w:sz="8" w:space="0" w:color="9F8AB9"/>
         <w:insideH w:val="single" w:sz="8" w:space="0" w:color="9F8AB9"/>
       </w:tblBorders>
+      <w:tblCellMar>
+        <w:top w:w="0" w:type="dxa"/>
+        <w:left w:w="108" w:type="dxa"/>
+        <w:bottom w:w="0" w:type="dxa"/>
+        <w:right w:w="108" w:type="dxa"/>
+      </w:tblCellMar>
     </w:tblPr>
     <w:tblStylePr w:type="firstRow">
       <w:pPr>
@@ -11381,6 +11522,7 @@
     <w:qFormat/>
     <w:rsid w:val="00C51190"/>
     <w:tblPr>
+      <w:tblInd w:w="0" w:type="dxa"/>
       <w:tblBorders>
         <w:top w:val="single" w:sz="8" w:space="0" w:color="78C0D4"/>
         <w:left w:val="single" w:sz="8" w:space="0" w:color="78C0D4"/>
@@ -11388,6 +11530,12 @@
         <w:right w:val="single" w:sz="8" w:space="0" w:color="78C0D4"/>
         <w:insideH w:val="single" w:sz="8" w:space="0" w:color="78C0D4"/>
       </w:tblBorders>
+      <w:tblCellMar>
+        <w:top w:w="0" w:type="dxa"/>
+        <w:left w:w="108" w:type="dxa"/>
+        <w:bottom w:w="0" w:type="dxa"/>
+        <w:right w:w="108" w:type="dxa"/>
+      </w:tblCellMar>
     </w:tblPr>
     <w:tblStylePr w:type="firstRow">
       <w:pPr>
@@ -11476,6 +11624,7 @@
     <w:qFormat/>
     <w:rsid w:val="00C51190"/>
     <w:tblPr>
+      <w:tblInd w:w="0" w:type="dxa"/>
       <w:tblBorders>
         <w:top w:val="single" w:sz="8" w:space="0" w:color="F9B074"/>
         <w:left w:val="single" w:sz="8" w:space="0" w:color="F9B074"/>
@@ -11483,6 +11632,12 @@
         <w:right w:val="single" w:sz="8" w:space="0" w:color="F9B074"/>
         <w:insideH w:val="single" w:sz="8" w:space="0" w:color="F9B074"/>
       </w:tblBorders>
+      <w:tblCellMar>
+        <w:top w:w="0" w:type="dxa"/>
+        <w:left w:w="108" w:type="dxa"/>
+        <w:bottom w:w="0" w:type="dxa"/>
+        <w:right w:w="108" w:type="dxa"/>
+      </w:tblCellMar>
     </w:tblPr>
     <w:tblStylePr w:type="firstRow">
       <w:pPr>
@@ -11571,10 +11726,17 @@
     <w:qFormat/>
     <w:rsid w:val="00C51190"/>
     <w:tblPr>
+      <w:tblInd w:w="0" w:type="dxa"/>
       <w:tblBorders>
         <w:top w:val="single" w:sz="18" w:space="0" w:color="auto"/>
         <w:bottom w:val="single" w:sz="18" w:space="0" w:color="auto"/>
       </w:tblBorders>
+      <w:tblCellMar>
+        <w:top w:w="0" w:type="dxa"/>
+        <w:left w:w="108" w:type="dxa"/>
+        <w:bottom w:w="0" w:type="dxa"/>
+        <w:right w:w="108" w:type="dxa"/>
+      </w:tblCellMar>
     </w:tblPr>
     <w:tblStylePr w:type="firstRow">
       <w:pPr>
@@ -11709,10 +11871,17 @@
     <w:qFormat/>
     <w:rsid w:val="00C51190"/>
     <w:tblPr>
+      <w:tblInd w:w="0" w:type="dxa"/>
       <w:tblBorders>
         <w:top w:val="single" w:sz="18" w:space="0" w:color="auto"/>
         <w:bottom w:val="single" w:sz="18" w:space="0" w:color="auto"/>
       </w:tblBorders>
+      <w:tblCellMar>
+        <w:top w:w="0" w:type="dxa"/>
+        <w:left w:w="108" w:type="dxa"/>
+        <w:bottom w:w="0" w:type="dxa"/>
+        <w:right w:w="108" w:type="dxa"/>
+      </w:tblCellMar>
     </w:tblPr>
     <w:tblStylePr w:type="firstRow">
       <w:pPr>
@@ -11847,10 +12016,17 @@
     <w:qFormat/>
     <w:rsid w:val="00C51190"/>
     <w:tblPr>
+      <w:tblInd w:w="0" w:type="dxa"/>
       <w:tblBorders>
         <w:top w:val="single" w:sz="18" w:space="0" w:color="auto"/>
         <w:bottom w:val="single" w:sz="18" w:space="0" w:color="auto"/>
       </w:tblBorders>
+      <w:tblCellMar>
+        <w:top w:w="0" w:type="dxa"/>
+        <w:left w:w="108" w:type="dxa"/>
+        <w:bottom w:w="0" w:type="dxa"/>
+        <w:right w:w="108" w:type="dxa"/>
+      </w:tblCellMar>
     </w:tblPr>
     <w:tblStylePr w:type="firstRow">
       <w:pPr>
@@ -11985,10 +12161,17 @@
     <w:qFormat/>
     <w:rsid w:val="00C51190"/>
     <w:tblPr>
+      <w:tblInd w:w="0" w:type="dxa"/>
       <w:tblBorders>
         <w:top w:val="single" w:sz="18" w:space="0" w:color="auto"/>
         <w:bottom w:val="single" w:sz="18" w:space="0" w:color="auto"/>
       </w:tblBorders>
+      <w:tblCellMar>
+        <w:top w:w="0" w:type="dxa"/>
+        <w:left w:w="108" w:type="dxa"/>
+        <w:bottom w:w="0" w:type="dxa"/>
+        <w:right w:w="108" w:type="dxa"/>
+      </w:tblCellMar>
     </w:tblPr>
     <w:tblStylePr w:type="firstRow">
       <w:pPr>
@@ -12123,10 +12306,17 @@
     <w:qFormat/>
     <w:rsid w:val="00C51190"/>
     <w:tblPr>
+      <w:tblInd w:w="0" w:type="dxa"/>
       <w:tblBorders>
         <w:top w:val="single" w:sz="18" w:space="0" w:color="auto"/>
         <w:bottom w:val="single" w:sz="18" w:space="0" w:color="auto"/>
       </w:tblBorders>
+      <w:tblCellMar>
+        <w:top w:w="0" w:type="dxa"/>
+        <w:left w:w="108" w:type="dxa"/>
+        <w:bottom w:w="0" w:type="dxa"/>
+        <w:right w:w="108" w:type="dxa"/>
+      </w:tblCellMar>
     </w:tblPr>
     <w:tblStylePr w:type="firstRow">
       <w:pPr>
@@ -12261,10 +12451,17 @@
     <w:qFormat/>
     <w:rsid w:val="00C51190"/>
     <w:tblPr>
+      <w:tblInd w:w="0" w:type="dxa"/>
       <w:tblBorders>
         <w:top w:val="single" w:sz="18" w:space="0" w:color="auto"/>
         <w:bottom w:val="single" w:sz="18" w:space="0" w:color="auto"/>
       </w:tblBorders>
+      <w:tblCellMar>
+        <w:top w:w="0" w:type="dxa"/>
+        <w:left w:w="108" w:type="dxa"/>
+        <w:bottom w:w="0" w:type="dxa"/>
+        <w:right w:w="108" w:type="dxa"/>
+      </w:tblCellMar>
     </w:tblPr>
     <w:tblStylePr w:type="firstRow">
       <w:pPr>
@@ -12399,10 +12596,17 @@
     <w:qFormat/>
     <w:rsid w:val="00C51190"/>
     <w:tblPr>
+      <w:tblInd w:w="0" w:type="dxa"/>
       <w:tblBorders>
         <w:top w:val="single" w:sz="18" w:space="0" w:color="auto"/>
         <w:bottom w:val="single" w:sz="18" w:space="0" w:color="auto"/>
       </w:tblBorders>
+      <w:tblCellMar>
+        <w:top w:w="0" w:type="dxa"/>
+        <w:left w:w="108" w:type="dxa"/>
+        <w:bottom w:w="0" w:type="dxa"/>
+        <w:right w:w="108" w:type="dxa"/>
+      </w:tblCellMar>
     </w:tblPr>
     <w:tblStylePr w:type="firstRow">
       <w:pPr>
@@ -12540,10 +12744,17 @@
       <w:color w:val="000000"/>
     </w:rPr>
     <w:tblPr>
+      <w:tblInd w:w="0" w:type="dxa"/>
       <w:tblBorders>
         <w:top w:val="single" w:sz="8" w:space="0" w:color="000000"/>
         <w:bottom w:val="single" w:sz="8" w:space="0" w:color="000000"/>
       </w:tblBorders>
+      <w:tblCellMar>
+        <w:top w:w="0" w:type="dxa"/>
+        <w:left w:w="108" w:type="dxa"/>
+        <w:bottom w:w="0" w:type="dxa"/>
+        <w:right w:w="108" w:type="dxa"/>
+      </w:tblCellMar>
     </w:tblPr>
     <w:tblStylePr w:type="firstRow">
       <w:rPr>
@@ -12613,10 +12824,17 @@
       <w:color w:val="000000"/>
     </w:rPr>
     <w:tblPr>
+      <w:tblInd w:w="0" w:type="dxa"/>
       <w:tblBorders>
         <w:top w:val="single" w:sz="8" w:space="0" w:color="4F81BD"/>
         <w:bottom w:val="single" w:sz="8" w:space="0" w:color="4F81BD"/>
       </w:tblBorders>
+      <w:tblCellMar>
+        <w:top w:w="0" w:type="dxa"/>
+        <w:left w:w="108" w:type="dxa"/>
+        <w:bottom w:w="0" w:type="dxa"/>
+        <w:right w:w="108" w:type="dxa"/>
+      </w:tblCellMar>
     </w:tblPr>
     <w:tblStylePr w:type="firstRow">
       <w:rPr>
@@ -12686,10 +12904,17 @@
       <w:color w:val="000000"/>
     </w:rPr>
     <w:tblPr>
+      <w:tblInd w:w="0" w:type="dxa"/>
       <w:tblBorders>
         <w:top w:val="single" w:sz="8" w:space="0" w:color="C0504D"/>
         <w:bottom w:val="single" w:sz="8" w:space="0" w:color="C0504D"/>
       </w:tblBorders>
+      <w:tblCellMar>
+        <w:top w:w="0" w:type="dxa"/>
+        <w:left w:w="108" w:type="dxa"/>
+        <w:bottom w:w="0" w:type="dxa"/>
+        <w:right w:w="108" w:type="dxa"/>
+      </w:tblCellMar>
     </w:tblPr>
     <w:tblStylePr w:type="firstRow">
       <w:rPr>
@@ -12759,10 +12984,17 @@
       <w:color w:val="000000"/>
     </w:rPr>
     <w:tblPr>
+      <w:tblInd w:w="0" w:type="dxa"/>
       <w:tblBorders>
         <w:top w:val="single" w:sz="8" w:space="0" w:color="9BBB59"/>
         <w:bottom w:val="single" w:sz="8" w:space="0" w:color="9BBB59"/>
       </w:tblBorders>
+      <w:tblCellMar>
+        <w:top w:w="0" w:type="dxa"/>
+        <w:left w:w="108" w:type="dxa"/>
+        <w:bottom w:w="0" w:type="dxa"/>
+        <w:right w:w="108" w:type="dxa"/>
+      </w:tblCellMar>
     </w:tblPr>
     <w:tblStylePr w:type="firstRow">
       <w:rPr>
@@ -12832,10 +13064,17 @@
       <w:color w:val="000000"/>
     </w:rPr>
     <w:tblPr>
+      <w:tblInd w:w="0" w:type="dxa"/>
       <w:tblBorders>
         <w:top w:val="single" w:sz="8" w:space="0" w:color="8064A2"/>
         <w:bottom w:val="single" w:sz="8" w:space="0" w:color="8064A2"/>
       </w:tblBorders>
+      <w:tblCellMar>
+        <w:top w:w="0" w:type="dxa"/>
+        <w:left w:w="108" w:type="dxa"/>
+        <w:bottom w:w="0" w:type="dxa"/>
+        <w:right w:w="108" w:type="dxa"/>
+      </w:tblCellMar>
     </w:tblPr>
     <w:tblStylePr w:type="firstRow">
       <w:rPr>
@@ -12905,10 +13144,17 @@
       <w:color w:val="000000"/>
     </w:rPr>
     <w:tblPr>
+      <w:tblInd w:w="0" w:type="dxa"/>
       <w:tblBorders>
         <w:top w:val="single" w:sz="8" w:space="0" w:color="4BACC6"/>
         <w:bottom w:val="single" w:sz="8" w:space="0" w:color="4BACC6"/>
       </w:tblBorders>
+      <w:tblCellMar>
+        <w:top w:w="0" w:type="dxa"/>
+        <w:left w:w="108" w:type="dxa"/>
+        <w:bottom w:w="0" w:type="dxa"/>
+        <w:right w:w="108" w:type="dxa"/>
+      </w:tblCellMar>
     </w:tblPr>
     <w:tblStylePr w:type="firstRow">
       <w:rPr>
@@ -12978,10 +13224,17 @@
       <w:color w:val="000000"/>
     </w:rPr>
     <w:tblPr>
+      <w:tblInd w:w="0" w:type="dxa"/>
       <w:tblBorders>
         <w:top w:val="single" w:sz="8" w:space="0" w:color="F79646"/>
         <w:bottom w:val="single" w:sz="8" w:space="0" w:color="F79646"/>
       </w:tblBorders>
+      <w:tblCellMar>
+        <w:top w:w="0" w:type="dxa"/>
+        <w:left w:w="108" w:type="dxa"/>
+        <w:bottom w:w="0" w:type="dxa"/>
+        <w:right w:w="108" w:type="dxa"/>
+      </w:tblCellMar>
     </w:tblPr>
     <w:tblStylePr w:type="firstRow">
       <w:rPr>
@@ -13052,12 +13305,19 @@
       <w:color w:val="000000"/>
     </w:rPr>
     <w:tblPr>
+      <w:tblInd w:w="0" w:type="dxa"/>
       <w:tblBorders>
         <w:top w:val="single" w:sz="8" w:space="0" w:color="000000"/>
         <w:left w:val="single" w:sz="8" w:space="0" w:color="000000"/>
         <w:bottom w:val="single" w:sz="8" w:space="0" w:color="000000"/>
         <w:right w:val="single" w:sz="8" w:space="0" w:color="000000"/>
       </w:tblBorders>
+      <w:tblCellMar>
+        <w:top w:w="0" w:type="dxa"/>
+        <w:left w:w="108" w:type="dxa"/>
+        <w:bottom w:w="0" w:type="dxa"/>
+        <w:right w:w="108" w:type="dxa"/>
+      </w:tblCellMar>
     </w:tblPr>
     <w:tblStylePr w:type="firstRow">
       <w:rPr>
@@ -13169,12 +13429,19 @@
       <w:color w:val="000000"/>
     </w:rPr>
     <w:tblPr>
+      <w:tblInd w:w="0" w:type="dxa"/>
       <w:tblBorders>
         <w:top w:val="single" w:sz="8" w:space="0" w:color="4F81BD"/>
         <w:left w:val="single" w:sz="8" w:space="0" w:color="4F81BD"/>
         <w:bottom w:val="single" w:sz="8" w:space="0" w:color="4F81BD"/>
         <w:right w:val="single" w:sz="8" w:space="0" w:color="4F81BD"/>
       </w:tblBorders>
+      <w:tblCellMar>
+        <w:top w:w="0" w:type="dxa"/>
+        <w:left w:w="108" w:type="dxa"/>
+        <w:bottom w:w="0" w:type="dxa"/>
+        <w:right w:w="108" w:type="dxa"/>
+      </w:tblCellMar>
     </w:tblPr>
     <w:tblStylePr w:type="firstRow">
       <w:rPr>
@@ -13286,12 +13553,19 @@
       <w:color w:val="000000"/>
     </w:rPr>
     <w:tblPr>
+      <w:tblInd w:w="0" w:type="dxa"/>
       <w:tblBorders>
         <w:top w:val="single" w:sz="8" w:space="0" w:color="C0504D"/>
         <w:left w:val="single" w:sz="8" w:space="0" w:color="C0504D"/>
         <w:bottom w:val="single" w:sz="8" w:space="0" w:color="C0504D"/>
         <w:right w:val="single" w:sz="8" w:space="0" w:color="C0504D"/>
       </w:tblBorders>
+      <w:tblCellMar>
+        <w:top w:w="0" w:type="dxa"/>
+        <w:left w:w="108" w:type="dxa"/>
+        <w:bottom w:w="0" w:type="dxa"/>
+        <w:right w:w="108" w:type="dxa"/>
+      </w:tblCellMar>
     </w:tblPr>
     <w:tblStylePr w:type="firstRow">
       <w:rPr>
@@ -13403,12 +13677,19 @@
       <w:color w:val="000000"/>
     </w:rPr>
     <w:tblPr>
+      <w:tblInd w:w="0" w:type="dxa"/>
       <w:tblBorders>
         <w:top w:val="single" w:sz="8" w:space="0" w:color="9BBB59"/>
         <w:left w:val="single" w:sz="8" w:space="0" w:color="9BBB59"/>
         <w:bottom w:val="single" w:sz="8" w:space="0" w:color="9BBB59"/>
         <w:right w:val="single" w:sz="8" w:space="0" w:color="9BBB59"/>
       </w:tblBorders>
+      <w:tblCellMar>
+        <w:top w:w="0" w:type="dxa"/>
+        <w:left w:w="108" w:type="dxa"/>
+        <w:bottom w:w="0" w:type="dxa"/>
+        <w:right w:w="108" w:type="dxa"/>
+      </w:tblCellMar>
     </w:tblPr>
     <w:tblStylePr w:type="firstRow">
       <w:rPr>
@@ -13520,12 +13801,19 @@
       <w:color w:val="000000"/>
     </w:rPr>
     <w:tblPr>
+      <w:tblInd w:w="0" w:type="dxa"/>
       <w:tblBorders>
         <w:top w:val="single" w:sz="8" w:space="0" w:color="8064A2"/>
         <w:left w:val="single" w:sz="8" w:space="0" w:color="8064A2"/>
         <w:bottom w:val="single" w:sz="8" w:space="0" w:color="8064A2"/>
         <w:right w:val="single" w:sz="8" w:space="0" w:color="8064A2"/>
       </w:tblBorders>
+      <w:tblCellMar>
+        <w:top w:w="0" w:type="dxa"/>
+        <w:left w:w="108" w:type="dxa"/>
+        <w:bottom w:w="0" w:type="dxa"/>
+        <w:right w:w="108" w:type="dxa"/>
+      </w:tblCellMar>
     </w:tblPr>
     <w:tblStylePr w:type="firstRow">
       <w:rPr>
@@ -13637,12 +13925,19 @@
       <w:color w:val="000000"/>
     </w:rPr>
     <w:tblPr>
+      <w:tblInd w:w="0" w:type="dxa"/>
       <w:tblBorders>
         <w:top w:val="single" w:sz="8" w:space="0" w:color="4BACC6"/>
         <w:left w:val="single" w:sz="8" w:space="0" w:color="4BACC6"/>
         <w:bottom w:val="single" w:sz="8" w:space="0" w:color="4BACC6"/>
         <w:right w:val="single" w:sz="8" w:space="0" w:color="4BACC6"/>
       </w:tblBorders>
+      <w:tblCellMar>
+        <w:top w:w="0" w:type="dxa"/>
+        <w:left w:w="108" w:type="dxa"/>
+        <w:bottom w:w="0" w:type="dxa"/>
+        <w:right w:w="108" w:type="dxa"/>
+      </w:tblCellMar>
     </w:tblPr>
     <w:tblStylePr w:type="firstRow">
       <w:rPr>
@@ -13754,12 +14049,19 @@
       <w:color w:val="000000"/>
     </w:rPr>
     <w:tblPr>
+      <w:tblInd w:w="0" w:type="dxa"/>
       <w:tblBorders>
         <w:top w:val="single" w:sz="8" w:space="0" w:color="F79646"/>
         <w:left w:val="single" w:sz="8" w:space="0" w:color="F79646"/>
         <w:bottom w:val="single" w:sz="8" w:space="0" w:color="F79646"/>
         <w:right w:val="single" w:sz="8" w:space="0" w:color="F79646"/>
       </w:tblBorders>
+      <w:tblCellMar>
+        <w:top w:w="0" w:type="dxa"/>
+        <w:left w:w="108" w:type="dxa"/>
+        <w:bottom w:w="0" w:type="dxa"/>
+        <w:right w:w="108" w:type="dxa"/>
+      </w:tblCellMar>
     </w:tblPr>
     <w:tblStylePr w:type="firstRow">
       <w:rPr>
@@ -13867,6 +14169,7 @@
     <w:qFormat/>
     <w:rsid w:val="00C51190"/>
     <w:tblPr>
+      <w:tblInd w:w="0" w:type="dxa"/>
       <w:tblBorders>
         <w:top w:val="single" w:sz="8" w:space="0" w:color="404040"/>
         <w:left w:val="single" w:sz="8" w:space="0" w:color="404040"/>
@@ -13875,6 +14178,12 @@
         <w:insideH w:val="single" w:sz="8" w:space="0" w:color="404040"/>
         <w:insideV w:val="single" w:sz="8" w:space="0" w:color="404040"/>
       </w:tblBorders>
+      <w:tblCellMar>
+        <w:top w:w="0" w:type="dxa"/>
+        <w:left w:w="108" w:type="dxa"/>
+        <w:bottom w:w="0" w:type="dxa"/>
+        <w:right w:w="108" w:type="dxa"/>
+      </w:tblCellMar>
     </w:tblPr>
     <w:tcPr>
       <w:shd w:val="clear" w:color="auto" w:fill="C0C0C0"/>
@@ -13929,6 +14238,7 @@
     <w:qFormat/>
     <w:rsid w:val="00C51190"/>
     <w:tblPr>
+      <w:tblInd w:w="0" w:type="dxa"/>
       <w:tblBorders>
         <w:top w:val="single" w:sz="8" w:space="0" w:color="7BA0CD"/>
         <w:left w:val="single" w:sz="8" w:space="0" w:color="7BA0CD"/>
@@ -13937,6 +14247,12 @@
         <w:insideH w:val="single" w:sz="8" w:space="0" w:color="7BA0CD"/>
         <w:insideV w:val="single" w:sz="8" w:space="0" w:color="7BA0CD"/>
       </w:tblBorders>
+      <w:tblCellMar>
+        <w:top w:w="0" w:type="dxa"/>
+        <w:left w:w="108" w:type="dxa"/>
+        <w:bottom w:w="0" w:type="dxa"/>
+        <w:right w:w="108" w:type="dxa"/>
+      </w:tblCellMar>
     </w:tblPr>
     <w:tcPr>
       <w:shd w:val="clear" w:color="auto" w:fill="D3DFEE"/>
@@ -13991,6 +14307,7 @@
     <w:qFormat/>
     <w:rsid w:val="00C51190"/>
     <w:tblPr>
+      <w:tblInd w:w="0" w:type="dxa"/>
       <w:tblBorders>
         <w:top w:val="single" w:sz="8" w:space="0" w:color="CF7B79"/>
         <w:left w:val="single" w:sz="8" w:space="0" w:color="CF7B79"/>
@@ -13999,6 +14316,12 @@
         <w:insideH w:val="single" w:sz="8" w:space="0" w:color="CF7B79"/>
         <w:insideV w:val="single" w:sz="8" w:space="0" w:color="CF7B79"/>
       </w:tblBorders>
+      <w:tblCellMar>
+        <w:top w:w="0" w:type="dxa"/>
+        <w:left w:w="108" w:type="dxa"/>
+        <w:bottom w:w="0" w:type="dxa"/>
+        <w:right w:w="108" w:type="dxa"/>
+      </w:tblCellMar>
     </w:tblPr>
     <w:tcPr>
       <w:shd w:val="clear" w:color="auto" w:fill="EFD3D2"/>
@@ -14053,6 +14376,7 @@
     <w:qFormat/>
     <w:rsid w:val="00C51190"/>
     <w:tblPr>
+      <w:tblInd w:w="0" w:type="dxa"/>
       <w:tblBorders>
         <w:top w:val="single" w:sz="8" w:space="0" w:color="B3CC82"/>
         <w:left w:val="single" w:sz="8" w:space="0" w:color="B3CC82"/>
@@ -14061,6 +14385,12 @@
         <w:insideH w:val="single" w:sz="8" w:space="0" w:color="B3CC82"/>
         <w:insideV w:val="single" w:sz="8" w:space="0" w:color="B3CC82"/>
       </w:tblBorders>
+      <w:tblCellMar>
+        <w:top w:w="0" w:type="dxa"/>
+        <w:left w:w="108" w:type="dxa"/>
+        <w:bottom w:w="0" w:type="dxa"/>
+        <w:right w:w="108" w:type="dxa"/>
+      </w:tblCellMar>
     </w:tblPr>
     <w:tcPr>
       <w:shd w:val="clear" w:color="auto" w:fill="E6EED5"/>
@@ -14115,6 +14445,7 @@
     <w:qFormat/>
     <w:rsid w:val="00C51190"/>
     <w:tblPr>
+      <w:tblInd w:w="0" w:type="dxa"/>
       <w:tblBorders>
         <w:top w:val="single" w:sz="8" w:space="0" w:color="9F8AB9"/>
         <w:left w:val="single" w:sz="8" w:space="0" w:color="9F8AB9"/>
@@ -14123,6 +14454,12 @@
         <w:insideH w:val="single" w:sz="8" w:space="0" w:color="9F8AB9"/>
         <w:insideV w:val="single" w:sz="8" w:space="0" w:color="9F8AB9"/>
       </w:tblBorders>
+      <w:tblCellMar>
+        <w:top w:w="0" w:type="dxa"/>
+        <w:left w:w="108" w:type="dxa"/>
+        <w:bottom w:w="0" w:type="dxa"/>
+        <w:right w:w="108" w:type="dxa"/>
+      </w:tblCellMar>
     </w:tblPr>
     <w:tcPr>
       <w:shd w:val="clear" w:color="auto" w:fill="DFD8E8"/>
@@ -14177,6 +14514,7 @@
     <w:qFormat/>
     <w:rsid w:val="00C51190"/>
     <w:tblPr>
+      <w:tblInd w:w="0" w:type="dxa"/>
       <w:tblBorders>
         <w:top w:val="single" w:sz="8" w:space="0" w:color="78C0D4"/>
         <w:left w:val="single" w:sz="8" w:space="0" w:color="78C0D4"/>
@@ -14185,6 +14523,12 @@
         <w:insideH w:val="single" w:sz="8" w:space="0" w:color="78C0D4"/>
         <w:insideV w:val="single" w:sz="8" w:space="0" w:color="78C0D4"/>
       </w:tblBorders>
+      <w:tblCellMar>
+        <w:top w:w="0" w:type="dxa"/>
+        <w:left w:w="108" w:type="dxa"/>
+        <w:bottom w:w="0" w:type="dxa"/>
+        <w:right w:w="108" w:type="dxa"/>
+      </w:tblCellMar>
     </w:tblPr>
     <w:tcPr>
       <w:shd w:val="clear" w:color="auto" w:fill="D2EAF1"/>
@@ -14239,6 +14583,7 @@
     <w:qFormat/>
     <w:rsid w:val="00C51190"/>
     <w:tblPr>
+      <w:tblInd w:w="0" w:type="dxa"/>
       <w:tblBorders>
         <w:top w:val="single" w:sz="8" w:space="0" w:color="F9B074"/>
         <w:left w:val="single" w:sz="8" w:space="0" w:color="F9B074"/>
@@ -14247,6 +14592,12 @@
         <w:insideH w:val="single" w:sz="8" w:space="0" w:color="F9B074"/>
         <w:insideV w:val="single" w:sz="8" w:space="0" w:color="F9B074"/>
       </w:tblBorders>
+      <w:tblCellMar>
+        <w:top w:w="0" w:type="dxa"/>
+        <w:left w:w="108" w:type="dxa"/>
+        <w:bottom w:w="0" w:type="dxa"/>
+        <w:right w:w="108" w:type="dxa"/>
+      </w:tblCellMar>
     </w:tblPr>
     <w:tcPr>
       <w:shd w:val="clear" w:color="auto" w:fill="FDE4D0"/>
@@ -14305,6 +14656,7 @@
       <w:color w:val="000000"/>
     </w:rPr>
     <w:tblPr>
+      <w:tblInd w:w="0" w:type="dxa"/>
       <w:tblBorders>
         <w:top w:val="single" w:sz="8" w:space="0" w:color="000000"/>
         <w:left w:val="single" w:sz="8" w:space="0" w:color="000000"/>
@@ -14313,6 +14665,12 @@
         <w:insideH w:val="single" w:sz="8" w:space="0" w:color="000000"/>
         <w:insideV w:val="single" w:sz="8" w:space="0" w:color="000000"/>
       </w:tblBorders>
+      <w:tblCellMar>
+        <w:top w:w="0" w:type="dxa"/>
+        <w:left w:w="108" w:type="dxa"/>
+        <w:bottom w:w="0" w:type="dxa"/>
+        <w:right w:w="108" w:type="dxa"/>
+      </w:tblCellMar>
     </w:tblPr>
     <w:tcPr>
       <w:shd w:val="clear" w:color="auto" w:fill="C0C0C0"/>
@@ -14419,6 +14777,7 @@
       <w:color w:val="000000"/>
     </w:rPr>
     <w:tblPr>
+      <w:tblInd w:w="0" w:type="dxa"/>
       <w:tblBorders>
         <w:top w:val="single" w:sz="8" w:space="0" w:color="4F81BD"/>
         <w:left w:val="single" w:sz="8" w:space="0" w:color="4F81BD"/>
@@ -14427,6 +14786,12 @@
         <w:insideH w:val="single" w:sz="8" w:space="0" w:color="4F81BD"/>
         <w:insideV w:val="single" w:sz="8" w:space="0" w:color="4F81BD"/>
       </w:tblBorders>
+      <w:tblCellMar>
+        <w:top w:w="0" w:type="dxa"/>
+        <w:left w:w="108" w:type="dxa"/>
+        <w:bottom w:w="0" w:type="dxa"/>
+        <w:right w:w="108" w:type="dxa"/>
+      </w:tblCellMar>
     </w:tblPr>
     <w:tcPr>
       <w:shd w:val="clear" w:color="auto" w:fill="D3DFEE"/>
@@ -14533,6 +14898,7 @@
       <w:color w:val="000000"/>
     </w:rPr>
     <w:tblPr>
+      <w:tblInd w:w="0" w:type="dxa"/>
       <w:tblBorders>
         <w:top w:val="single" w:sz="8" w:space="0" w:color="C0504D"/>
         <w:left w:val="single" w:sz="8" w:space="0" w:color="C0504D"/>
@@ -14541,6 +14907,12 @@
         <w:insideH w:val="single" w:sz="8" w:space="0" w:color="C0504D"/>
         <w:insideV w:val="single" w:sz="8" w:space="0" w:color="C0504D"/>
       </w:tblBorders>
+      <w:tblCellMar>
+        <w:top w:w="0" w:type="dxa"/>
+        <w:left w:w="108" w:type="dxa"/>
+        <w:bottom w:w="0" w:type="dxa"/>
+        <w:right w:w="108" w:type="dxa"/>
+      </w:tblCellMar>
     </w:tblPr>
     <w:tcPr>
       <w:shd w:val="clear" w:color="auto" w:fill="EFD3D2"/>
@@ -14647,6 +15019,7 @@
       <w:color w:val="000000"/>
     </w:rPr>
     <w:tblPr>
+      <w:tblInd w:w="0" w:type="dxa"/>
       <w:tblBorders>
         <w:top w:val="single" w:sz="8" w:space="0" w:color="9BBB59"/>
         <w:left w:val="single" w:sz="8" w:space="0" w:color="9BBB59"/>
@@ -14655,6 +15028,12 @@
         <w:insideH w:val="single" w:sz="8" w:space="0" w:color="9BBB59"/>
         <w:insideV w:val="single" w:sz="8" w:space="0" w:color="9BBB59"/>
       </w:tblBorders>
+      <w:tblCellMar>
+        <w:top w:w="0" w:type="dxa"/>
+        <w:left w:w="108" w:type="dxa"/>
+        <w:bottom w:w="0" w:type="dxa"/>
+        <w:right w:w="108" w:type="dxa"/>
+      </w:tblCellMar>
     </w:tblPr>
     <w:tcPr>
       <w:shd w:val="clear" w:color="auto" w:fill="E6EED5"/>
@@ -14761,6 +15140,7 @@
       <w:color w:val="000000"/>
     </w:rPr>
     <w:tblPr>
+      <w:tblInd w:w="0" w:type="dxa"/>
       <w:tblBorders>
         <w:top w:val="single" w:sz="8" w:space="0" w:color="8064A2"/>
         <w:left w:val="single" w:sz="8" w:space="0" w:color="8064A2"/>
@@ -14769,6 +15149,12 @@
         <w:insideH w:val="single" w:sz="8" w:space="0" w:color="8064A2"/>
         <w:insideV w:val="single" w:sz="8" w:space="0" w:color="8064A2"/>
       </w:tblBorders>
+      <w:tblCellMar>
+        <w:top w:w="0" w:type="dxa"/>
+        <w:left w:w="108" w:type="dxa"/>
+        <w:bottom w:w="0" w:type="dxa"/>
+        <w:right w:w="108" w:type="dxa"/>
+      </w:tblCellMar>
     </w:tblPr>
     <w:tcPr>
       <w:shd w:val="clear" w:color="auto" w:fill="DFD8E8"/>
@@ -14875,6 +15261,7 @@
       <w:color w:val="000000"/>
     </w:rPr>
     <w:tblPr>
+      <w:tblInd w:w="0" w:type="dxa"/>
       <w:tblBorders>
         <w:top w:val="single" w:sz="8" w:space="0" w:color="4BACC6"/>
         <w:left w:val="single" w:sz="8" w:space="0" w:color="4BACC6"/>
@@ -14883,6 +15270,12 @@
         <w:insideH w:val="single" w:sz="8" w:space="0" w:color="4BACC6"/>
         <w:insideV w:val="single" w:sz="8" w:space="0" w:color="4BACC6"/>
       </w:tblBorders>
+      <w:tblCellMar>
+        <w:top w:w="0" w:type="dxa"/>
+        <w:left w:w="108" w:type="dxa"/>
+        <w:bottom w:w="0" w:type="dxa"/>
+        <w:right w:w="108" w:type="dxa"/>
+      </w:tblCellMar>
     </w:tblPr>
     <w:tcPr>
       <w:shd w:val="clear" w:color="auto" w:fill="D2EAF1"/>
@@ -14989,6 +15382,7 @@
       <w:color w:val="000000"/>
     </w:rPr>
     <w:tblPr>
+      <w:tblInd w:w="0" w:type="dxa"/>
       <w:tblBorders>
         <w:top w:val="single" w:sz="8" w:space="0" w:color="F79646"/>
         <w:left w:val="single" w:sz="8" w:space="0" w:color="F79646"/>
@@ -14997,6 +15391,12 @@
         <w:insideH w:val="single" w:sz="8" w:space="0" w:color="F79646"/>
         <w:insideV w:val="single" w:sz="8" w:space="0" w:color="F79646"/>
       </w:tblBorders>
+      <w:tblCellMar>
+        <w:top w:w="0" w:type="dxa"/>
+        <w:left w:w="108" w:type="dxa"/>
+        <w:bottom w:w="0" w:type="dxa"/>
+        <w:right w:w="108" w:type="dxa"/>
+      </w:tblCellMar>
     </w:tblPr>
     <w:tcPr>
       <w:shd w:val="clear" w:color="auto" w:fill="FDE4D0"/>
@@ -15099,6 +15499,7 @@
     <w:qFormat/>
     <w:rsid w:val="00C51190"/>
     <w:tblPr>
+      <w:tblInd w:w="0" w:type="dxa"/>
       <w:tblBorders>
         <w:top w:val="single" w:sz="8" w:space="0" w:color="FFFFFF"/>
         <w:left w:val="single" w:sz="8" w:space="0" w:color="FFFFFF"/>
@@ -15107,6 +15508,12 @@
         <w:insideH w:val="single" w:sz="6" w:space="0" w:color="FFFFFF"/>
         <w:insideV w:val="single" w:sz="6" w:space="0" w:color="FFFFFF"/>
       </w:tblBorders>
+      <w:tblCellMar>
+        <w:top w:w="0" w:type="dxa"/>
+        <w:left w:w="108" w:type="dxa"/>
+        <w:bottom w:w="0" w:type="dxa"/>
+        <w:right w:w="108" w:type="dxa"/>
+      </w:tblCellMar>
     </w:tblPr>
     <w:tcPr>
       <w:shd w:val="clear" w:color="auto" w:fill="C0C0C0"/>
@@ -15229,6 +15636,7 @@
     <w:qFormat/>
     <w:rsid w:val="00C51190"/>
     <w:tblPr>
+      <w:tblInd w:w="0" w:type="dxa"/>
       <w:tblBorders>
         <w:top w:val="single" w:sz="8" w:space="0" w:color="FFFFFF"/>
         <w:left w:val="single" w:sz="8" w:space="0" w:color="FFFFFF"/>
@@ -15237,6 +15645,12 @@
         <w:insideH w:val="single" w:sz="6" w:space="0" w:color="FFFFFF"/>
         <w:insideV w:val="single" w:sz="6" w:space="0" w:color="FFFFFF"/>
       </w:tblBorders>
+      <w:tblCellMar>
+        <w:top w:w="0" w:type="dxa"/>
+        <w:left w:w="108" w:type="dxa"/>
+        <w:bottom w:w="0" w:type="dxa"/>
+        <w:right w:w="108" w:type="dxa"/>
+      </w:tblCellMar>
     </w:tblPr>
     <w:tcPr>
       <w:shd w:val="clear" w:color="auto" w:fill="D3DFEE"/>
@@ -15359,6 +15773,7 @@
     <w:qFormat/>
     <w:rsid w:val="00C51190"/>
     <w:tblPr>
+      <w:tblInd w:w="0" w:type="dxa"/>
       <w:tblBorders>
         <w:top w:val="single" w:sz="8" w:space="0" w:color="FFFFFF"/>
         <w:left w:val="single" w:sz="8" w:space="0" w:color="FFFFFF"/>
@@ -15367,6 +15782,12 @@
         <w:insideH w:val="single" w:sz="6" w:space="0" w:color="FFFFFF"/>
         <w:insideV w:val="single" w:sz="6" w:space="0" w:color="FFFFFF"/>
       </w:tblBorders>
+      <w:tblCellMar>
+        <w:top w:w="0" w:type="dxa"/>
+        <w:left w:w="108" w:type="dxa"/>
+        <w:bottom w:w="0" w:type="dxa"/>
+        <w:right w:w="108" w:type="dxa"/>
+      </w:tblCellMar>
     </w:tblPr>
     <w:tcPr>
       <w:shd w:val="clear" w:color="auto" w:fill="EFD3D2"/>
@@ -15489,6 +15910,7 @@
     <w:qFormat/>
     <w:rsid w:val="00C51190"/>
     <w:tblPr>
+      <w:tblInd w:w="0" w:type="dxa"/>
       <w:tblBorders>
         <w:top w:val="single" w:sz="8" w:space="0" w:color="FFFFFF"/>
         <w:left w:val="single" w:sz="8" w:space="0" w:color="FFFFFF"/>
@@ -15497,6 +15919,12 @@
         <w:insideH w:val="single" w:sz="6" w:space="0" w:color="FFFFFF"/>
         <w:insideV w:val="single" w:sz="6" w:space="0" w:color="FFFFFF"/>
       </w:tblBorders>
+      <w:tblCellMar>
+        <w:top w:w="0" w:type="dxa"/>
+        <w:left w:w="108" w:type="dxa"/>
+        <w:bottom w:w="0" w:type="dxa"/>
+        <w:right w:w="108" w:type="dxa"/>
+      </w:tblCellMar>
     </w:tblPr>
     <w:tcPr>
       <w:shd w:val="clear" w:color="auto" w:fill="E6EED5"/>
@@ -15619,6 +16047,7 @@
     <w:qFormat/>
     <w:rsid w:val="00C51190"/>
     <w:tblPr>
+      <w:tblInd w:w="0" w:type="dxa"/>
       <w:tblBorders>
         <w:top w:val="single" w:sz="8" w:space="0" w:color="FFFFFF"/>
         <w:left w:val="single" w:sz="8" w:space="0" w:color="FFFFFF"/>
@@ -15627,6 +16056,12 @@
         <w:insideH w:val="single" w:sz="6" w:space="0" w:color="FFFFFF"/>
         <w:insideV w:val="single" w:sz="6" w:space="0" w:color="FFFFFF"/>
       </w:tblBorders>
+      <w:tblCellMar>
+        <w:top w:w="0" w:type="dxa"/>
+        <w:left w:w="108" w:type="dxa"/>
+        <w:bottom w:w="0" w:type="dxa"/>
+        <w:right w:w="108" w:type="dxa"/>
+      </w:tblCellMar>
     </w:tblPr>
     <w:tcPr>
       <w:shd w:val="clear" w:color="auto" w:fill="DFD8E8"/>
@@ -15749,6 +16184,7 @@
     <w:qFormat/>
     <w:rsid w:val="00C51190"/>
     <w:tblPr>
+      <w:tblInd w:w="0" w:type="dxa"/>
       <w:tblBorders>
         <w:top w:val="single" w:sz="8" w:space="0" w:color="FFFFFF"/>
         <w:left w:val="single" w:sz="8" w:space="0" w:color="FFFFFF"/>
@@ -15757,6 +16193,12 @@
         <w:insideH w:val="single" w:sz="6" w:space="0" w:color="FFFFFF"/>
         <w:insideV w:val="single" w:sz="6" w:space="0" w:color="FFFFFF"/>
       </w:tblBorders>
+      <w:tblCellMar>
+        <w:top w:w="0" w:type="dxa"/>
+        <w:left w:w="108" w:type="dxa"/>
+        <w:bottom w:w="0" w:type="dxa"/>
+        <w:right w:w="108" w:type="dxa"/>
+      </w:tblCellMar>
     </w:tblPr>
     <w:tcPr>
       <w:shd w:val="clear" w:color="auto" w:fill="D2EAF1"/>
@@ -15879,6 +16321,7 @@
     <w:qFormat/>
     <w:rsid w:val="00C51190"/>
     <w:tblPr>
+      <w:tblInd w:w="0" w:type="dxa"/>
       <w:tblBorders>
         <w:top w:val="single" w:sz="8" w:space="0" w:color="FFFFFF"/>
         <w:left w:val="single" w:sz="8" w:space="0" w:color="FFFFFF"/>
@@ -15887,6 +16330,12 @@
         <w:insideH w:val="single" w:sz="6" w:space="0" w:color="FFFFFF"/>
         <w:insideV w:val="single" w:sz="6" w:space="0" w:color="FFFFFF"/>
       </w:tblBorders>
+      <w:tblCellMar>
+        <w:top w:w="0" w:type="dxa"/>
+        <w:left w:w="108" w:type="dxa"/>
+        <w:bottom w:w="0" w:type="dxa"/>
+        <w:right w:w="108" w:type="dxa"/>
+      </w:tblCellMar>
     </w:tblPr>
     <w:tcPr>
       <w:shd w:val="clear" w:color="auto" w:fill="FDE4D0"/>
@@ -16014,6 +16463,13 @@
     <w:tblPr>
       <w:tblStyleRowBandSize w:val="1"/>
       <w:tblStyleColBandSize w:val="1"/>
+      <w:tblInd w:w="0" w:type="dxa"/>
+      <w:tblCellMar>
+        <w:top w:w="0" w:type="dxa"/>
+        <w:left w:w="108" w:type="dxa"/>
+        <w:bottom w:w="0" w:type="dxa"/>
+        <w:right w:w="108" w:type="dxa"/>
+      </w:tblCellMar>
     </w:tblPr>
     <w:tcPr>
       <w:shd w:val="clear" w:color="auto" w:fill="000000"/>
@@ -16119,6 +16575,13 @@
     <w:tblPr>
       <w:tblStyleRowBandSize w:val="1"/>
       <w:tblStyleColBandSize w:val="1"/>
+      <w:tblInd w:w="0" w:type="dxa"/>
+      <w:tblCellMar>
+        <w:top w:w="0" w:type="dxa"/>
+        <w:left w:w="108" w:type="dxa"/>
+        <w:bottom w:w="0" w:type="dxa"/>
+        <w:right w:w="108" w:type="dxa"/>
+      </w:tblCellMar>
     </w:tblPr>
     <w:tcPr>
       <w:shd w:val="clear" w:color="auto" w:fill="4F81BD"/>
@@ -16224,6 +16687,13 @@
     <w:tblPr>
       <w:tblStyleRowBandSize w:val="1"/>
       <w:tblStyleColBandSize w:val="1"/>
+      <w:tblInd w:w="0" w:type="dxa"/>
+      <w:tblCellMar>
+        <w:top w:w="0" w:type="dxa"/>
+        <w:left w:w="108" w:type="dxa"/>
+        <w:bottom w:w="0" w:type="dxa"/>
+        <w:right w:w="108" w:type="dxa"/>
+      </w:tblCellMar>
     </w:tblPr>
     <w:tcPr>
       <w:shd w:val="clear" w:color="auto" w:fill="C0504D"/>
@@ -16329,6 +16799,13 @@
     <w:tblPr>
       <w:tblStyleRowBandSize w:val="1"/>
       <w:tblStyleColBandSize w:val="1"/>
+      <w:tblInd w:w="0" w:type="dxa"/>
+      <w:tblCellMar>
+        <w:top w:w="0" w:type="dxa"/>
+        <w:left w:w="108" w:type="dxa"/>
+        <w:bottom w:w="0" w:type="dxa"/>
+        <w:right w:w="108" w:type="dxa"/>
+      </w:tblCellMar>
     </w:tblPr>
     <w:tcPr>
       <w:shd w:val="clear" w:color="auto" w:fill="9BBB59"/>
@@ -16434,6 +16911,13 @@
     <w:tblPr>
       <w:tblStyleRowBandSize w:val="1"/>
       <w:tblStyleColBandSize w:val="1"/>
+      <w:tblInd w:w="0" w:type="dxa"/>
+      <w:tblCellMar>
+        <w:top w:w="0" w:type="dxa"/>
+        <w:left w:w="108" w:type="dxa"/>
+        <w:bottom w:w="0" w:type="dxa"/>
+        <w:right w:w="108" w:type="dxa"/>
+      </w:tblCellMar>
     </w:tblPr>
     <w:tcPr>
       <w:shd w:val="clear" w:color="auto" w:fill="8064A2"/>
@@ -16539,6 +17023,13 @@
     <w:tblPr>
       <w:tblStyleRowBandSize w:val="1"/>
       <w:tblStyleColBandSize w:val="1"/>
+      <w:tblInd w:w="0" w:type="dxa"/>
+      <w:tblCellMar>
+        <w:top w:w="0" w:type="dxa"/>
+        <w:left w:w="108" w:type="dxa"/>
+        <w:bottom w:w="0" w:type="dxa"/>
+        <w:right w:w="108" w:type="dxa"/>
+      </w:tblCellMar>
     </w:tblPr>
     <w:tcPr>
       <w:shd w:val="clear" w:color="auto" w:fill="4BACC6"/>
@@ -16644,6 +17135,13 @@
     <w:tblPr>
       <w:tblStyleRowBandSize w:val="1"/>
       <w:tblStyleColBandSize w:val="1"/>
+      <w:tblInd w:w="0" w:type="dxa"/>
+      <w:tblCellMar>
+        <w:top w:w="0" w:type="dxa"/>
+        <w:left w:w="108" w:type="dxa"/>
+        <w:bottom w:w="0" w:type="dxa"/>
+        <w:right w:w="108" w:type="dxa"/>
+      </w:tblCellMar>
     </w:tblPr>
     <w:tcPr>
       <w:shd w:val="clear" w:color="auto" w:fill="F79646"/>
@@ -16747,6 +17245,7 @@
       <w:color w:val="000000"/>
     </w:rPr>
     <w:tblPr>
+      <w:tblInd w:w="0" w:type="dxa"/>
       <w:tblBorders>
         <w:top w:val="single" w:sz="24" w:space="0" w:color="C0504D"/>
         <w:left w:val="single" w:sz="4" w:space="0" w:color="000000"/>
@@ -16755,6 +17254,12 @@
         <w:insideH w:val="single" w:sz="4" w:space="0" w:color="FFFFFF"/>
         <w:insideV w:val="single" w:sz="4" w:space="0" w:color="FFFFFF"/>
       </w:tblBorders>
+      <w:tblCellMar>
+        <w:top w:w="0" w:type="dxa"/>
+        <w:left w:w="108" w:type="dxa"/>
+        <w:bottom w:w="0" w:type="dxa"/>
+        <w:right w:w="108" w:type="dxa"/>
+      </w:tblCellMar>
     </w:tblPr>
     <w:tcPr>
       <w:shd w:val="clear" w:color="auto" w:fill="E6E6E6"/>
@@ -16858,6 +17363,7 @@
       <w:color w:val="000000"/>
     </w:rPr>
     <w:tblPr>
+      <w:tblInd w:w="0" w:type="dxa"/>
       <w:tblBorders>
         <w:top w:val="single" w:sz="24" w:space="0" w:color="C0504D"/>
         <w:left w:val="single" w:sz="4" w:space="0" w:color="4F81BD"/>
@@ -16866,6 +17372,12 @@
         <w:insideH w:val="single" w:sz="4" w:space="0" w:color="FFFFFF"/>
         <w:insideV w:val="single" w:sz="4" w:space="0" w:color="FFFFFF"/>
       </w:tblBorders>
+      <w:tblCellMar>
+        <w:top w:w="0" w:type="dxa"/>
+        <w:left w:w="108" w:type="dxa"/>
+        <w:bottom w:w="0" w:type="dxa"/>
+        <w:right w:w="108" w:type="dxa"/>
+      </w:tblCellMar>
     </w:tblPr>
     <w:tcPr>
       <w:shd w:val="clear" w:color="auto" w:fill="EDF2F8"/>
@@ -16969,6 +17481,7 @@
       <w:color w:val="000000"/>
     </w:rPr>
     <w:tblPr>
+      <w:tblInd w:w="0" w:type="dxa"/>
       <w:tblBorders>
         <w:top w:val="single" w:sz="24" w:space="0" w:color="C0504D"/>
         <w:left w:val="single" w:sz="4" w:space="0" w:color="C0504D"/>
@@ -16977,6 +17490,12 @@
         <w:insideH w:val="single" w:sz="4" w:space="0" w:color="FFFFFF"/>
         <w:insideV w:val="single" w:sz="4" w:space="0" w:color="FFFFFF"/>
       </w:tblBorders>
+      <w:tblCellMar>
+        <w:top w:w="0" w:type="dxa"/>
+        <w:left w:w="108" w:type="dxa"/>
+        <w:bottom w:w="0" w:type="dxa"/>
+        <w:right w:w="108" w:type="dxa"/>
+      </w:tblCellMar>
     </w:tblPr>
     <w:tcPr>
       <w:shd w:val="clear" w:color="auto" w:fill="F8EDED"/>
@@ -17080,6 +17599,7 @@
       <w:color w:val="000000"/>
     </w:rPr>
     <w:tblPr>
+      <w:tblInd w:w="0" w:type="dxa"/>
       <w:tblBorders>
         <w:top w:val="single" w:sz="24" w:space="0" w:color="8064A2"/>
         <w:left w:val="single" w:sz="4" w:space="0" w:color="9BBB59"/>
@@ -17088,6 +17608,12 @@
         <w:insideH w:val="single" w:sz="4" w:space="0" w:color="FFFFFF"/>
         <w:insideV w:val="single" w:sz="4" w:space="0" w:color="FFFFFF"/>
       </w:tblBorders>
+      <w:tblCellMar>
+        <w:top w:w="0" w:type="dxa"/>
+        <w:left w:w="108" w:type="dxa"/>
+        <w:bottom w:w="0" w:type="dxa"/>
+        <w:right w:w="108" w:type="dxa"/>
+      </w:tblCellMar>
     </w:tblPr>
     <w:tcPr>
       <w:shd w:val="clear" w:color="auto" w:fill="F5F8EE"/>
@@ -17181,6 +17707,7 @@
       <w:color w:val="000000"/>
     </w:rPr>
     <w:tblPr>
+      <w:tblInd w:w="0" w:type="dxa"/>
       <w:tblBorders>
         <w:top w:val="single" w:sz="24" w:space="0" w:color="9BBB59"/>
         <w:left w:val="single" w:sz="4" w:space="0" w:color="8064A2"/>
@@ -17189,6 +17716,12 @@
         <w:insideH w:val="single" w:sz="4" w:space="0" w:color="FFFFFF"/>
         <w:insideV w:val="single" w:sz="4" w:space="0" w:color="FFFFFF"/>
       </w:tblBorders>
+      <w:tblCellMar>
+        <w:top w:w="0" w:type="dxa"/>
+        <w:left w:w="108" w:type="dxa"/>
+        <w:bottom w:w="0" w:type="dxa"/>
+        <w:right w:w="108" w:type="dxa"/>
+      </w:tblCellMar>
     </w:tblPr>
     <w:tcPr>
       <w:shd w:val="clear" w:color="auto" w:fill="F2EFF6"/>
@@ -17292,6 +17825,7 @@
       <w:color w:val="000000"/>
     </w:rPr>
     <w:tblPr>
+      <w:tblInd w:w="0" w:type="dxa"/>
       <w:tblBorders>
         <w:top w:val="single" w:sz="24" w:space="0" w:color="F79646"/>
         <w:left w:val="single" w:sz="4" w:space="0" w:color="4BACC6"/>
@@ -17300,6 +17834,12 @@
         <w:insideH w:val="single" w:sz="4" w:space="0" w:color="FFFFFF"/>
         <w:insideV w:val="single" w:sz="4" w:space="0" w:color="FFFFFF"/>
       </w:tblBorders>
+      <w:tblCellMar>
+        <w:top w:w="0" w:type="dxa"/>
+        <w:left w:w="108" w:type="dxa"/>
+        <w:bottom w:w="0" w:type="dxa"/>
+        <w:right w:w="108" w:type="dxa"/>
+      </w:tblCellMar>
     </w:tblPr>
     <w:tcPr>
       <w:shd w:val="clear" w:color="auto" w:fill="EDF6F9"/>
@@ -17403,6 +17943,7 @@
       <w:color w:val="000000"/>
     </w:rPr>
     <w:tblPr>
+      <w:tblInd w:w="0" w:type="dxa"/>
       <w:tblBorders>
         <w:top w:val="single" w:sz="24" w:space="0" w:color="4BACC6"/>
         <w:left w:val="single" w:sz="4" w:space="0" w:color="F79646"/>
@@ -17411,6 +17952,12 @@
         <w:insideH w:val="single" w:sz="4" w:space="0" w:color="FFFFFF"/>
         <w:insideV w:val="single" w:sz="4" w:space="0" w:color="FFFFFF"/>
       </w:tblBorders>
+      <w:tblCellMar>
+        <w:top w:w="0" w:type="dxa"/>
+        <w:left w:w="108" w:type="dxa"/>
+        <w:bottom w:w="0" w:type="dxa"/>
+        <w:right w:w="108" w:type="dxa"/>
+      </w:tblCellMar>
     </w:tblPr>
     <w:tcPr>
       <w:shd w:val="clear" w:color="auto" w:fill="FEF4EC"/>
@@ -17516,6 +18063,13 @@
     <w:tblPr>
       <w:tblStyleRowBandSize w:val="1"/>
       <w:tblStyleColBandSize w:val="1"/>
+      <w:tblInd w:w="0" w:type="dxa"/>
+      <w:tblCellMar>
+        <w:top w:w="0" w:type="dxa"/>
+        <w:left w:w="108" w:type="dxa"/>
+        <w:bottom w:w="0" w:type="dxa"/>
+        <w:right w:w="108" w:type="dxa"/>
+      </w:tblCellMar>
     </w:tblPr>
     <w:tcPr>
       <w:shd w:val="clear" w:color="auto" w:fill="E6E6E6"/>
@@ -17593,6 +18147,13 @@
     <w:tblPr>
       <w:tblStyleRowBandSize w:val="1"/>
       <w:tblStyleColBandSize w:val="1"/>
+      <w:tblInd w:w="0" w:type="dxa"/>
+      <w:tblCellMar>
+        <w:top w:w="0" w:type="dxa"/>
+        <w:left w:w="108" w:type="dxa"/>
+        <w:bottom w:w="0" w:type="dxa"/>
+        <w:right w:w="108" w:type="dxa"/>
+      </w:tblCellMar>
     </w:tblPr>
     <w:tcPr>
       <w:shd w:val="clear" w:color="auto" w:fill="EDF2F8"/>
@@ -17670,6 +18231,13 @@
     <w:tblPr>
       <w:tblStyleRowBandSize w:val="1"/>
       <w:tblStyleColBandSize w:val="1"/>
+      <w:tblInd w:w="0" w:type="dxa"/>
+      <w:tblCellMar>
+        <w:top w:w="0" w:type="dxa"/>
+        <w:left w:w="108" w:type="dxa"/>
+        <w:bottom w:w="0" w:type="dxa"/>
+        <w:right w:w="108" w:type="dxa"/>
+      </w:tblCellMar>
     </w:tblPr>
     <w:tcPr>
       <w:shd w:val="clear" w:color="auto" w:fill="F8EDED"/>
@@ -17747,6 +18315,13 @@
     <w:tblPr>
       <w:tblStyleRowBandSize w:val="1"/>
       <w:tblStyleColBandSize w:val="1"/>
+      <w:tblInd w:w="0" w:type="dxa"/>
+      <w:tblCellMar>
+        <w:top w:w="0" w:type="dxa"/>
+        <w:left w:w="108" w:type="dxa"/>
+        <w:bottom w:w="0" w:type="dxa"/>
+        <w:right w:w="108" w:type="dxa"/>
+      </w:tblCellMar>
     </w:tblPr>
     <w:tcPr>
       <w:shd w:val="clear" w:color="auto" w:fill="F5F8EE"/>
@@ -17824,6 +18399,13 @@
     <w:tblPr>
       <w:tblStyleRowBandSize w:val="1"/>
       <w:tblStyleColBandSize w:val="1"/>
+      <w:tblInd w:w="0" w:type="dxa"/>
+      <w:tblCellMar>
+        <w:top w:w="0" w:type="dxa"/>
+        <w:left w:w="108" w:type="dxa"/>
+        <w:bottom w:w="0" w:type="dxa"/>
+        <w:right w:w="108" w:type="dxa"/>
+      </w:tblCellMar>
     </w:tblPr>
     <w:tcPr>
       <w:shd w:val="clear" w:color="auto" w:fill="F2EFF6"/>
@@ -17901,6 +18483,13 @@
     <w:tblPr>
       <w:tblStyleRowBandSize w:val="1"/>
       <w:tblStyleColBandSize w:val="1"/>
+      <w:tblInd w:w="0" w:type="dxa"/>
+      <w:tblCellMar>
+        <w:top w:w="0" w:type="dxa"/>
+        <w:left w:w="108" w:type="dxa"/>
+        <w:bottom w:w="0" w:type="dxa"/>
+        <w:right w:w="108" w:type="dxa"/>
+      </w:tblCellMar>
     </w:tblPr>
     <w:tcPr>
       <w:shd w:val="clear" w:color="auto" w:fill="EDF6F9"/>
@@ -17978,6 +18567,13 @@
     <w:tblPr>
       <w:tblStyleRowBandSize w:val="1"/>
       <w:tblStyleColBandSize w:val="1"/>
+      <w:tblInd w:w="0" w:type="dxa"/>
+      <w:tblCellMar>
+        <w:top w:w="0" w:type="dxa"/>
+        <w:left w:w="108" w:type="dxa"/>
+        <w:bottom w:w="0" w:type="dxa"/>
+        <w:right w:w="108" w:type="dxa"/>
+      </w:tblCellMar>
     </w:tblPr>
     <w:tcPr>
       <w:shd w:val="clear" w:color="auto" w:fill="FEF4EC"/>
@@ -18053,9 +18649,16 @@
       <w:color w:val="000000"/>
     </w:rPr>
     <w:tblPr>
+      <w:tblInd w:w="0" w:type="dxa"/>
       <w:tblBorders>
         <w:insideH w:val="single" w:sz="4" w:space="0" w:color="FFFFFF"/>
       </w:tblBorders>
+      <w:tblCellMar>
+        <w:top w:w="0" w:type="dxa"/>
+        <w:left w:w="108" w:type="dxa"/>
+        <w:bottom w:w="0" w:type="dxa"/>
+        <w:right w:w="108" w:type="dxa"/>
+      </w:tblCellMar>
     </w:tblPr>
     <w:tcPr>
       <w:shd w:val="clear" w:color="auto" w:fill="CCCCCC"/>
@@ -18122,9 +18725,16 @@
       <w:color w:val="000000"/>
     </w:rPr>
     <w:tblPr>
+      <w:tblInd w:w="0" w:type="dxa"/>
       <w:tblBorders>
         <w:insideH w:val="single" w:sz="4" w:space="0" w:color="FFFFFF"/>
       </w:tblBorders>
+      <w:tblCellMar>
+        <w:top w:w="0" w:type="dxa"/>
+        <w:left w:w="108" w:type="dxa"/>
+        <w:bottom w:w="0" w:type="dxa"/>
+        <w:right w:w="108" w:type="dxa"/>
+      </w:tblCellMar>
     </w:tblPr>
     <w:tcPr>
       <w:shd w:val="clear" w:color="auto" w:fill="DBE5F1"/>
@@ -18191,9 +18801,16 @@
       <w:color w:val="000000"/>
     </w:rPr>
     <w:tblPr>
+      <w:tblInd w:w="0" w:type="dxa"/>
       <w:tblBorders>
         <w:insideH w:val="single" w:sz="4" w:space="0" w:color="FFFFFF"/>
       </w:tblBorders>
+      <w:tblCellMar>
+        <w:top w:w="0" w:type="dxa"/>
+        <w:left w:w="108" w:type="dxa"/>
+        <w:bottom w:w="0" w:type="dxa"/>
+        <w:right w:w="108" w:type="dxa"/>
+      </w:tblCellMar>
     </w:tblPr>
     <w:tcPr>
       <w:shd w:val="clear" w:color="auto" w:fill="F2DBDB"/>
@@ -18260,9 +18877,16 @@
       <w:color w:val="000000"/>
     </w:rPr>
     <w:tblPr>
+      <w:tblInd w:w="0" w:type="dxa"/>
       <w:tblBorders>
         <w:insideH w:val="single" w:sz="4" w:space="0" w:color="FFFFFF"/>
       </w:tblBorders>
+      <w:tblCellMar>
+        <w:top w:w="0" w:type="dxa"/>
+        <w:left w:w="108" w:type="dxa"/>
+        <w:bottom w:w="0" w:type="dxa"/>
+        <w:right w:w="108" w:type="dxa"/>
+      </w:tblCellMar>
     </w:tblPr>
     <w:tcPr>
       <w:shd w:val="clear" w:color="auto" w:fill="EAF1DD"/>
@@ -18329,9 +18953,16 @@
       <w:color w:val="000000"/>
     </w:rPr>
     <w:tblPr>
+      <w:tblInd w:w="0" w:type="dxa"/>
       <w:tblBorders>
         <w:insideH w:val="single" w:sz="4" w:space="0" w:color="FFFFFF"/>
       </w:tblBorders>
+      <w:tblCellMar>
+        <w:top w:w="0" w:type="dxa"/>
+        <w:left w:w="108" w:type="dxa"/>
+        <w:bottom w:w="0" w:type="dxa"/>
+        <w:right w:w="108" w:type="dxa"/>
+      </w:tblCellMar>
     </w:tblPr>
     <w:tcPr>
       <w:shd w:val="clear" w:color="auto" w:fill="E5DFEC"/>
@@ -18398,9 +19029,16 @@
       <w:color w:val="000000"/>
     </w:rPr>
     <w:tblPr>
+      <w:tblInd w:w="0" w:type="dxa"/>
       <w:tblBorders>
         <w:insideH w:val="single" w:sz="4" w:space="0" w:color="FFFFFF"/>
       </w:tblBorders>
+      <w:tblCellMar>
+        <w:top w:w="0" w:type="dxa"/>
+        <w:left w:w="108" w:type="dxa"/>
+        <w:bottom w:w="0" w:type="dxa"/>
+        <w:right w:w="108" w:type="dxa"/>
+      </w:tblCellMar>
     </w:tblPr>
     <w:tcPr>
       <w:shd w:val="clear" w:color="auto" w:fill="DAEEF3"/>
@@ -18467,9 +19105,16 @@
       <w:color w:val="000000"/>
     </w:rPr>
     <w:tblPr>
+      <w:tblInd w:w="0" w:type="dxa"/>
       <w:tblBorders>
         <w:insideH w:val="single" w:sz="4" w:space="0" w:color="FFFFFF"/>
       </w:tblBorders>
+      <w:tblCellMar>
+        <w:top w:w="0" w:type="dxa"/>
+        <w:left w:w="108" w:type="dxa"/>
+        <w:bottom w:w="0" w:type="dxa"/>
+        <w:right w:w="108" w:type="dxa"/>
+      </w:tblCellMar>
     </w:tblPr>
     <w:tcPr>
       <w:shd w:val="clear" w:color="auto" w:fill="FDE9D9"/>

</xml_diff>